<commit_message>
Revisão no documento Visão de Negócio
</commit_message>
<xml_diff>
--- a/Analise_projeto/Documento de Arquitetura de Software.docx
+++ b/Analise_projeto/Documento de Arquitetura de Software.docx
@@ -28,14 +28,24 @@
         </w:rPr>
         <w:fldChar w:fldCharType="separate"/>
       </w:r>
-      <w:proofErr w:type="spellStart"/>
-      <w:r>
-        <w:rPr>
-          <w:lang w:val="pt-BR"/>
-        </w:rPr>
-        <w:t>TechMaintenance</w:t>
-      </w:r>
-      <w:proofErr w:type="spellEnd"/>
+      <w:r>
+        <w:rPr>
+          <w:lang w:val="pt-BR"/>
+        </w:rPr>
+        <w:t>Tech</w:t>
+      </w:r>
+      <w:r>
+        <w:rPr>
+          <w:lang w:val="pt-BR"/>
+        </w:rPr>
+        <w:t xml:space="preserve"> </w:t>
+      </w:r>
+      <w:r>
+        <w:rPr>
+          <w:lang w:val="pt-BR"/>
+        </w:rPr>
+        <w:t>Maintenance</w:t>
+      </w:r>
       <w:r>
         <w:rPr>
           <w:lang w:val="pt-BR"/>
@@ -107,15 +117,7 @@
           <w:szCs w:val="28"/>
           <w:lang w:val="pt-BR"/>
         </w:rPr>
-        <w:t xml:space="preserve">Versão </w:t>
-      </w:r>
-      <w:r>
-        <w:rPr>
-          <w:sz w:val="28"/>
-          <w:szCs w:val="28"/>
-          <w:lang w:val="pt-BR"/>
-        </w:rPr>
-        <w:t>1.0</w:t>
+        <w:t>Versão 1.0</w:t>
       </w:r>
     </w:p>
     <w:p>
@@ -145,297 +147,7 @@
         <w:rPr>
           <w:lang w:val="pt-BR"/>
         </w:rPr>
-        <w:t xml:space="preserve">[Observação: O </w:t>
-      </w:r>
-      <w:proofErr w:type="spellStart"/>
-      <w:r>
-        <w:rPr>
-          <w:lang w:val="pt-BR"/>
-        </w:rPr>
-        <w:t>template</w:t>
-      </w:r>
-      <w:proofErr w:type="spellEnd"/>
-      <w:r>
-        <w:rPr>
-          <w:lang w:val="pt-BR"/>
-        </w:rPr>
-        <w:t xml:space="preserve"> a seguir é fornecido para uso com o </w:t>
-      </w:r>
-      <w:proofErr w:type="spellStart"/>
-      <w:r>
-        <w:rPr>
-          <w:lang w:val="pt-BR"/>
-        </w:rPr>
-        <w:t>Rational</w:t>
-      </w:r>
-      <w:proofErr w:type="spellEnd"/>
-      <w:r>
-        <w:rPr>
-          <w:lang w:val="pt-BR"/>
-        </w:rPr>
         <w:t xml:space="preserve"> </w:t>
-      </w:r>
-      <w:proofErr w:type="spellStart"/>
-      <w:r>
-        <w:rPr>
-          <w:lang w:val="pt-BR"/>
-        </w:rPr>
-        <w:t>Unified</w:t>
-      </w:r>
-      <w:proofErr w:type="spellEnd"/>
-      <w:r>
-        <w:rPr>
-          <w:lang w:val="pt-BR"/>
-        </w:rPr>
-        <w:t xml:space="preserve"> </w:t>
-      </w:r>
-      <w:proofErr w:type="spellStart"/>
-      <w:r>
-        <w:rPr>
-          <w:lang w:val="pt-BR"/>
-        </w:rPr>
-        <w:t>Process</w:t>
-      </w:r>
-      <w:proofErr w:type="spellEnd"/>
-      <w:r>
-        <w:rPr>
-          <w:lang w:val="pt-BR"/>
-        </w:rPr>
-        <w:t xml:space="preserve"> (RUP). O texto em azul exibido entre colchetes</w:t>
-      </w:r>
-      <w:r>
-        <w:rPr>
-          <w:lang w:val="pt-BR"/>
-        </w:rPr>
-        <w:t xml:space="preserve"> e em itálico (</w:t>
-      </w:r>
-      <w:proofErr w:type="spellStart"/>
-      <w:r>
-        <w:rPr>
-          <w:lang w:val="pt-BR"/>
-        </w:rPr>
-        <w:t>style</w:t>
-      </w:r>
-      <w:proofErr w:type="spellEnd"/>
-      <w:r>
-        <w:rPr>
-          <w:lang w:val="pt-BR"/>
-        </w:rPr>
-        <w:t>=</w:t>
-      </w:r>
-      <w:proofErr w:type="spellStart"/>
-      <w:r>
-        <w:rPr>
-          <w:lang w:val="pt-BR"/>
-        </w:rPr>
-        <w:t>InfoBlue</w:t>
-      </w:r>
-      <w:proofErr w:type="spellEnd"/>
-      <w:r>
-        <w:rPr>
-          <w:lang w:val="pt-BR"/>
-        </w:rPr>
-        <w:t>) foi incluído para orientar o autor e deve ser excluído antes da publicação do documento. Um parágrafo digitado após esse estilo será automaticamente definido como normal (</w:t>
-      </w:r>
-      <w:proofErr w:type="spellStart"/>
-      <w:r>
-        <w:rPr>
-          <w:lang w:val="pt-BR"/>
-        </w:rPr>
-        <w:t>style</w:t>
-      </w:r>
-      <w:proofErr w:type="spellEnd"/>
-      <w:r>
-        <w:rPr>
-          <w:lang w:val="pt-BR"/>
-        </w:rPr>
-        <w:t>=</w:t>
-      </w:r>
-      <w:proofErr w:type="spellStart"/>
-      <w:r>
-        <w:rPr>
-          <w:lang w:val="pt-BR"/>
-        </w:rPr>
-        <w:t>Body</w:t>
-      </w:r>
-      <w:proofErr w:type="spellEnd"/>
-      <w:r>
-        <w:rPr>
-          <w:lang w:val="pt-BR"/>
-        </w:rPr>
-        <w:t xml:space="preserve"> </w:t>
-      </w:r>
-      <w:proofErr w:type="spellStart"/>
-      <w:r>
-        <w:rPr>
-          <w:lang w:val="pt-BR"/>
-        </w:rPr>
-        <w:t>Text</w:t>
-      </w:r>
-      <w:proofErr w:type="spellEnd"/>
-      <w:r>
-        <w:rPr>
-          <w:lang w:val="pt-BR"/>
-        </w:rPr>
-        <w:t>).]</w:t>
-      </w:r>
-    </w:p>
-    <w:p>
-      <w:pPr>
-        <w:pStyle w:val="InfoBlue"/>
-        <w:rPr>
-          <w:lang w:val="pt-BR"/>
-        </w:rPr>
-      </w:pPr>
-      <w:r>
-        <w:rPr>
-          <w:lang w:val="pt-BR"/>
-        </w:rPr>
-        <w:t>[Para personalizar campos automátic</w:t>
-      </w:r>
-      <w:r>
-        <w:rPr>
-          <w:lang w:val="pt-BR"/>
-        </w:rPr>
-        <w:t xml:space="preserve">os no Microsoft Word (que exibem um fundo cinza quando selecionados), </w:t>
-      </w:r>
-      <w:proofErr w:type="gramStart"/>
-      <w:r>
-        <w:rPr>
-          <w:lang w:val="pt-BR"/>
-        </w:rPr>
-        <w:t>escolha File</w:t>
-      </w:r>
-      <w:proofErr w:type="gramEnd"/>
-      <w:r>
-        <w:rPr>
-          <w:lang w:val="pt-BR"/>
-        </w:rPr>
-        <w:t>&gt;</w:t>
-      </w:r>
-      <w:proofErr w:type="spellStart"/>
-      <w:r>
-        <w:rPr>
-          <w:lang w:val="pt-BR"/>
-        </w:rPr>
-        <w:t>Properties</w:t>
-      </w:r>
-      <w:proofErr w:type="spellEnd"/>
-      <w:r>
-        <w:rPr>
-          <w:lang w:val="pt-BR"/>
-        </w:rPr>
-        <w:t xml:space="preserve"> e substitua os campos </w:t>
-      </w:r>
-      <w:proofErr w:type="spellStart"/>
-      <w:r>
-        <w:rPr>
-          <w:lang w:val="pt-BR"/>
-        </w:rPr>
-        <w:t>Title</w:t>
-      </w:r>
-      <w:proofErr w:type="spellEnd"/>
-      <w:r>
-        <w:rPr>
-          <w:lang w:val="pt-BR"/>
-        </w:rPr>
-        <w:t xml:space="preserve">, </w:t>
-      </w:r>
-      <w:proofErr w:type="spellStart"/>
-      <w:r>
-        <w:rPr>
-          <w:lang w:val="pt-BR"/>
-        </w:rPr>
-        <w:t>Subject</w:t>
-      </w:r>
-      <w:proofErr w:type="spellEnd"/>
-      <w:r>
-        <w:rPr>
-          <w:lang w:val="pt-BR"/>
-        </w:rPr>
-        <w:t xml:space="preserve"> e </w:t>
-      </w:r>
-      <w:proofErr w:type="spellStart"/>
-      <w:r>
-        <w:rPr>
-          <w:lang w:val="pt-BR"/>
-        </w:rPr>
-        <w:t>Company</w:t>
-      </w:r>
-      <w:proofErr w:type="spellEnd"/>
-      <w:r>
-        <w:rPr>
-          <w:lang w:val="pt-BR"/>
-        </w:rPr>
-        <w:t xml:space="preserve"> pelas informações apropriadas para este documento. Depois de fechar a caixa de diálogo, para atualizar os campos au</w:t>
-      </w:r>
-      <w:r>
-        <w:rPr>
-          <w:lang w:val="pt-BR"/>
-        </w:rPr>
-        <w:t xml:space="preserve">tomáticos no documento inteiro, selecione </w:t>
-      </w:r>
-      <w:proofErr w:type="spellStart"/>
-      <w:r>
-        <w:rPr>
-          <w:lang w:val="pt-BR"/>
-        </w:rPr>
-        <w:t>Edit</w:t>
-      </w:r>
-      <w:proofErr w:type="spellEnd"/>
-      <w:r>
-        <w:rPr>
-          <w:lang w:val="pt-BR"/>
-        </w:rPr>
-        <w:t>&gt;</w:t>
-      </w:r>
-      <w:proofErr w:type="spellStart"/>
-      <w:r>
-        <w:rPr>
-          <w:lang w:val="pt-BR"/>
-        </w:rPr>
-        <w:t>Select</w:t>
-      </w:r>
-      <w:proofErr w:type="spellEnd"/>
-      <w:r>
-        <w:rPr>
-          <w:lang w:val="pt-BR"/>
-        </w:rPr>
-        <w:t xml:space="preserve"> </w:t>
-      </w:r>
-      <w:proofErr w:type="spellStart"/>
-      <w:r>
-        <w:rPr>
-          <w:lang w:val="pt-BR"/>
-        </w:rPr>
-        <w:t>All</w:t>
-      </w:r>
-      <w:proofErr w:type="spellEnd"/>
-      <w:r>
-        <w:rPr>
-          <w:lang w:val="pt-BR"/>
-        </w:rPr>
-        <w:t xml:space="preserve"> (ou </w:t>
-      </w:r>
-      <w:proofErr w:type="spellStart"/>
-      <w:r>
-        <w:rPr>
-          <w:lang w:val="pt-BR"/>
-        </w:rPr>
-        <w:t>Ctrl-A</w:t>
-      </w:r>
-      <w:proofErr w:type="spellEnd"/>
-      <w:r>
-        <w:rPr>
-          <w:lang w:val="pt-BR"/>
-        </w:rPr>
-        <w:t>) e pressione F9 ou simplesmente clique no campo e pressione F9. Isso deve ser feito separadamente para Cabeçalhos e Rodapés. Alt-F9 alterna entre a exibição de nomes de campos e do conteú</w:t>
-      </w:r>
-      <w:r>
-        <w:rPr>
-          <w:lang w:val="pt-BR"/>
-        </w:rPr>
-        <w:t xml:space="preserve">do dos campos. Consulte a ajuda do Word para obter mais informações sobre como trabalhar com campos.] </w:t>
       </w:r>
     </w:p>
     <w:p>
@@ -498,12 +210,6 @@
         <w:gridCol w:w="2304"/>
       </w:tblGrid>
       <w:tr>
-        <w:tblPrEx>
-          <w:tblCellMar>
-            <w:top w:w="0" w:type="dxa"/>
-            <w:bottom w:w="0" w:type="dxa"/>
-          </w:tblCellMar>
-        </w:tblPrEx>
         <w:tc>
           <w:tcPr>
             <w:tcW w:w="2304" w:type="dxa"/>
@@ -626,12 +332,6 @@
         </w:tc>
       </w:tr>
       <w:tr>
-        <w:tblPrEx>
-          <w:tblCellMar>
-            <w:top w:w="0" w:type="dxa"/>
-            <w:bottom w:w="0" w:type="dxa"/>
-          </w:tblCellMar>
-        </w:tblPrEx>
         <w:tc>
           <w:tcPr>
             <w:tcW w:w="2304" w:type="dxa"/>
@@ -670,6 +370,7 @@
           <w:p>
             <w:pPr>
               <w:pStyle w:val="Tabletext"/>
+              <w:jc w:val="center"/>
               <w:rPr>
                 <w:lang w:val="pt-BR"/>
               </w:rPr>
@@ -730,16 +431,24 @@
               </w:rPr>
               <w:t>João</w:t>
             </w:r>
+            <w:r>
+              <w:rPr>
+                <w:lang w:val="pt-BR"/>
+              </w:rPr>
+              <w:t xml:space="preserve"> Victor </w:t>
+            </w:r>
+            <w:proofErr w:type="spellStart"/>
+            <w:r>
+              <w:rPr>
+                <w:lang w:val="pt-BR"/>
+              </w:rPr>
+              <w:t>Toselli</w:t>
+            </w:r>
+            <w:proofErr w:type="spellEnd"/>
           </w:p>
         </w:tc>
       </w:tr>
       <w:tr>
-        <w:tblPrEx>
-          <w:tblCellMar>
-            <w:top w:w="0" w:type="dxa"/>
-            <w:bottom w:w="0" w:type="dxa"/>
-          </w:tblCellMar>
-        </w:tblPrEx>
         <w:tc>
           <w:tcPr>
             <w:tcW w:w="2304" w:type="dxa"/>
@@ -818,12 +527,6 @@
         </w:tc>
       </w:tr>
       <w:tr>
-        <w:tblPrEx>
-          <w:tblCellMar>
-            <w:top w:w="0" w:type="dxa"/>
-            <w:bottom w:w="0" w:type="dxa"/>
-          </w:tblCellMar>
-        </w:tblPrEx>
         <w:tc>
           <w:tcPr>
             <w:tcW w:w="2304" w:type="dxa"/>
@@ -902,12 +605,6 @@
         </w:tc>
       </w:tr>
       <w:tr>
-        <w:tblPrEx>
-          <w:tblCellMar>
-            <w:top w:w="0" w:type="dxa"/>
-            <w:bottom w:w="0" w:type="dxa"/>
-          </w:tblCellMar>
-        </w:tblPrEx>
         <w:tc>
           <w:tcPr>
             <w:tcW w:w="2304" w:type="dxa"/>
@@ -1474,13 +1171,7 @@
         <w:rPr>
           <w:noProof/>
         </w:rPr>
-        <w:instrText xml:space="preserve"> P</w:instrText>
-      </w:r>
-      <w:r>
-        <w:rPr>
-          <w:noProof/>
-        </w:rPr>
-        <w:instrText xml:space="preserve">AGEREF _Toc18206180 \h </w:instrText>
+        <w:instrText xml:space="preserve"> PAGEREF _Toc18206180 \h </w:instrText>
       </w:r>
       <w:r>
         <w:rPr>
@@ -1811,14 +1502,7 @@
           <w:noProof/>
           <w:lang w:val="fr-FR"/>
         </w:rPr>
-        <w:instrText xml:space="preserve"> PAGEREF _</w:instrText>
-      </w:r>
-      <w:r>
-        <w:rPr>
-          <w:noProof/>
-          <w:lang w:val="fr-FR"/>
-        </w:rPr>
-        <w:instrText xml:space="preserve">Toc18206184 \h </w:instrText>
+        <w:instrText xml:space="preserve"> PAGEREF _Toc18206184 \h </w:instrText>
       </w:r>
       <w:r>
         <w:rPr>
@@ -1856,6 +1540,7 @@
           <w:snapToGrid/>
           <w:sz w:val="24"/>
           <w:szCs w:val="24"/>
+          <w:lang w:val="pt-BR"/>
         </w:rPr>
       </w:pPr>
       <w:r>
@@ -1871,6 +1556,7 @@
           <w:snapToGrid/>
           <w:sz w:val="24"/>
           <w:szCs w:val="24"/>
+          <w:lang w:val="pt-BR"/>
         </w:rPr>
         <w:tab/>
       </w:r>
@@ -1884,6 +1570,7 @@
       <w:r>
         <w:rPr>
           <w:noProof/>
+          <w:lang w:val="pt-BR"/>
         </w:rPr>
         <w:tab/>
       </w:r>
@@ -1896,6 +1583,7 @@
       <w:r>
         <w:rPr>
           <w:noProof/>
+          <w:lang w:val="pt-BR"/>
         </w:rPr>
         <w:instrText xml:space="preserve"> PAGEREF _Toc18206185 \h </w:instrText>
       </w:r>
@@ -1913,6 +1601,7 @@
       <w:r>
         <w:rPr>
           <w:noProof/>
+          <w:lang w:val="pt-BR"/>
         </w:rPr>
         <w:t>5</w:t>
       </w:r>
@@ -1934,6 +1623,7 @@
           <w:snapToGrid/>
           <w:sz w:val="24"/>
           <w:szCs w:val="24"/>
+          <w:lang w:val="pt-BR"/>
         </w:rPr>
       </w:pPr>
       <w:r>
@@ -1949,6 +1639,7 @@
           <w:snapToGrid/>
           <w:sz w:val="24"/>
           <w:szCs w:val="24"/>
+          <w:lang w:val="pt-BR"/>
         </w:rPr>
         <w:tab/>
       </w:r>
@@ -1962,6 +1653,7 @@
       <w:r>
         <w:rPr>
           <w:noProof/>
+          <w:lang w:val="pt-BR"/>
         </w:rPr>
         <w:tab/>
       </w:r>
@@ -1974,6 +1666,7 @@
       <w:r>
         <w:rPr>
           <w:noProof/>
+          <w:lang w:val="pt-BR"/>
         </w:rPr>
         <w:instrText xml:space="preserve"> PAGEREF _Toc18206186 \h </w:instrText>
       </w:r>
@@ -1991,6 +1684,7 @@
       <w:r>
         <w:rPr>
           <w:noProof/>
+          <w:lang w:val="pt-BR"/>
         </w:rPr>
         <w:t>5</w:t>
       </w:r>
@@ -2140,14 +1834,7 @@
           <w:noProof/>
           <w:lang w:val="fr-FR"/>
         </w:rPr>
-        <w:instrText xml:space="preserve"> PAGEREF _Toc18206</w:instrText>
-      </w:r>
-      <w:r>
-        <w:rPr>
-          <w:noProof/>
-          <w:lang w:val="fr-FR"/>
-        </w:rPr>
-        <w:instrText xml:space="preserve">188 \h </w:instrText>
+        <w:instrText xml:space="preserve"> PAGEREF _Toc18206188 \h </w:instrText>
       </w:r>
       <w:r>
         <w:rPr>
@@ -2268,6 +1955,7 @@
           <w:snapToGrid/>
           <w:sz w:val="24"/>
           <w:szCs w:val="24"/>
+          <w:lang w:val="pt-BR"/>
         </w:rPr>
       </w:pPr>
       <w:r>
@@ -2283,6 +1971,7 @@
           <w:snapToGrid/>
           <w:sz w:val="24"/>
           <w:szCs w:val="24"/>
+          <w:lang w:val="pt-BR"/>
         </w:rPr>
         <w:tab/>
       </w:r>
@@ -2296,6 +1985,7 @@
       <w:r>
         <w:rPr>
           <w:noProof/>
+          <w:lang w:val="pt-BR"/>
         </w:rPr>
         <w:tab/>
       </w:r>
@@ -2308,6 +1998,7 @@
       <w:r>
         <w:rPr>
           <w:noProof/>
+          <w:lang w:val="pt-BR"/>
         </w:rPr>
         <w:instrText xml:space="preserve"> PAGEREF _Toc18206190 \h </w:instrText>
       </w:r>
@@ -2325,6 +2016,7 @@
       <w:r>
         <w:rPr>
           <w:noProof/>
+          <w:lang w:val="pt-BR"/>
         </w:rPr>
         <w:t>5</w:t>
       </w:r>
@@ -2346,6 +2038,7 @@
           <w:snapToGrid/>
           <w:sz w:val="24"/>
           <w:szCs w:val="24"/>
+          <w:lang w:val="pt-BR"/>
         </w:rPr>
       </w:pPr>
       <w:r>
@@ -2361,6 +2054,7 @@
           <w:snapToGrid/>
           <w:sz w:val="24"/>
           <w:szCs w:val="24"/>
+          <w:lang w:val="pt-BR"/>
         </w:rPr>
         <w:tab/>
       </w:r>
@@ -2374,6 +2068,7 @@
       <w:r>
         <w:rPr>
           <w:noProof/>
+          <w:lang w:val="pt-BR"/>
         </w:rPr>
         <w:tab/>
       </w:r>
@@ -2386,6 +2081,7 @@
       <w:r>
         <w:rPr>
           <w:noProof/>
+          <w:lang w:val="pt-BR"/>
         </w:rPr>
         <w:instrText xml:space="preserve"> PAGEREF _Toc18206191 \h </w:instrText>
       </w:r>
@@ -2403,6 +2099,7 @@
       <w:r>
         <w:rPr>
           <w:noProof/>
+          <w:lang w:val="pt-BR"/>
         </w:rPr>
         <w:t>5</w:t>
       </w:r>
@@ -2552,14 +2249,7 @@
           <w:noProof/>
           <w:lang w:val="fr-FR"/>
         </w:rPr>
-        <w:instrText xml:space="preserve"> PAGEREF _To</w:instrText>
-      </w:r>
-      <w:r>
-        <w:rPr>
-          <w:noProof/>
-          <w:lang w:val="fr-FR"/>
-        </w:rPr>
-        <w:instrText xml:space="preserve">c18206193 \h </w:instrText>
+        <w:instrText xml:space="preserve"> PAGEREF _Toc18206193 \h </w:instrText>
       </w:r>
       <w:r>
         <w:rPr>
@@ -2809,6 +2499,9 @@
         <w:pStyle w:val="Ttulo1"/>
         <w:ind w:left="360" w:hanging="360"/>
         <w:rPr>
+          <w:rFonts w:ascii="Times New Roman" w:hAnsi="Times New Roman"/>
+          <w:sz w:val="22"/>
+          <w:szCs w:val="22"/>
           <w:lang w:val="pt-BR"/>
         </w:rPr>
       </w:pPr>
@@ -2816,6 +2509,9 @@
       <w:bookmarkStart w:id="1" w:name="_Toc18206175"/>
       <w:r>
         <w:rPr>
+          <w:rFonts w:ascii="Times New Roman" w:hAnsi="Times New Roman"/>
+          <w:sz w:val="22"/>
+          <w:szCs w:val="22"/>
           <w:lang w:val="pt-BR"/>
         </w:rPr>
         <w:t>Introdução</w:t>
@@ -2848,13 +2544,7 @@
         <w:rPr>
           <w:lang w:val="pt-BR"/>
         </w:rPr>
-        <w:t xml:space="preserve"> fornec</w:t>
-      </w:r>
-      <w:r>
-        <w:rPr>
-          <w:lang w:val="pt-BR"/>
-        </w:rPr>
-        <w:t xml:space="preserve">e uma visão geral do documento inteiro. Ela inclui a finalidade, o escopo, as definições, os acrônimos, as abreviações, as referências e a visão geral do </w:t>
+        <w:t xml:space="preserve"> fornece uma visão geral do documento inteiro. Ela inclui a finalidade, o escopo, as definições, os acrônimos, as abreviações, as referências e a visão geral do </w:t>
       </w:r>
       <w:r>
         <w:rPr>
@@ -2875,6 +2565,9 @@
       <w:pPr>
         <w:pStyle w:val="Ttulo2"/>
         <w:rPr>
+          <w:rFonts w:ascii="Times New Roman" w:hAnsi="Times New Roman"/>
+          <w:sz w:val="22"/>
+          <w:szCs w:val="22"/>
           <w:lang w:val="pt-BR"/>
         </w:rPr>
       </w:pPr>
@@ -2882,6 +2575,9 @@
       <w:bookmarkStart w:id="3" w:name="_Toc18206176"/>
       <w:r>
         <w:rPr>
+          <w:rFonts w:ascii="Times New Roman" w:hAnsi="Times New Roman"/>
+          <w:sz w:val="22"/>
+          <w:szCs w:val="22"/>
           <w:lang w:val="pt-BR"/>
         </w:rPr>
         <w:t>Finalidade</w:t>
@@ -2892,22 +2588,21 @@
     <w:p>
       <w:pPr>
         <w:ind w:left="720"/>
-        <w:rPr>
+        <w:jc w:val="both"/>
+        <w:rPr>
+          <w:sz w:val="22"/>
+          <w:szCs w:val="22"/>
           <w:lang w:val="pt-BR"/>
         </w:rPr>
       </w:pPr>
       <w:bookmarkStart w:id="4" w:name="_Toc456598588"/>
       <w:r>
         <w:rPr>
-          <w:lang w:val="pt-BR"/>
-        </w:rPr>
-        <w:t xml:space="preserve">Este documento oferece uma visão geral arquitetural </w:t>
-      </w:r>
-      <w:r>
-        <w:rPr>
-          <w:lang w:val="pt-BR"/>
-        </w:rPr>
-        <w:t>abrangente do sistema, usando diversas visões arquiteturais para representar diferentes aspectos do sistema. O objetivo deste documento é capturar e comunicar as decisões arquiteturais significativas que foram tomadas em relação ao sistema.</w:t>
+          <w:sz w:val="22"/>
+          <w:szCs w:val="22"/>
+          <w:lang w:val="pt-BR"/>
+        </w:rPr>
+        <w:t>Este documento oferece uma visão geral arquitetural abrangente do sistema, usando diversas visões arquiteturais para representar diferentes aspectos do sistema. O objetivo deste documento é capturar e comunicar as decisões arquiteturais significativas que foram tomadas em relação ao sistema.</w:t>
       </w:r>
     </w:p>
     <w:p>
@@ -2929,13 +2624,7 @@
         <w:rPr>
           <w:lang w:val="pt-BR"/>
         </w:rPr>
-        <w:t>[Esta seção de</w:t>
-      </w:r>
-      <w:r>
-        <w:rPr>
-          <w:lang w:val="pt-BR"/>
-        </w:rPr>
-        <w:t xml:space="preserve">fine o papel ou finalidade do </w:t>
+        <w:t xml:space="preserve">[Esta seção define o papel ou finalidade do </w:t>
       </w:r>
       <w:r>
         <w:rPr>
@@ -2949,25 +2638,25 @@
         <w:rPr>
           <w:lang w:val="pt-BR"/>
         </w:rPr>
-        <w:t>, na documentação do projeto como um todo, e descreve rapidamente a estrutura do documento. O público-alvo específico do documento é identificado, com uma indicação de como ele espera usar o</w:t>
-      </w:r>
-      <w:r>
-        <w:rPr>
-          <w:lang w:val="pt-BR"/>
-        </w:rPr>
-        <w:t xml:space="preserve"> documento.]</w:t>
+        <w:t>, na documentação do projeto como um todo, e descreve rapidamente a estrutura do documento. O público-alvo específico do documento é identificado, com uma indicação de como ele espera usar o documento.]</w:t>
       </w:r>
     </w:p>
     <w:p>
       <w:pPr>
         <w:pStyle w:val="Ttulo2"/>
         <w:rPr>
+          <w:rFonts w:ascii="Times New Roman" w:hAnsi="Times New Roman"/>
+          <w:sz w:val="22"/>
+          <w:szCs w:val="22"/>
           <w:lang w:val="pt-BR"/>
         </w:rPr>
       </w:pPr>
       <w:bookmarkStart w:id="5" w:name="_Toc18206177"/>
       <w:r>
         <w:rPr>
+          <w:rFonts w:ascii="Times New Roman" w:hAnsi="Times New Roman"/>
+          <w:sz w:val="22"/>
+          <w:szCs w:val="22"/>
           <w:lang w:val="pt-BR"/>
         </w:rPr>
         <w:t>Escopo</w:t>
@@ -2994,12 +2683,18 @@
       <w:pPr>
         <w:pStyle w:val="Ttulo2"/>
         <w:rPr>
+          <w:rFonts w:ascii="Times New Roman" w:hAnsi="Times New Roman"/>
+          <w:sz w:val="22"/>
+          <w:szCs w:val="22"/>
           <w:lang w:val="pt-BR"/>
         </w:rPr>
       </w:pPr>
       <w:bookmarkStart w:id="7" w:name="_Toc18206178"/>
       <w:r>
         <w:rPr>
+          <w:rFonts w:ascii="Times New Roman" w:hAnsi="Times New Roman"/>
+          <w:sz w:val="22"/>
+          <w:szCs w:val="22"/>
           <w:lang w:val="pt-BR"/>
         </w:rPr>
         <w:t>Definições, Acrônimos e Abreviações</w:t>
@@ -3032,13 +2727,7 @@
         <w:rPr>
           <w:lang w:val="pt-BR"/>
         </w:rPr>
-        <w:t xml:space="preserve"> subseção contém as definições de todos os termos, acrôni</w:t>
-      </w:r>
-      <w:r>
-        <w:rPr>
-          <w:lang w:val="pt-BR"/>
-        </w:rPr>
-        <w:t xml:space="preserve">mos e abreviações necessários para interpretar corretamente o </w:t>
+        <w:t xml:space="preserve"> subseção contém as definições de todos os termos, acrônimos e abreviações necessários para interpretar corretamente o </w:t>
       </w:r>
       <w:r>
         <w:rPr>
@@ -3059,6 +2748,9 @@
       <w:pPr>
         <w:pStyle w:val="Ttulo2"/>
         <w:rPr>
+          <w:rFonts w:ascii="Times New Roman" w:hAnsi="Times New Roman"/>
+          <w:sz w:val="22"/>
+          <w:szCs w:val="22"/>
           <w:lang w:val="pt-BR"/>
         </w:rPr>
       </w:pPr>
@@ -3066,6 +2758,9 @@
       <w:bookmarkStart w:id="9" w:name="_Toc18206179"/>
       <w:r>
         <w:rPr>
+          <w:rFonts w:ascii="Times New Roman" w:hAnsi="Times New Roman"/>
+          <w:sz w:val="22"/>
+          <w:szCs w:val="22"/>
           <w:lang w:val="pt-BR"/>
         </w:rPr>
         <w:t>Referências</w:t>
@@ -3098,13 +2793,7 @@
         <w:rPr>
           <w:lang w:val="pt-BR"/>
         </w:rPr>
-        <w:t xml:space="preserve"> subseção fornece uma lista completa dos documentos m</w:t>
-      </w:r>
-      <w:r>
-        <w:rPr>
-          <w:lang w:val="pt-BR"/>
-        </w:rPr>
-        <w:t xml:space="preserve">encionados em outra parte do </w:t>
+        <w:t xml:space="preserve"> subseção fornece uma lista completa dos documentos mencionados em outra parte do </w:t>
       </w:r>
       <w:r>
         <w:rPr>
@@ -3118,19 +2807,16 @@
         <w:rPr>
           <w:lang w:val="pt-BR"/>
         </w:rPr>
-        <w:t>. Identifique cada documento por título, número do relatório (se aplicável), data e organização de publicação. Especifique as fontes a partir das quais as referências podem ser obtidas. Essas</w:t>
-      </w:r>
-      <w:r>
-        <w:rPr>
-          <w:lang w:val="pt-BR"/>
-        </w:rPr>
-        <w:t xml:space="preserve"> informações podem ser fornecidas por um anexo ou outro documento.]</w:t>
+        <w:t>. Identifique cada documento por título, número do relatório (se aplicável), data e organização de publicação. Especifique as fontes a partir das quais as referências podem ser obtidas. Essas informações podem ser fornecidas por um anexo ou outro documento.]</w:t>
       </w:r>
     </w:p>
     <w:p>
       <w:pPr>
         <w:pStyle w:val="Ttulo2"/>
         <w:rPr>
+          <w:rFonts w:ascii="Times New Roman" w:hAnsi="Times New Roman"/>
+          <w:sz w:val="22"/>
+          <w:szCs w:val="22"/>
           <w:lang w:val="pt-BR"/>
         </w:rPr>
       </w:pPr>
@@ -3138,6 +2824,9 @@
       <w:bookmarkStart w:id="11" w:name="_Toc18206180"/>
       <w:r>
         <w:rPr>
+          <w:rFonts w:ascii="Times New Roman" w:hAnsi="Times New Roman"/>
+          <w:sz w:val="22"/>
+          <w:szCs w:val="22"/>
           <w:lang w:val="pt-BR"/>
         </w:rPr>
         <w:t>Visão Geral</w:t>
@@ -3192,16 +2881,18 @@
         <w:pStyle w:val="Ttulo1"/>
         <w:ind w:left="360" w:hanging="360"/>
         <w:rPr>
-          <w:sz w:val="20"/>
-          <w:szCs w:val="20"/>
+          <w:rFonts w:ascii="Times New Roman" w:hAnsi="Times New Roman"/>
+          <w:sz w:val="22"/>
+          <w:szCs w:val="22"/>
           <w:lang w:val="pt-BR"/>
         </w:rPr>
       </w:pPr>
       <w:bookmarkStart w:id="12" w:name="_Toc18206181"/>
       <w:r>
         <w:rPr>
-          <w:sz w:val="20"/>
-          <w:szCs w:val="20"/>
+          <w:rFonts w:ascii="Times New Roman" w:hAnsi="Times New Roman"/>
+          <w:sz w:val="22"/>
+          <w:szCs w:val="22"/>
           <w:lang w:val="pt-BR"/>
         </w:rPr>
         <w:t>Representação Arquitetural</w:t>
@@ -3209,8 +2900,9 @@
       <w:bookmarkEnd w:id="12"/>
       <w:r>
         <w:rPr>
-          <w:sz w:val="20"/>
-          <w:szCs w:val="20"/>
+          <w:rFonts w:ascii="Times New Roman" w:hAnsi="Times New Roman"/>
+          <w:sz w:val="22"/>
+          <w:szCs w:val="22"/>
           <w:lang w:val="pt-BR"/>
         </w:rPr>
         <w:t xml:space="preserve"> </w:t>
@@ -3227,13 +2919,7 @@
         <w:rPr>
           <w:lang w:val="pt-BR"/>
         </w:rPr>
-        <w:t>[Esta seção des</w:t>
-      </w:r>
-      <w:r>
-        <w:rPr>
-          <w:lang w:val="pt-BR"/>
-        </w:rPr>
-        <w:t xml:space="preserve">creve qual é a arquitetura de software do sistema atual e como ela é representada. Da </w:t>
+        <w:t xml:space="preserve">[Esta seção descreve qual é a arquitetura de software do sistema atual e como ela é representada. Da </w:t>
       </w:r>
       <w:r>
         <w:rPr>
@@ -3345,13 +3031,7 @@
         <w:rPr>
           <w:lang w:val="pt-BR"/>
         </w:rPr>
-        <w:t>, enumera as visões necessárias e, para cada visão, explica quais ti</w:t>
-      </w:r>
-      <w:r>
-        <w:rPr>
-          <w:lang w:val="pt-BR"/>
-        </w:rPr>
-        <w:t>pos de elementos de modelo ela contém.]</w:t>
+        <w:t>, enumera as visões necessárias e, para cada visão, explica quais tipos de elementos de modelo ela contém.]</w:t>
       </w:r>
     </w:p>
     <w:p>
@@ -3359,12 +3039,18 @@
         <w:pStyle w:val="Ttulo1"/>
         <w:ind w:left="360" w:hanging="360"/>
         <w:rPr>
+          <w:rFonts w:ascii="Times New Roman" w:hAnsi="Times New Roman"/>
+          <w:sz w:val="22"/>
+          <w:szCs w:val="22"/>
           <w:lang w:val="pt-BR"/>
         </w:rPr>
       </w:pPr>
       <w:bookmarkStart w:id="13" w:name="_Toc18206182"/>
       <w:r>
         <w:rPr>
+          <w:rFonts w:ascii="Times New Roman" w:hAnsi="Times New Roman"/>
+          <w:sz w:val="22"/>
+          <w:szCs w:val="22"/>
           <w:lang w:val="pt-BR"/>
         </w:rPr>
         <w:t>Metas e Restrições da Arquitetura</w:t>
@@ -3372,6 +3058,9 @@
       <w:bookmarkEnd w:id="13"/>
       <w:r>
         <w:rPr>
+          <w:rFonts w:ascii="Times New Roman" w:hAnsi="Times New Roman"/>
+          <w:sz w:val="22"/>
+          <w:szCs w:val="22"/>
           <w:lang w:val="pt-BR"/>
         </w:rPr>
         <w:t xml:space="preserve"> </w:t>
@@ -3388,19 +3077,7 @@
         <w:rPr>
           <w:lang w:val="pt-BR"/>
         </w:rPr>
-        <w:t>[Esta seção descreve os requisitos e objetivos do software que têm algum impacto sobre a arquitetura; por exemplo, segurança, garantia, privacidade, uso de um produto desenvolvido i</w:t>
-      </w:r>
-      <w:r>
-        <w:rPr>
-          <w:lang w:val="pt-BR"/>
-        </w:rPr>
-        <w:t>nternamente e pronto para ser usado, portabilidade, distribuição e reutilização. Ela também captura as restrições especiais que podem ser aplicáveis: estratégia de design e implementação, ferramentas de desenvolvimento, estrutura das equipes, cronograma, c</w:t>
-      </w:r>
-      <w:r>
-        <w:rPr>
-          <w:lang w:val="pt-BR"/>
-        </w:rPr>
-        <w:t>ódigo-fonte legado e assim por diante.]</w:t>
+        <w:t>[Esta seção descreve os requisitos e objetivos do software que têm algum impacto sobre a arquitetura; por exemplo, segurança, garantia, privacidade, uso de um produto desenvolvido internamente e pronto para ser usado, portabilidade, distribuição e reutilização. Ela também captura as restrições especiais que podem ser aplicáveis: estratégia de design e implementação, ferramentas de desenvolvimento, estrutura das equipes, cronograma, código-fonte legado e assim por diante.]</w:t>
       </w:r>
     </w:p>
     <w:p>
@@ -3408,12 +3085,18 @@
         <w:pStyle w:val="Ttulo1"/>
         <w:ind w:left="360" w:hanging="360"/>
         <w:rPr>
+          <w:rFonts w:ascii="Times New Roman" w:hAnsi="Times New Roman"/>
+          <w:sz w:val="22"/>
+          <w:szCs w:val="22"/>
           <w:lang w:val="pt-BR"/>
         </w:rPr>
       </w:pPr>
       <w:bookmarkStart w:id="14" w:name="_Toc18206183"/>
       <w:r>
         <w:rPr>
+          <w:rFonts w:ascii="Times New Roman" w:hAnsi="Times New Roman"/>
+          <w:sz w:val="22"/>
+          <w:szCs w:val="22"/>
           <w:lang w:val="pt-BR"/>
         </w:rPr>
         <w:lastRenderedPageBreak/>
@@ -3422,6 +3105,9 @@
       <w:bookmarkEnd w:id="14"/>
       <w:r>
         <w:rPr>
+          <w:rFonts w:ascii="Times New Roman" w:hAnsi="Times New Roman"/>
+          <w:sz w:val="22"/>
+          <w:szCs w:val="22"/>
           <w:lang w:val="pt-BR"/>
         </w:rPr>
         <w:t xml:space="preserve"> </w:t>
@@ -3500,25 +3186,25 @@
         <w:rPr>
           <w:lang w:val="pt-BR"/>
         </w:rPr>
-        <w:t>[Esta seção lista casos de uso ou cenários do modelo de casos de uso quando eles representam funcionalidade central e significativa do sistema final ou, quando têm uma grande cobertura arquitet</w:t>
-      </w:r>
-      <w:r>
-        <w:rPr>
-          <w:lang w:val="pt-BR"/>
-        </w:rPr>
-        <w:t>ural — eles experimentam muitos elementos arquiteturais ou quando enfatizam ou ilustram um ponto complexo e específico da arquitetura.]</w:t>
+        <w:t>[Esta seção lista casos de uso ou cenários do modelo de casos de uso quando eles representam funcionalidade central e significativa do sistema final ou, quando têm uma grande cobertura arquitetural — eles experimentam muitos elementos arquiteturais ou quando enfatizam ou ilustram um ponto complexo e específico da arquitetura.]</w:t>
       </w:r>
     </w:p>
     <w:p>
       <w:pPr>
         <w:pStyle w:val="Ttulo2"/>
         <w:rPr>
+          <w:rFonts w:ascii="Times New Roman" w:hAnsi="Times New Roman"/>
+          <w:sz w:val="22"/>
+          <w:szCs w:val="22"/>
           <w:lang w:val="pt-BR"/>
         </w:rPr>
       </w:pPr>
       <w:bookmarkStart w:id="15" w:name="_Toc18206184"/>
       <w:r>
         <w:rPr>
+          <w:rFonts w:ascii="Times New Roman" w:hAnsi="Times New Roman"/>
+          <w:sz w:val="22"/>
+          <w:szCs w:val="22"/>
           <w:lang w:val="pt-BR"/>
         </w:rPr>
         <w:t>Realizações de Casos de Uso</w:t>
@@ -3536,33 +3222,26 @@
         <w:rPr>
           <w:lang w:val="pt-BR"/>
         </w:rPr>
-        <w:t>[Esta seção ilustra o funcionamento do software, apresentando algumas realizações (ou cenári</w:t>
-      </w:r>
-      <w:r>
-        <w:rPr>
-          <w:lang w:val="pt-BR"/>
-        </w:rPr>
-        <w:t>os) de casos de uso selecionadas e explica como os diversos elementos do modelo de design contribuem para a respectiva funcionalidade.]</w:t>
-      </w:r>
-    </w:p>
-    <w:p>
-      <w:pPr>
-        <w:rPr>
-          <w:lang w:val="pt-BR"/>
-        </w:rPr>
-      </w:pPr>
+        <w:t>[Esta seção ilustra o funcionamento do software, apresentando algumas realizações (ou cenários) de casos de uso selecionadas e explica como os diversos elementos do modelo de design contribuem para a respectiva funcionalidade.]</w:t>
+      </w:r>
     </w:p>
     <w:p>
       <w:pPr>
         <w:pStyle w:val="Ttulo1"/>
         <w:ind w:left="360" w:hanging="360"/>
         <w:rPr>
+          <w:rFonts w:ascii="Times New Roman" w:hAnsi="Times New Roman"/>
+          <w:sz w:val="22"/>
+          <w:szCs w:val="22"/>
           <w:lang w:val="pt-BR"/>
         </w:rPr>
       </w:pPr>
       <w:bookmarkStart w:id="16" w:name="_Toc18206185"/>
       <w:r>
         <w:rPr>
+          <w:rFonts w:ascii="Times New Roman" w:hAnsi="Times New Roman"/>
+          <w:sz w:val="22"/>
+          <w:szCs w:val="22"/>
           <w:lang w:val="pt-BR"/>
         </w:rPr>
         <w:t>Visão Lógica</w:t>
@@ -3570,6 +3249,9 @@
       <w:bookmarkEnd w:id="16"/>
       <w:r>
         <w:rPr>
+          <w:rFonts w:ascii="Times New Roman" w:hAnsi="Times New Roman"/>
+          <w:sz w:val="22"/>
+          <w:szCs w:val="22"/>
           <w:lang w:val="pt-BR"/>
         </w:rPr>
         <w:t xml:space="preserve"> </w:t>
@@ -3586,37 +3268,87 @@
         <w:rPr>
           <w:lang w:val="pt-BR"/>
         </w:rPr>
-        <w:t xml:space="preserve">[Esta seção descreve as partes significativas do ponto de vista da arquitetura do modelo de design, como </w:t>
-      </w:r>
-      <w:r>
-        <w:rPr>
-          <w:lang w:val="pt-BR"/>
-        </w:rPr>
-        <w:t>sua divisão em subsistemas e pacotes. Além disso, para cada pacote significativo, ela mostra sua divisão em classes e utilitários de classe. Apresente as classes significativas do ponto de vista da arquitetura e descreva suas responsabilidades, bem como al</w:t>
-      </w:r>
-      <w:r>
-        <w:rPr>
-          <w:lang w:val="pt-BR"/>
-        </w:rPr>
-        <w:t>guns relacionamentos, operações e atributos de grande importância.]</w:t>
+        <w:t>[Esta seção descreve as partes significativas do ponto de vista da arquitetura do modelo de design, como sua divisão em subsistemas e pacotes. Além disso, para cada pacote significativo, ela mostra sua divisão em classes e utilitários de classe. Apresente as classes significativas do ponto de vista da arquitetura e descreva suas responsabilidades, bem como alguns relacionamentos, operações e atributos de grande importância.]</w:t>
       </w:r>
     </w:p>
     <w:p>
       <w:pPr>
         <w:pStyle w:val="Ttulo2"/>
         <w:rPr>
+          <w:rFonts w:ascii="Times New Roman" w:hAnsi="Times New Roman"/>
+          <w:sz w:val="22"/>
+          <w:szCs w:val="22"/>
           <w:lang w:val="pt-BR"/>
         </w:rPr>
       </w:pPr>
       <w:bookmarkStart w:id="17" w:name="_Toc18206186"/>
       <w:r>
         <w:rPr>
+          <w:rFonts w:ascii="Times New Roman" w:hAnsi="Times New Roman"/>
+          <w:sz w:val="22"/>
+          <w:szCs w:val="22"/>
+          <w:lang w:val="pt-BR"/>
+        </w:rPr>
+        <w:t>Visão Geral</w:t>
+      </w:r>
+      <w:bookmarkEnd w:id="17"/>
+    </w:p>
+    <w:p>
+      <w:pPr>
+        <w:pStyle w:val="InfoBlue"/>
+        <w:rPr>
+          <w:lang w:val="pt-BR"/>
+        </w:rPr>
+      </w:pPr>
+      <w:r>
+        <w:rPr>
+          <w:lang w:val="pt-BR"/>
+        </w:rPr>
+        <w:t>[</w:t>
+      </w:r>
+      <w:proofErr w:type="spellStart"/>
+      <w:r>
+        <w:rPr>
+          <w:lang w:val="pt-BR"/>
+        </w:rPr>
+        <w:t>Esta</w:t>
+      </w:r>
+      <w:proofErr w:type="spellEnd"/>
+      <w:r>
+        <w:rPr>
+          <w:lang w:val="pt-BR"/>
+        </w:rPr>
+        <w:t xml:space="preserve"> subseção descreve toda a decomposição do modelo de design em termos de camadas e de hierarquia </w:t>
+      </w:r>
+      <w:r>
+        <w:rPr>
           <w:lang w:val="pt-BR"/>
         </w:rPr>
         <w:lastRenderedPageBreak/>
-        <w:t>Visão Geral</w:t>
-      </w:r>
-      <w:bookmarkEnd w:id="17"/>
+        <w:t>de pacotes.]</w:t>
+      </w:r>
+    </w:p>
+    <w:p>
+      <w:pPr>
+        <w:pStyle w:val="Ttulo2"/>
+        <w:rPr>
+          <w:rFonts w:ascii="Times New Roman" w:hAnsi="Times New Roman"/>
+          <w:sz w:val="22"/>
+          <w:szCs w:val="22"/>
+          <w:lang w:val="pt-BR"/>
+        </w:rPr>
+      </w:pPr>
+      <w:bookmarkStart w:id="18" w:name="_Toc18206187"/>
+      <w:r>
+        <w:rPr>
+          <w:rFonts w:ascii="Times New Roman" w:hAnsi="Times New Roman"/>
+          <w:sz w:val="22"/>
+          <w:szCs w:val="22"/>
+          <w:lang w:val="pt-BR"/>
+        </w:rPr>
+        <w:t>Pacotes de Design Significativos do Ponto de Vista da Arquitetura</w:t>
+      </w:r>
+      <w:bookmarkEnd w:id="18"/>
     </w:p>
     <w:p>
       <w:pPr>
@@ -3629,44 +3361,8 @@
         <w:rPr>
           <w:lang w:val="pt-BR"/>
         </w:rPr>
-        <w:t>[</w:t>
-      </w:r>
-      <w:proofErr w:type="spellStart"/>
-      <w:r>
-        <w:rPr>
-          <w:lang w:val="pt-BR"/>
-        </w:rPr>
-        <w:t>Esta</w:t>
-      </w:r>
-      <w:proofErr w:type="spellEnd"/>
-      <w:r>
-        <w:rPr>
-          <w:lang w:val="pt-BR"/>
-        </w:rPr>
-        <w:t xml:space="preserve"> subseção descreve toda a decomposição do modelo de design em termos de camadas e de hierarquia de pacotes.]</w:t>
-      </w:r>
-    </w:p>
-    <w:p>
-      <w:pPr>
-        <w:pStyle w:val="Ttulo2"/>
-        <w:rPr>
-          <w:lang w:val="pt-BR"/>
-        </w:rPr>
-      </w:pPr>
-      <w:bookmarkStart w:id="18" w:name="_Toc18206187"/>
-      <w:r>
-        <w:rPr>
-          <w:lang w:val="pt-BR"/>
-        </w:rPr>
-        <w:t>Pacotes de Design Significativos do Ponto de Vista da Arquitet</w:t>
-      </w:r>
-      <w:r>
-        <w:rPr>
-          <w:lang w:val="pt-BR"/>
-        </w:rPr>
-        <w:t>ura</w:t>
-      </w:r>
-      <w:bookmarkEnd w:id="18"/>
+        <w:t xml:space="preserve">[Para cada pacote significativo, inclua uma subseção com o respectivo nome, uma breve descrição e um diagrama com todos os pacotes e classes significativos nele contidos. </w:t>
+      </w:r>
     </w:p>
     <w:p>
       <w:pPr>
@@ -3679,27 +3375,7 @@
         <w:rPr>
           <w:lang w:val="pt-BR"/>
         </w:rPr>
-        <w:t xml:space="preserve">[Para cada pacote significativo, inclua uma subseção com o respectivo nome, uma breve descrição e um diagrama com todos os pacotes e classes significativos nele contidos. </w:t>
-      </w:r>
-    </w:p>
-    <w:p>
-      <w:pPr>
-        <w:pStyle w:val="InfoBlue"/>
-        <w:rPr>
-          <w:lang w:val="pt-BR"/>
-        </w:rPr>
-      </w:pPr>
-      <w:r>
-        <w:rPr>
-          <w:lang w:val="pt-BR"/>
-        </w:rPr>
-        <w:t>Para cada classe significativa no pacote, inclua o respectivo nome, uma breve de</w:t>
-      </w:r>
-      <w:r>
-        <w:rPr>
-          <w:lang w:val="pt-BR"/>
-        </w:rPr>
-        <w:t>scrição e, opcionalmente, uma descrição de algumas das suas principais responsabilidades, operações e atributos.]</w:t>
+        <w:t>Para cada classe significativa no pacote, inclua o respectivo nome, uma breve descrição e, opcionalmente, uma descrição de algumas das suas principais responsabilidades, operações e atributos.]</w:t>
       </w:r>
     </w:p>
     <w:p>
@@ -3707,12 +3383,18 @@
         <w:pStyle w:val="Ttulo1"/>
         <w:ind w:left="360" w:hanging="360"/>
         <w:rPr>
+          <w:rFonts w:ascii="Times New Roman" w:hAnsi="Times New Roman"/>
+          <w:sz w:val="22"/>
+          <w:szCs w:val="22"/>
           <w:lang w:val="pt-BR"/>
         </w:rPr>
       </w:pPr>
       <w:bookmarkStart w:id="19" w:name="_Toc18206188"/>
       <w:r>
         <w:rPr>
+          <w:rFonts w:ascii="Times New Roman" w:hAnsi="Times New Roman"/>
+          <w:sz w:val="22"/>
+          <w:szCs w:val="22"/>
           <w:lang w:val="pt-BR"/>
         </w:rPr>
         <w:t>Visão de Processos</w:t>
@@ -3720,6 +3402,9 @@
       <w:bookmarkEnd w:id="19"/>
       <w:r>
         <w:rPr>
+          <w:rFonts w:ascii="Times New Roman" w:hAnsi="Times New Roman"/>
+          <w:sz w:val="22"/>
+          <w:szCs w:val="22"/>
           <w:lang w:val="pt-BR"/>
         </w:rPr>
         <w:t xml:space="preserve"> </w:t>
@@ -3736,13 +3421,7 @@
         <w:rPr>
           <w:lang w:val="pt-BR"/>
         </w:rPr>
-        <w:t>[Esta seção descreve a decomposição do sistema em processos leves (threads simples de controle) e processos pesados (agrup</w:t>
-      </w:r>
-      <w:r>
-        <w:rPr>
-          <w:lang w:val="pt-BR"/>
-        </w:rPr>
-        <w:t>amentos de processos leves). Organize a seção em grupos de processos que se comunicam ou interagem. Descreva os modos principais de comunicação entre processos, como transmissão de mensagens e interrupções.]</w:t>
+        <w:t>[Esta seção descreve a decomposição do sistema em processos leves (threads simples de controle) e processos pesados (agrupamentos de processos leves). Organize a seção em grupos de processos que se comunicam ou interagem. Descreva os modos principais de comunicação entre processos, como transmissão de mensagens e interrupções.]</w:t>
       </w:r>
     </w:p>
     <w:p>
@@ -3750,12 +3429,18 @@
         <w:pStyle w:val="Ttulo1"/>
         <w:ind w:left="360" w:hanging="360"/>
         <w:rPr>
+          <w:rFonts w:ascii="Times New Roman" w:hAnsi="Times New Roman"/>
+          <w:sz w:val="22"/>
+          <w:szCs w:val="22"/>
           <w:lang w:val="pt-BR"/>
         </w:rPr>
       </w:pPr>
       <w:bookmarkStart w:id="20" w:name="_Toc18206189"/>
       <w:r>
         <w:rPr>
+          <w:rFonts w:ascii="Times New Roman" w:hAnsi="Times New Roman"/>
+          <w:sz w:val="22"/>
+          <w:szCs w:val="22"/>
           <w:lang w:val="pt-BR"/>
         </w:rPr>
         <w:t>Visão de Implantação</w:t>
@@ -3763,6 +3448,9 @@
       <w:bookmarkEnd w:id="20"/>
       <w:r>
         <w:rPr>
+          <w:rFonts w:ascii="Times New Roman" w:hAnsi="Times New Roman"/>
+          <w:sz w:val="22"/>
+          <w:szCs w:val="22"/>
           <w:lang w:val="pt-BR"/>
         </w:rPr>
         <w:t xml:space="preserve"> </w:t>
@@ -3779,19 +3467,7 @@
         <w:rPr>
           <w:lang w:val="pt-BR"/>
         </w:rPr>
-        <w:t>[Esta seção descreve uma o</w:t>
-      </w:r>
-      <w:r>
-        <w:rPr>
-          <w:lang w:val="pt-BR"/>
-        </w:rPr>
-        <w:t>u mais configurações da rede física (hardware) na qual o software é implantado e executado. Ela é uma visão do Modelo de Implantação. No mínimo, para cada configuração, ela deve indicar os nós físicos (computadores, CPUs) que executam o software e suas int</w:t>
-      </w:r>
-      <w:r>
-        <w:rPr>
-          <w:lang w:val="pt-BR"/>
-        </w:rPr>
-        <w:t xml:space="preserve">erconexões (barramento, LAN, ponto a ponto, etc.) É incluído também um mapeamento dos processos da </w:t>
+        <w:t xml:space="preserve">[Esta seção descreve uma ou mais configurações da rede física (hardware) na qual o software é implantado e executado. Ela é uma visão do Modelo de Implantação. No mínimo, para cada configuração, ela deve indicar os nós físicos (computadores, CPUs) que executam o software e suas interconexões (barramento, LAN, ponto a ponto, etc.) É incluído também um mapeamento dos processos da </w:t>
       </w:r>
       <w:r>
         <w:rPr>
@@ -3813,12 +3489,18 @@
         <w:pStyle w:val="Ttulo1"/>
         <w:ind w:left="360" w:hanging="360"/>
         <w:rPr>
+          <w:rFonts w:ascii="Times New Roman" w:hAnsi="Times New Roman"/>
+          <w:sz w:val="22"/>
+          <w:szCs w:val="22"/>
           <w:lang w:val="pt-BR"/>
         </w:rPr>
       </w:pPr>
       <w:bookmarkStart w:id="21" w:name="_Toc18206190"/>
       <w:r>
         <w:rPr>
+          <w:rFonts w:ascii="Times New Roman" w:hAnsi="Times New Roman"/>
+          <w:sz w:val="22"/>
+          <w:szCs w:val="22"/>
           <w:lang w:val="pt-BR"/>
         </w:rPr>
         <w:t>Visão da Implementação</w:t>
@@ -3826,6 +3508,9 @@
       <w:bookmarkEnd w:id="21"/>
       <w:r>
         <w:rPr>
+          <w:rFonts w:ascii="Times New Roman" w:hAnsi="Times New Roman"/>
+          <w:sz w:val="22"/>
+          <w:szCs w:val="22"/>
           <w:lang w:val="pt-BR"/>
         </w:rPr>
         <w:t xml:space="preserve"> </w:t>
@@ -3842,25 +3527,25 @@
         <w:rPr>
           <w:lang w:val="pt-BR"/>
         </w:rPr>
-        <w:t>[Esta seção descreve a estrutura geral do modelo de implementação, a divisão do software em cama</w:t>
-      </w:r>
-      <w:r>
-        <w:rPr>
-          <w:lang w:val="pt-BR"/>
-        </w:rPr>
-        <w:t>das e os subsistemas no modelo de implementação e todos os componentes significativos do ponto de vista da arquitetura.]</w:t>
+        <w:t>[Esta seção descreve a estrutura geral do modelo de implementação, a divisão do software em camadas e os subsistemas no modelo de implementação e todos os componentes significativos do ponto de vista da arquitetura.]</w:t>
       </w:r>
     </w:p>
     <w:p>
       <w:pPr>
         <w:pStyle w:val="Ttulo2"/>
         <w:rPr>
+          <w:rFonts w:ascii="Times New Roman" w:hAnsi="Times New Roman"/>
+          <w:sz w:val="22"/>
+          <w:szCs w:val="22"/>
           <w:lang w:val="pt-BR"/>
         </w:rPr>
       </w:pPr>
       <w:bookmarkStart w:id="22" w:name="_Toc18206191"/>
       <w:r>
         <w:rPr>
+          <w:rFonts w:ascii="Times New Roman" w:hAnsi="Times New Roman"/>
+          <w:sz w:val="22"/>
+          <w:szCs w:val="22"/>
           <w:lang w:val="pt-BR"/>
         </w:rPr>
         <w:t>Visão Geral</w:t>
@@ -3892,33 +3577,25 @@
         <w:rPr>
           <w:lang w:val="pt-BR"/>
         </w:rPr>
-        <w:t xml:space="preserve"> subseção nomeia e define as diversas camadas e o seu conteúdo, as regras que determinam a inclusão em uma camada espe</w:t>
-      </w:r>
-      <w:r>
-        <w:rPr>
-          <w:lang w:val="pt-BR"/>
-        </w:rPr>
-        <w:t>cífica e as fronteiras entre as camadas. Inclua um diagrama de componentes que mostre os relacionamentos entre as camadas</w:t>
-      </w:r>
-      <w:proofErr w:type="gramStart"/>
-      <w:r>
-        <w:rPr>
-          <w:lang w:val="pt-BR"/>
-        </w:rPr>
-        <w:t>. ]</w:t>
-      </w:r>
-      <w:proofErr w:type="gramEnd"/>
+        <w:t xml:space="preserve"> subseção nomeia e define as diversas camadas e o seu conteúdo, as regras que determinam a inclusão em uma camada específica e as fronteiras entre as camadas. Inclua um diagrama de componentes que mostre os relacionamentos entre as camadas. ]</w:t>
+      </w:r>
     </w:p>
     <w:p>
       <w:pPr>
         <w:pStyle w:val="Ttulo2"/>
         <w:rPr>
+          <w:rFonts w:ascii="Times New Roman" w:hAnsi="Times New Roman"/>
+          <w:sz w:val="22"/>
+          <w:szCs w:val="22"/>
           <w:lang w:val="pt-BR"/>
         </w:rPr>
       </w:pPr>
       <w:bookmarkStart w:id="23" w:name="_Toc18206192"/>
       <w:r>
         <w:rPr>
+          <w:rFonts w:ascii="Times New Roman" w:hAnsi="Times New Roman"/>
+          <w:sz w:val="22"/>
+          <w:szCs w:val="22"/>
           <w:lang w:val="pt-BR"/>
         </w:rPr>
         <w:t>Camadas</w:t>
@@ -3936,37 +3613,26 @@
         <w:rPr>
           <w:lang w:val="pt-BR"/>
         </w:rPr>
-        <w:t>[Para cada camada, inclua uma subseção com o respectivo nome, uma lista dos subsistemas localizados na camada e um diagrama</w:t>
-      </w:r>
-      <w:r>
-        <w:rPr>
-          <w:lang w:val="pt-BR"/>
-        </w:rPr>
-        <w:t xml:space="preserve"> de componentes.]</w:t>
-      </w:r>
-    </w:p>
-    <w:p>
-      <w:pPr>
-        <w:rPr>
-          <w:lang w:val="pt-BR"/>
-        </w:rPr>
-      </w:pPr>
+        <w:t>[Para cada camada, inclua uma subseção com o respectivo nome, uma lista dos subsistemas localizados na camada e um diagrama de componentes.]</w:t>
+      </w:r>
     </w:p>
     <w:p>
       <w:pPr>
         <w:pStyle w:val="Ttulo1"/>
         <w:ind w:left="360" w:hanging="360"/>
         <w:rPr>
-          <w:sz w:val="20"/>
-          <w:szCs w:val="20"/>
+          <w:rFonts w:ascii="Times New Roman" w:hAnsi="Times New Roman"/>
+          <w:sz w:val="22"/>
+          <w:szCs w:val="22"/>
           <w:lang w:val="pt-BR"/>
         </w:rPr>
       </w:pPr>
       <w:bookmarkStart w:id="24" w:name="_Toc18206193"/>
       <w:r>
         <w:rPr>
-          <w:sz w:val="20"/>
-          <w:szCs w:val="20"/>
+          <w:rFonts w:ascii="Times New Roman" w:hAnsi="Times New Roman"/>
+          <w:sz w:val="22"/>
+          <w:szCs w:val="22"/>
           <w:lang w:val="pt-BR"/>
         </w:rPr>
         <w:t>Visão de Dados (opcional)</w:t>
@@ -3984,13 +3650,7 @@
         <w:rPr>
           <w:lang w:val="pt-BR"/>
         </w:rPr>
-        <w:t>[Uma descrição da perspectiva de armazenamento de dados persistentes do sistema. Esta seção será opcional se os dados persistentes forem poucos ou inexistentes ou se a conversão entre o Modelo de Design e o Mode</w:t>
-      </w:r>
-      <w:r>
-        <w:rPr>
-          <w:lang w:val="pt-BR"/>
-        </w:rPr>
-        <w:t>lo de Dados for trivial.]</w:t>
+        <w:t>[Uma descrição da perspectiva de armazenamento de dados persistentes do sistema. Esta seção será opcional se os dados persistentes forem poucos ou inexistentes ou se a conversão entre o Modelo de Design e o Modelo de Dados for trivial.]</w:t>
       </w:r>
     </w:p>
     <w:p>
@@ -3998,12 +3658,18 @@
         <w:pStyle w:val="Ttulo1"/>
         <w:ind w:left="360" w:hanging="360"/>
         <w:rPr>
+          <w:rFonts w:ascii="Times New Roman" w:hAnsi="Times New Roman"/>
+          <w:sz w:val="22"/>
+          <w:szCs w:val="22"/>
           <w:lang w:val="pt-BR"/>
         </w:rPr>
       </w:pPr>
       <w:bookmarkStart w:id="25" w:name="_Toc18206194"/>
       <w:r>
         <w:rPr>
+          <w:rFonts w:ascii="Times New Roman" w:hAnsi="Times New Roman"/>
+          <w:sz w:val="22"/>
+          <w:szCs w:val="22"/>
           <w:lang w:val="pt-BR"/>
         </w:rPr>
         <w:t>Tamanho e Desempenho</w:t>
@@ -4011,6 +3677,9 @@
       <w:bookmarkEnd w:id="25"/>
       <w:r>
         <w:rPr>
+          <w:rFonts w:ascii="Times New Roman" w:hAnsi="Times New Roman"/>
+          <w:sz w:val="22"/>
+          <w:szCs w:val="22"/>
           <w:lang w:val="pt-BR"/>
         </w:rPr>
         <w:t xml:space="preserve"> </w:t>
@@ -4035,20 +3704,28 @@
         <w:pStyle w:val="Ttulo1"/>
         <w:ind w:left="360" w:hanging="360"/>
         <w:rPr>
+          <w:rFonts w:ascii="Times New Roman" w:hAnsi="Times New Roman"/>
+          <w:sz w:val="22"/>
+          <w:szCs w:val="22"/>
           <w:lang w:val="pt-BR"/>
         </w:rPr>
       </w:pPr>
       <w:bookmarkStart w:id="26" w:name="_Toc18206195"/>
       <w:r>
         <w:rPr>
-          <w:lang w:val="pt-BR"/>
-        </w:rPr>
-        <w:lastRenderedPageBreak/>
+          <w:rFonts w:ascii="Times New Roman" w:hAnsi="Times New Roman"/>
+          <w:sz w:val="22"/>
+          <w:szCs w:val="22"/>
+          <w:lang w:val="pt-BR"/>
+        </w:rPr>
         <w:t>Qualidade</w:t>
       </w:r>
       <w:bookmarkEnd w:id="26"/>
       <w:r>
         <w:rPr>
+          <w:rFonts w:ascii="Times New Roman" w:hAnsi="Times New Roman"/>
+          <w:sz w:val="22"/>
+          <w:szCs w:val="22"/>
           <w:lang w:val="pt-BR"/>
         </w:rPr>
         <w:t xml:space="preserve"> </w:t>
@@ -4065,19 +3742,7 @@
         <w:rPr>
           <w:lang w:val="pt-BR"/>
         </w:rPr>
-        <w:t xml:space="preserve">[Uma descrição de como a arquitetura </w:t>
-      </w:r>
-      <w:r>
-        <w:rPr>
-          <w:lang w:val="pt-BR"/>
-        </w:rPr>
-        <w:t>do software contribui para todos os recursos (exceto a funcionalidade) do sistema: extensibilidade, confiabilidade, portabilidade e assim por diante. Se essas características possuírem significado especial, como implicações de segurança, garantia ou privac</w:t>
-      </w:r>
-      <w:r>
-        <w:rPr>
-          <w:lang w:val="pt-BR"/>
-        </w:rPr>
-        <w:t>idade, elas deverão ser delineadas claramente.]</w:t>
+        <w:t>[Uma descrição de como a arquitetura do software contribui para todos os recursos (exceto a funcionalidade) do sistema: extensibilidade, confiabilidade, portabilidade e assim por diante. Se essas características possuírem significado especial, como implicações de segurança, garantia ou privacidade, elas deverão ser delineadas claramente.]</w:t>
       </w:r>
     </w:p>
     <w:sectPr>
@@ -4138,12 +3803,6 @@
       <w:gridCol w:w="3162"/>
     </w:tblGrid>
     <w:tr>
-      <w:tblPrEx>
-        <w:tblCellMar>
-          <w:top w:w="0" w:type="dxa"/>
-          <w:bottom w:w="0" w:type="dxa"/>
-        </w:tblCellMar>
-      </w:tblPrEx>
       <w:tc>
         <w:tcPr>
           <w:tcW w:w="3162" w:type="dxa"/>
@@ -4158,14 +3817,24 @@
           <w:pPr>
             <w:ind w:right="360"/>
           </w:pPr>
-          <w:proofErr w:type="spellStart"/>
           <w:r>
             <w:rPr>
               <w:lang w:val="pt-BR"/>
             </w:rPr>
-            <w:t>Confidential</w:t>
+            <w:t>Confiden</w:t>
           </w:r>
-          <w:proofErr w:type="spellEnd"/>
+          <w:r>
+            <w:rPr>
+              <w:lang w:val="pt-BR"/>
+            </w:rPr>
+            <w:t>c</w:t>
+          </w:r>
+          <w:r>
+            <w:rPr>
+              <w:lang w:val="pt-BR"/>
+            </w:rPr>
+            <w:t>ial</w:t>
+          </w:r>
         </w:p>
       </w:tc>
       <w:tc>
@@ -4185,11 +3854,15 @@
           <w:r>
             <w:sym w:font="Symbol" w:char="F0D3"/>
           </w:r>
-          <w:proofErr w:type="spellStart"/>
           <w:r>
-            <w:t>Techmaintenance</w:t>
+            <w:t>Tech</w:t>
           </w:r>
-          <w:proofErr w:type="spellEnd"/>
+          <w:r>
+            <w:t xml:space="preserve"> M</w:t>
+          </w:r>
+          <w:r>
+            <w:t>aintenance</w:t>
+          </w:r>
           <w:r>
             <w:t xml:space="preserve">, </w:t>
           </w:r>
@@ -4231,7 +3904,19 @@
             <w:rPr>
               <w:lang w:val="pt-BR"/>
             </w:rPr>
-            <w:t xml:space="preserve">Page </w:t>
+            <w:t>P</w:t>
+          </w:r>
+          <w:r>
+            <w:rPr>
+              <w:lang w:val="pt-BR"/>
+            </w:rPr>
+            <w:t>ágina</w:t>
+          </w:r>
+          <w:r>
+            <w:rPr>
+              <w:lang w:val="pt-BR"/>
+            </w:rPr>
+            <w:t xml:space="preserve"> </w:t>
           </w:r>
           <w:r>
             <w:rPr>
@@ -4261,64 +3946,6 @@
               <w:lang w:val="pt-BR"/>
             </w:rPr>
             <w:t>3</w:t>
-          </w:r>
-          <w:r>
-            <w:rPr>
-              <w:rStyle w:val="Nmerodepgina"/>
-              <w:lang w:val="pt-BR"/>
-            </w:rPr>
-            <w:fldChar w:fldCharType="end"/>
-          </w:r>
-          <w:r>
-            <w:rPr>
-              <w:rStyle w:val="Nmerodepgina"/>
-              <w:lang w:val="pt-BR"/>
-            </w:rPr>
-            <w:t xml:space="preserve"> </w:t>
-          </w:r>
-          <w:proofErr w:type="spellStart"/>
-          <w:r>
-            <w:rPr>
-              <w:rStyle w:val="Nmerodepgina"/>
-              <w:lang w:val="pt-BR"/>
-            </w:rPr>
-            <w:t>of</w:t>
-          </w:r>
-          <w:proofErr w:type="spellEnd"/>
-          <w:r>
-            <w:rPr>
-              <w:rStyle w:val="Nmerodepgina"/>
-              <w:lang w:val="pt-BR"/>
-            </w:rPr>
-            <w:t xml:space="preserve"> </w:t>
-          </w:r>
-          <w:r>
-            <w:rPr>
-              <w:rStyle w:val="Nmerodepgina"/>
-              <w:lang w:val="pt-BR"/>
-            </w:rPr>
-            <w:fldChar w:fldCharType="begin"/>
-          </w:r>
-          <w:r>
-            <w:rPr>
-              <w:rStyle w:val="Nmerodepgina"/>
-              <w:lang w:val="pt-BR"/>
-            </w:rPr>
-            <w:instrText xml:space="preserve"> NUMPAGES  \* MERGEFORMAT </w:instrText>
-          </w:r>
-          <w:r>
-            <w:rPr>
-              <w:rStyle w:val="Nmerodepgina"/>
-              <w:lang w:val="pt-BR"/>
-            </w:rPr>
-            <w:fldChar w:fldCharType="separate"/>
-          </w:r>
-          <w:r>
-            <w:rPr>
-              <w:rStyle w:val="Nmerodepgina"/>
-              <w:noProof/>
-            </w:rPr>
-            <w:t>6</w:t>
           </w:r>
           <w:r>
             <w:rPr>
@@ -4437,29 +4064,7 @@
         <w:sz w:val="36"/>
         <w:szCs w:val="36"/>
       </w:rPr>
-      <w:t xml:space="preserve">&lt;Nome da </w:t>
-    </w:r>
-    <w:proofErr w:type="spellStart"/>
-    <w:r>
-      <w:rPr>
-        <w:rFonts w:ascii="Arial" w:hAnsi="Arial"/>
-        <w:b/>
-        <w:bCs/>
-        <w:sz w:val="36"/>
-        <w:szCs w:val="36"/>
-      </w:rPr>
-      <w:t>Empresa</w:t>
-    </w:r>
-    <w:proofErr w:type="spellEnd"/>
-    <w:r>
-      <w:rPr>
-        <w:rFonts w:ascii="Arial" w:hAnsi="Arial"/>
-        <w:b/>
-        <w:bCs/>
-        <w:sz w:val="36"/>
-        <w:szCs w:val="36"/>
-      </w:rPr>
-      <w:t>&gt;</w:t>
+      <w:t>Tech Maintenance</w:t>
     </w:r>
     <w:r>
       <w:rPr>
@@ -4513,12 +4118,6 @@
       <w:gridCol w:w="3179"/>
     </w:tblGrid>
     <w:tr>
-      <w:tblPrEx>
-        <w:tblCellMar>
-          <w:top w:w="0" w:type="dxa"/>
-          <w:bottom w:w="0" w:type="dxa"/>
-        </w:tblCellMar>
-      </w:tblPrEx>
       <w:tc>
         <w:tcPr>
           <w:tcW w:w="6379" w:type="dxa"/>
@@ -4535,12 +4134,17 @@
               <w:lang w:val="pt-BR"/>
             </w:rPr>
           </w:pPr>
-          <w:proofErr w:type="spellStart"/>
           <w:r>
             <w:rPr>
               <w:lang w:val="pt-BR"/>
             </w:rPr>
             <w:t>Tech</w:t>
+          </w:r>
+          <w:r>
+            <w:rPr>
+              <w:lang w:val="pt-BR"/>
+            </w:rPr>
+            <w:t xml:space="preserve"> </w:t>
           </w:r>
           <w:r>
             <w:rPr>
@@ -4560,7 +4164,6 @@
             </w:rPr>
             <w:t>ce</w:t>
           </w:r>
-          <w:proofErr w:type="spellEnd"/>
         </w:p>
       </w:tc>
       <w:tc>
@@ -4587,14 +4190,18 @@
             </w:rPr>
             <w:t xml:space="preserve">  </w:t>
           </w:r>
-          <w:proofErr w:type="spellStart"/>
           <w:r>
             <w:rPr>
               <w:lang w:val="pt-BR"/>
             </w:rPr>
-            <w:t>Version</w:t>
+            <w:t>Vers</w:t>
           </w:r>
-          <w:proofErr w:type="spellEnd"/>
+          <w:r>
+            <w:rPr>
+              <w:lang w:val="pt-BR"/>
+            </w:rPr>
+            <w:t>ão</w:t>
+          </w:r>
           <w:r>
             <w:rPr>
               <w:lang w:val="pt-BR"/>
@@ -4602,21 +4209,12 @@
             <w:t>:</w:t>
           </w:r>
           <w:r>
-            <w:t xml:space="preserve">           </w:t>
-          </w:r>
-          <w:r>
-            <w:t>1.0</w:t>
+            <w:t xml:space="preserve">           1.0</w:t>
           </w:r>
         </w:p>
       </w:tc>
     </w:tr>
     <w:tr>
-      <w:tblPrEx>
-        <w:tblCellMar>
-          <w:top w:w="0" w:type="dxa"/>
-          <w:bottom w:w="0" w:type="dxa"/>
-        </w:tblCellMar>
-      </w:tblPrEx>
       <w:tc>
         <w:tcPr>
           <w:tcW w:w="6379" w:type="dxa"/>
@@ -4677,7 +4275,19 @@
             <w:rPr>
               <w:lang w:val="pt-BR"/>
             </w:rPr>
-            <w:t>Date:</w:t>
+            <w:t>Dat</w:t>
+          </w:r>
+          <w:r>
+            <w:rPr>
+              <w:lang w:val="pt-BR"/>
+            </w:rPr>
+            <w:t>a</w:t>
+          </w:r>
+          <w:r>
+            <w:rPr>
+              <w:lang w:val="pt-BR"/>
+            </w:rPr>
+            <w:t>:</w:t>
           </w:r>
           <w:r>
             <w:t xml:space="preserve">  </w:t>
@@ -4692,12 +4302,6 @@
       </w:tc>
     </w:tr>
     <w:tr>
-      <w:tblPrEx>
-        <w:tblCellMar>
-          <w:top w:w="0" w:type="dxa"/>
-          <w:bottom w:w="0" w:type="dxa"/>
-        </w:tblCellMar>
-      </w:tblPrEx>
       <w:tc>
         <w:tcPr>
           <w:tcW w:w="9558" w:type="dxa"/>
@@ -4737,54 +4341,63 @@
     <w:lvl w:ilvl="0">
       <w:start w:val="1"/>
       <w:numFmt w:val="decimal"/>
+      <w:pStyle w:val="Ttulo1"/>
       <w:lvlText w:val="%1."/>
       <w:lvlJc w:val="left"/>
     </w:lvl>
     <w:lvl w:ilvl="1">
       <w:start w:val="1"/>
       <w:numFmt w:val="decimal"/>
+      <w:pStyle w:val="Ttulo2"/>
       <w:lvlText w:val="%1.%2"/>
       <w:lvlJc w:val="left"/>
     </w:lvl>
     <w:lvl w:ilvl="2">
       <w:start w:val="1"/>
       <w:numFmt w:val="decimal"/>
+      <w:pStyle w:val="Ttulo3"/>
       <w:lvlText w:val="%1.%2.%3"/>
       <w:lvlJc w:val="left"/>
     </w:lvl>
     <w:lvl w:ilvl="3">
       <w:start w:val="1"/>
       <w:numFmt w:val="decimal"/>
+      <w:pStyle w:val="Ttulo4"/>
       <w:lvlText w:val="%1.%2.%3.%4"/>
       <w:lvlJc w:val="left"/>
     </w:lvl>
     <w:lvl w:ilvl="4">
       <w:start w:val="1"/>
       <w:numFmt w:val="decimal"/>
+      <w:pStyle w:val="Ttulo5"/>
       <w:lvlText w:val="%1.%2.%3.%4.%5"/>
       <w:lvlJc w:val="left"/>
     </w:lvl>
     <w:lvl w:ilvl="5">
       <w:start w:val="1"/>
       <w:numFmt w:val="decimal"/>
+      <w:pStyle w:val="Ttulo6"/>
       <w:lvlText w:val="%1.%2.%3.%4.%5.%6"/>
       <w:lvlJc w:val="left"/>
     </w:lvl>
     <w:lvl w:ilvl="6">
       <w:start w:val="1"/>
       <w:numFmt w:val="decimal"/>
+      <w:pStyle w:val="Ttulo7"/>
       <w:lvlText w:val="%1.%2.%3.%4.%5.%6.%7"/>
       <w:lvlJc w:val="left"/>
     </w:lvl>
     <w:lvl w:ilvl="7">
       <w:start w:val="1"/>
       <w:numFmt w:val="decimal"/>
+      <w:pStyle w:val="Ttulo8"/>
       <w:lvlText w:val="%1.%2.%3.%4.%5.%6.%7.%8"/>
       <w:lvlJc w:val="left"/>
     </w:lvl>
     <w:lvl w:ilvl="8">
       <w:start w:val="1"/>
       <w:numFmt w:val="decimal"/>
+      <w:pStyle w:val="Ttulo9"/>
       <w:lvlText w:val="%1.%2.%3.%4.%5.%6.%7.%8.%9"/>
       <w:lvlJc w:val="left"/>
     </w:lvl>
@@ -5080,6 +4693,120 @@
     </w:lvl>
   </w:abstractNum>
   <w:abstractNum w:abstractNumId="6" w15:restartNumberingAfterBreak="0">
+    <w:nsid w:val="298511B2"/>
+    <w:multiLevelType w:val="multilevel"/>
+    <w:tmpl w:val="0586350A"/>
+    <w:lvl w:ilvl="0">
+      <w:start w:val="1"/>
+      <w:numFmt w:val="decimal"/>
+      <w:pStyle w:val="Bullet"/>
+      <w:lvlText w:val="%1."/>
+      <w:lvlJc w:val="left"/>
+      <w:pPr>
+        <w:tabs>
+          <w:tab w:val="num" w:pos="720"/>
+        </w:tabs>
+        <w:ind w:left="720" w:hanging="720"/>
+      </w:pPr>
+    </w:lvl>
+    <w:lvl w:ilvl="1">
+      <w:start w:val="1"/>
+      <w:numFmt w:val="decimal"/>
+      <w:lvlText w:val="%2."/>
+      <w:lvlJc w:val="left"/>
+      <w:pPr>
+        <w:tabs>
+          <w:tab w:val="num" w:pos="1440"/>
+        </w:tabs>
+        <w:ind w:left="1440" w:hanging="720"/>
+      </w:pPr>
+    </w:lvl>
+    <w:lvl w:ilvl="2">
+      <w:start w:val="1"/>
+      <w:numFmt w:val="decimal"/>
+      <w:lvlText w:val="%3."/>
+      <w:lvlJc w:val="left"/>
+      <w:pPr>
+        <w:tabs>
+          <w:tab w:val="num" w:pos="2160"/>
+        </w:tabs>
+        <w:ind w:left="2160" w:hanging="720"/>
+      </w:pPr>
+    </w:lvl>
+    <w:lvl w:ilvl="3">
+      <w:start w:val="1"/>
+      <w:numFmt w:val="decimal"/>
+      <w:lvlText w:val="%4."/>
+      <w:lvlJc w:val="left"/>
+      <w:pPr>
+        <w:tabs>
+          <w:tab w:val="num" w:pos="2880"/>
+        </w:tabs>
+        <w:ind w:left="2880" w:hanging="720"/>
+      </w:pPr>
+    </w:lvl>
+    <w:lvl w:ilvl="4">
+      <w:start w:val="1"/>
+      <w:numFmt w:val="decimal"/>
+      <w:lvlText w:val="%5."/>
+      <w:lvlJc w:val="left"/>
+      <w:pPr>
+        <w:tabs>
+          <w:tab w:val="num" w:pos="3600"/>
+        </w:tabs>
+        <w:ind w:left="3600" w:hanging="720"/>
+      </w:pPr>
+    </w:lvl>
+    <w:lvl w:ilvl="5">
+      <w:start w:val="1"/>
+      <w:numFmt w:val="decimal"/>
+      <w:lvlText w:val="%6."/>
+      <w:lvlJc w:val="left"/>
+      <w:pPr>
+        <w:tabs>
+          <w:tab w:val="num" w:pos="4320"/>
+        </w:tabs>
+        <w:ind w:left="4320" w:hanging="720"/>
+      </w:pPr>
+    </w:lvl>
+    <w:lvl w:ilvl="6">
+      <w:start w:val="1"/>
+      <w:numFmt w:val="decimal"/>
+      <w:lvlText w:val="%7."/>
+      <w:lvlJc w:val="left"/>
+      <w:pPr>
+        <w:tabs>
+          <w:tab w:val="num" w:pos="5040"/>
+        </w:tabs>
+        <w:ind w:left="5040" w:hanging="720"/>
+      </w:pPr>
+    </w:lvl>
+    <w:lvl w:ilvl="7">
+      <w:start w:val="1"/>
+      <w:numFmt w:val="decimal"/>
+      <w:lvlText w:val="%8."/>
+      <w:lvlJc w:val="left"/>
+      <w:pPr>
+        <w:tabs>
+          <w:tab w:val="num" w:pos="5760"/>
+        </w:tabs>
+        <w:ind w:left="5760" w:hanging="720"/>
+      </w:pPr>
+    </w:lvl>
+    <w:lvl w:ilvl="8">
+      <w:start w:val="1"/>
+      <w:numFmt w:val="decimal"/>
+      <w:lvlText w:val="%9."/>
+      <w:lvlJc w:val="left"/>
+      <w:pPr>
+        <w:tabs>
+          <w:tab w:val="num" w:pos="6480"/>
+        </w:tabs>
+        <w:ind w:left="6480" w:hanging="720"/>
+      </w:pPr>
+    </w:lvl>
+  </w:abstractNum>
+  <w:abstractNum w:abstractNumId="7" w15:restartNumberingAfterBreak="0">
     <w:nsid w:val="2D4B634E"/>
     <w:multiLevelType w:val="multilevel"/>
     <w:tmpl w:val="04090001"/>
@@ -5139,7 +4866,7 @@
       <w:lvlJc w:val="left"/>
     </w:lvl>
   </w:abstractNum>
-  <w:abstractNum w:abstractNumId="7" w15:restartNumberingAfterBreak="0">
+  <w:abstractNum w:abstractNumId="8" w15:restartNumberingAfterBreak="0">
     <w:nsid w:val="31DD2C45"/>
     <w:multiLevelType w:val="multilevel"/>
     <w:tmpl w:val="04090001"/>
@@ -5199,7 +4926,7 @@
       <w:lvlJc w:val="left"/>
     </w:lvl>
   </w:abstractNum>
-  <w:abstractNum w:abstractNumId="8" w15:restartNumberingAfterBreak="0">
+  <w:abstractNum w:abstractNumId="9" w15:restartNumberingAfterBreak="0">
     <w:nsid w:val="32982B51"/>
     <w:multiLevelType w:val="multilevel"/>
     <w:tmpl w:val="04090001"/>
@@ -5259,7 +4986,7 @@
       <w:lvlJc w:val="left"/>
     </w:lvl>
   </w:abstractNum>
-  <w:abstractNum w:abstractNumId="9" w15:restartNumberingAfterBreak="0">
+  <w:abstractNum w:abstractNumId="10" w15:restartNumberingAfterBreak="0">
     <w:nsid w:val="3375481C"/>
     <w:multiLevelType w:val="multilevel"/>
     <w:tmpl w:val="E6747DA6"/>
@@ -5319,7 +5046,7 @@
       <w:lvlJc w:val="left"/>
     </w:lvl>
   </w:abstractNum>
-  <w:abstractNum w:abstractNumId="10" w15:restartNumberingAfterBreak="0">
+  <w:abstractNum w:abstractNumId="11" w15:restartNumberingAfterBreak="0">
     <w:nsid w:val="369D5471"/>
     <w:multiLevelType w:val="multilevel"/>
     <w:tmpl w:val="04090001"/>
@@ -5379,7 +5106,7 @@
       <w:lvlJc w:val="left"/>
     </w:lvl>
   </w:abstractNum>
-  <w:abstractNum w:abstractNumId="11" w15:restartNumberingAfterBreak="0">
+  <w:abstractNum w:abstractNumId="12" w15:restartNumberingAfterBreak="0">
     <w:nsid w:val="42B97F7B"/>
     <w:multiLevelType w:val="multilevel"/>
     <w:tmpl w:val="04090001"/>
@@ -5439,7 +5166,7 @@
       <w:lvlJc w:val="left"/>
     </w:lvl>
   </w:abstractNum>
-  <w:abstractNum w:abstractNumId="12" w15:restartNumberingAfterBreak="0">
+  <w:abstractNum w:abstractNumId="13" w15:restartNumberingAfterBreak="0">
     <w:nsid w:val="49E170D0"/>
     <w:multiLevelType w:val="multilevel"/>
     <w:tmpl w:val="04090001"/>
@@ -5499,7 +5226,7 @@
       <w:lvlJc w:val="left"/>
     </w:lvl>
   </w:abstractNum>
-  <w:abstractNum w:abstractNumId="13" w15:restartNumberingAfterBreak="0">
+  <w:abstractNum w:abstractNumId="14" w15:restartNumberingAfterBreak="0">
     <w:nsid w:val="4F64732B"/>
     <w:multiLevelType w:val="multilevel"/>
     <w:tmpl w:val="04090001"/>
@@ -5559,7 +5286,7 @@
       <w:lvlJc w:val="left"/>
     </w:lvl>
   </w:abstractNum>
-  <w:abstractNum w:abstractNumId="14" w15:restartNumberingAfterBreak="0">
+  <w:abstractNum w:abstractNumId="15" w15:restartNumberingAfterBreak="0">
     <w:nsid w:val="52DF734E"/>
     <w:multiLevelType w:val="multilevel"/>
     <w:tmpl w:val="04090001"/>
@@ -5619,7 +5346,7 @@
       <w:lvlJc w:val="left"/>
     </w:lvl>
   </w:abstractNum>
-  <w:abstractNum w:abstractNumId="15" w15:restartNumberingAfterBreak="0">
+  <w:abstractNum w:abstractNumId="16" w15:restartNumberingAfterBreak="0">
     <w:nsid w:val="6D2F7D46"/>
     <w:multiLevelType w:val="multilevel"/>
     <w:tmpl w:val="04090001"/>
@@ -5679,7 +5406,7 @@
       <w:lvlJc w:val="left"/>
     </w:lvl>
   </w:abstractNum>
-  <w:abstractNum w:abstractNumId="16" w15:restartNumberingAfterBreak="0">
+  <w:abstractNum w:abstractNumId="17" w15:restartNumberingAfterBreak="0">
     <w:nsid w:val="71F21F2A"/>
     <w:multiLevelType w:val="multilevel"/>
     <w:tmpl w:val="04090001"/>
@@ -5739,7 +5466,7 @@
       <w:lvlJc w:val="left"/>
     </w:lvl>
   </w:abstractNum>
-  <w:abstractNum w:abstractNumId="17" w15:restartNumberingAfterBreak="0">
+  <w:abstractNum w:abstractNumId="18" w15:restartNumberingAfterBreak="0">
     <w:nsid w:val="743601FB"/>
     <w:multiLevelType w:val="multilevel"/>
     <w:tmpl w:val="04090001"/>
@@ -5799,7 +5526,7 @@
       <w:lvlJc w:val="left"/>
     </w:lvl>
   </w:abstractNum>
-  <w:abstractNum w:abstractNumId="18" w15:restartNumberingAfterBreak="0">
+  <w:abstractNum w:abstractNumId="19" w15:restartNumberingAfterBreak="0">
     <w:nsid w:val="756150CA"/>
     <w:multiLevelType w:val="multilevel"/>
     <w:tmpl w:val="04090001"/>
@@ -5859,7 +5586,7 @@
       <w:lvlJc w:val="left"/>
     </w:lvl>
   </w:abstractNum>
-  <w:abstractNum w:abstractNumId="19" w15:restartNumberingAfterBreak="0">
+  <w:abstractNum w:abstractNumId="20" w15:restartNumberingAfterBreak="0">
     <w:nsid w:val="7BE434D7"/>
     <w:multiLevelType w:val="multilevel"/>
     <w:tmpl w:val="04090001"/>
@@ -5923,16 +5650,16 @@
     <w:abstractNumId w:val="0"/>
   </w:num>
   <w:num w:numId="2">
-    <w:abstractNumId w:val="9"/>
+    <w:abstractNumId w:val="10"/>
   </w:num>
   <w:num w:numId="3">
-    <w:abstractNumId w:val="19"/>
+    <w:abstractNumId w:val="20"/>
   </w:num>
   <w:num w:numId="4">
-    <w:abstractNumId w:val="14"/>
+    <w:abstractNumId w:val="15"/>
   </w:num>
   <w:num w:numId="5">
-    <w:abstractNumId w:val="13"/>
+    <w:abstractNumId w:val="14"/>
   </w:num>
   <w:num w:numId="6">
     <w:abstractNumId w:val="1"/>
@@ -5954,37 +5681,37 @@
     <w:abstractNumId w:val="2"/>
   </w:num>
   <w:num w:numId="8">
-    <w:abstractNumId w:val="18"/>
+    <w:abstractNumId w:val="19"/>
   </w:num>
   <w:num w:numId="9">
     <w:abstractNumId w:val="3"/>
   </w:num>
   <w:num w:numId="10">
-    <w:abstractNumId w:val="10"/>
+    <w:abstractNumId w:val="11"/>
   </w:num>
   <w:num w:numId="11">
-    <w:abstractNumId w:val="8"/>
+    <w:abstractNumId w:val="9"/>
   </w:num>
   <w:num w:numId="12">
-    <w:abstractNumId w:val="17"/>
+    <w:abstractNumId w:val="18"/>
   </w:num>
   <w:num w:numId="13">
-    <w:abstractNumId w:val="7"/>
+    <w:abstractNumId w:val="8"/>
   </w:num>
   <w:num w:numId="14">
     <w:abstractNumId w:val="4"/>
   </w:num>
   <w:num w:numId="15">
-    <w:abstractNumId w:val="16"/>
+    <w:abstractNumId w:val="17"/>
   </w:num>
   <w:num w:numId="16">
-    <w:abstractNumId w:val="12"/>
+    <w:abstractNumId w:val="13"/>
   </w:num>
   <w:num w:numId="17">
     <w:abstractNumId w:val="5"/>
   </w:num>
   <w:num w:numId="18">
-    <w:abstractNumId w:val="11"/>
+    <w:abstractNumId w:val="12"/>
   </w:num>
   <w:num w:numId="19">
     <w:abstractNumId w:val="1"/>
@@ -6004,10 +5731,13 @@
     </w:lvlOverride>
   </w:num>
   <w:num w:numId="20">
-    <w:abstractNumId w:val="6"/>
+    <w:abstractNumId w:val="7"/>
   </w:num>
   <w:num w:numId="21">
-    <w:abstractNumId w:val="15"/>
+    <w:abstractNumId w:val="16"/>
+  </w:num>
+  <w:num w:numId="22">
+    <w:abstractNumId w:val="6"/>
   </w:num>
 </w:numbering>
 </file>
@@ -6590,7 +6320,9 @@
   </w:style>
   <w:style w:type="character" w:default="1" w:styleId="Fontepargpadro">
     <w:name w:val="Default Paragraph Font"/>
+    <w:uiPriority w:val="1"/>
     <w:semiHidden/>
+    <w:unhideWhenUsed/>
   </w:style>
   <w:style w:type="table" w:default="1" w:styleId="Tabelanormal">
     <w:name w:val="Normal Table"/>
@@ -6938,13 +6670,13 @@
     <w:pPr>
       <w:widowControl/>
       <w:numPr>
-        <w:numId w:val="81"/>
+        <w:numId w:val="22"/>
       </w:numPr>
       <w:tabs>
         <w:tab w:val="left" w:pos="720"/>
       </w:tabs>
       <w:spacing w:before="120" w:line="240" w:lineRule="auto"/>
-      <w:ind w:left="720" w:right="360"/>
+      <w:ind w:right="360"/>
       <w:jc w:val="both"/>
     </w:pPr>
   </w:style>

</xml_diff>

<commit_message>
Adicionado documento Arquitetura de Software
</commit_message>
<xml_diff>
--- a/Analise_projeto/Documento de Arquitetura de Software.docx
+++ b/Analise_projeto/Documento de Arquitetura de Software.docx
@@ -718,10 +718,11 @@
           <w:tab w:val="left" w:pos="432"/>
         </w:tabs>
         <w:rPr>
+          <w:rFonts w:asciiTheme="minorHAnsi" w:eastAsiaTheme="minorEastAsia" w:hAnsiTheme="minorHAnsi" w:cstheme="minorBidi"/>
           <w:noProof/>
           <w:snapToGrid/>
-          <w:sz w:val="24"/>
-          <w:szCs w:val="24"/>
+          <w:sz w:val="22"/>
+          <w:szCs w:val="22"/>
         </w:rPr>
       </w:pPr>
       <w:r>
@@ -751,10 +752,11 @@
       </w:r>
       <w:r>
         <w:rPr>
+          <w:rFonts w:asciiTheme="minorHAnsi" w:eastAsiaTheme="minorEastAsia" w:hAnsiTheme="minorHAnsi" w:cstheme="minorBidi"/>
           <w:noProof/>
           <w:snapToGrid/>
-          <w:sz w:val="24"/>
-          <w:szCs w:val="24"/>
+          <w:sz w:val="22"/>
+          <w:szCs w:val="22"/>
         </w:rPr>
         <w:tab/>
       </w:r>
@@ -781,7 +783,7 @@
         <w:rPr>
           <w:noProof/>
         </w:rPr>
-        <w:instrText xml:space="preserve"> PAGEREF _Toc18206175 \h </w:instrText>
+        <w:instrText xml:space="preserve"> PAGEREF _Toc74831208 \h </w:instrText>
       </w:r>
       <w:r>
         <w:rPr>
@@ -814,10 +816,11 @@
           <w:tab w:val="left" w:pos="1000"/>
         </w:tabs>
         <w:rPr>
+          <w:rFonts w:asciiTheme="minorHAnsi" w:eastAsiaTheme="minorEastAsia" w:hAnsiTheme="minorHAnsi" w:cstheme="minorBidi"/>
           <w:noProof/>
           <w:snapToGrid/>
-          <w:sz w:val="24"/>
-          <w:szCs w:val="24"/>
+          <w:sz w:val="22"/>
+          <w:szCs w:val="22"/>
         </w:rPr>
       </w:pPr>
       <w:r>
@@ -829,10 +832,11 @@
       </w:r>
       <w:r>
         <w:rPr>
+          <w:rFonts w:asciiTheme="minorHAnsi" w:eastAsiaTheme="minorEastAsia" w:hAnsiTheme="minorHAnsi" w:cstheme="minorBidi"/>
           <w:noProof/>
           <w:snapToGrid/>
-          <w:sz w:val="24"/>
-          <w:szCs w:val="24"/>
+          <w:sz w:val="22"/>
+          <w:szCs w:val="22"/>
         </w:rPr>
         <w:tab/>
       </w:r>
@@ -859,7 +863,7 @@
         <w:rPr>
           <w:noProof/>
         </w:rPr>
-        <w:instrText xml:space="preserve"> PAGEREF _Toc18206176 \h </w:instrText>
+        <w:instrText xml:space="preserve"> PAGEREF _Toc74831209 \h </w:instrText>
       </w:r>
       <w:r>
         <w:rPr>
@@ -892,10 +896,11 @@
           <w:tab w:val="left" w:pos="1000"/>
         </w:tabs>
         <w:rPr>
+          <w:rFonts w:asciiTheme="minorHAnsi" w:eastAsiaTheme="minorEastAsia" w:hAnsiTheme="minorHAnsi" w:cstheme="minorBidi"/>
           <w:noProof/>
           <w:snapToGrid/>
-          <w:sz w:val="24"/>
-          <w:szCs w:val="24"/>
+          <w:sz w:val="22"/>
+          <w:szCs w:val="22"/>
         </w:rPr>
       </w:pPr>
       <w:r>
@@ -907,10 +912,11 @@
       </w:r>
       <w:r>
         <w:rPr>
+          <w:rFonts w:asciiTheme="minorHAnsi" w:eastAsiaTheme="minorEastAsia" w:hAnsiTheme="minorHAnsi" w:cstheme="minorBidi"/>
           <w:noProof/>
           <w:snapToGrid/>
-          <w:sz w:val="24"/>
-          <w:szCs w:val="24"/>
+          <w:sz w:val="22"/>
+          <w:szCs w:val="22"/>
         </w:rPr>
         <w:tab/>
       </w:r>
@@ -937,7 +943,7 @@
         <w:rPr>
           <w:noProof/>
         </w:rPr>
-        <w:instrText xml:space="preserve"> PAGEREF _Toc18206177 \h </w:instrText>
+        <w:instrText xml:space="preserve"> PAGEREF _Toc74831210 \h </w:instrText>
       </w:r>
       <w:r>
         <w:rPr>
@@ -970,10 +976,11 @@
           <w:tab w:val="left" w:pos="1000"/>
         </w:tabs>
         <w:rPr>
+          <w:rFonts w:asciiTheme="minorHAnsi" w:eastAsiaTheme="minorEastAsia" w:hAnsiTheme="minorHAnsi" w:cstheme="minorBidi"/>
           <w:noProof/>
           <w:snapToGrid/>
-          <w:sz w:val="24"/>
-          <w:szCs w:val="24"/>
+          <w:sz w:val="22"/>
+          <w:szCs w:val="22"/>
         </w:rPr>
       </w:pPr>
       <w:r>
@@ -985,10 +992,11 @@
       </w:r>
       <w:r>
         <w:rPr>
+          <w:rFonts w:asciiTheme="minorHAnsi" w:eastAsiaTheme="minorEastAsia" w:hAnsiTheme="minorHAnsi" w:cstheme="minorBidi"/>
           <w:noProof/>
           <w:snapToGrid/>
-          <w:sz w:val="24"/>
-          <w:szCs w:val="24"/>
+          <w:sz w:val="22"/>
+          <w:szCs w:val="22"/>
         </w:rPr>
         <w:tab/>
       </w:r>
@@ -1015,7 +1023,7 @@
         <w:rPr>
           <w:noProof/>
         </w:rPr>
-        <w:instrText xml:space="preserve"> PAGEREF _Toc18206178 \h </w:instrText>
+        <w:instrText xml:space="preserve"> PAGEREF _Toc74831211 \h </w:instrText>
       </w:r>
       <w:r>
         <w:rPr>
@@ -1048,10 +1056,11 @@
           <w:tab w:val="left" w:pos="1000"/>
         </w:tabs>
         <w:rPr>
+          <w:rFonts w:asciiTheme="minorHAnsi" w:eastAsiaTheme="minorEastAsia" w:hAnsiTheme="minorHAnsi" w:cstheme="minorBidi"/>
           <w:noProof/>
           <w:snapToGrid/>
-          <w:sz w:val="24"/>
-          <w:szCs w:val="24"/>
+          <w:sz w:val="22"/>
+          <w:szCs w:val="22"/>
         </w:rPr>
       </w:pPr>
       <w:r>
@@ -1063,10 +1072,11 @@
       </w:r>
       <w:r>
         <w:rPr>
+          <w:rFonts w:asciiTheme="minorHAnsi" w:eastAsiaTheme="minorEastAsia" w:hAnsiTheme="minorHAnsi" w:cstheme="minorBidi"/>
           <w:noProof/>
           <w:snapToGrid/>
-          <w:sz w:val="24"/>
-          <w:szCs w:val="24"/>
+          <w:sz w:val="22"/>
+          <w:szCs w:val="22"/>
         </w:rPr>
         <w:tab/>
       </w:r>
@@ -1093,7 +1103,7 @@
         <w:rPr>
           <w:noProof/>
         </w:rPr>
-        <w:instrText xml:space="preserve"> PAGEREF _Toc18206179 \h </w:instrText>
+        <w:instrText xml:space="preserve"> PAGEREF _Toc74831212 \h </w:instrText>
       </w:r>
       <w:r>
         <w:rPr>
@@ -1126,10 +1136,11 @@
           <w:tab w:val="left" w:pos="1000"/>
         </w:tabs>
         <w:rPr>
+          <w:rFonts w:asciiTheme="minorHAnsi" w:eastAsiaTheme="minorEastAsia" w:hAnsiTheme="minorHAnsi" w:cstheme="minorBidi"/>
           <w:noProof/>
           <w:snapToGrid/>
-          <w:sz w:val="24"/>
-          <w:szCs w:val="24"/>
+          <w:sz w:val="22"/>
+          <w:szCs w:val="22"/>
         </w:rPr>
       </w:pPr>
       <w:r>
@@ -1141,10 +1152,11 @@
       </w:r>
       <w:r>
         <w:rPr>
+          <w:rFonts w:asciiTheme="minorHAnsi" w:eastAsiaTheme="minorEastAsia" w:hAnsiTheme="minorHAnsi" w:cstheme="minorBidi"/>
           <w:noProof/>
           <w:snapToGrid/>
-          <w:sz w:val="24"/>
-          <w:szCs w:val="24"/>
+          <w:sz w:val="22"/>
+          <w:szCs w:val="22"/>
         </w:rPr>
         <w:tab/>
       </w:r>
@@ -1171,7 +1183,7 @@
         <w:rPr>
           <w:noProof/>
         </w:rPr>
-        <w:instrText xml:space="preserve"> PAGEREF _Toc18206180 \h </w:instrText>
+        <w:instrText xml:space="preserve"> PAGEREF _Toc74831213 \h </w:instrText>
       </w:r>
       <w:r>
         <w:rPr>
@@ -1204,11 +1216,11 @@
           <w:tab w:val="left" w:pos="432"/>
         </w:tabs>
         <w:rPr>
+          <w:rFonts w:asciiTheme="minorHAnsi" w:eastAsiaTheme="minorEastAsia" w:hAnsiTheme="minorHAnsi" w:cstheme="minorBidi"/>
           <w:noProof/>
           <w:snapToGrid/>
-          <w:sz w:val="24"/>
-          <w:szCs w:val="24"/>
-          <w:lang w:val="fr-FR"/>
+          <w:sz w:val="22"/>
+          <w:szCs w:val="22"/>
         </w:rPr>
       </w:pPr>
       <w:r>
@@ -1220,11 +1232,11 @@
       </w:r>
       <w:r>
         <w:rPr>
+          <w:rFonts w:asciiTheme="minorHAnsi" w:eastAsiaTheme="minorEastAsia" w:hAnsiTheme="minorHAnsi" w:cstheme="minorBidi"/>
           <w:noProof/>
           <w:snapToGrid/>
-          <w:sz w:val="24"/>
-          <w:szCs w:val="24"/>
-          <w:lang w:val="fr-FR"/>
+          <w:sz w:val="22"/>
+          <w:szCs w:val="22"/>
         </w:rPr>
         <w:tab/>
       </w:r>
@@ -1238,7 +1250,6 @@
       <w:r>
         <w:rPr>
           <w:noProof/>
-          <w:lang w:val="fr-FR"/>
         </w:rPr>
         <w:tab/>
       </w:r>
@@ -1251,9 +1262,8 @@
       <w:r>
         <w:rPr>
           <w:noProof/>
-          <w:lang w:val="fr-FR"/>
-        </w:rPr>
-        <w:instrText xml:space="preserve"> PAGEREF _Toc18206181 \h </w:instrText>
+        </w:rPr>
+        <w:instrText xml:space="preserve"> PAGEREF _Toc74831214 \h </w:instrText>
       </w:r>
       <w:r>
         <w:rPr>
@@ -1269,7 +1279,6 @@
       <w:r>
         <w:rPr>
           <w:noProof/>
-          <w:lang w:val="fr-FR"/>
         </w:rPr>
         <w:t>4</w:t>
       </w:r>
@@ -1287,11 +1296,12 @@
           <w:tab w:val="left" w:pos="432"/>
         </w:tabs>
         <w:rPr>
+          <w:rFonts w:asciiTheme="minorHAnsi" w:eastAsiaTheme="minorEastAsia" w:hAnsiTheme="minorHAnsi" w:cstheme="minorBidi"/>
           <w:noProof/>
           <w:snapToGrid/>
-          <w:sz w:val="24"/>
-          <w:szCs w:val="24"/>
-          <w:lang w:val="fr-FR"/>
+          <w:sz w:val="22"/>
+          <w:szCs w:val="22"/>
+          <w:lang w:val="pt-BR"/>
         </w:rPr>
       </w:pPr>
       <w:r>
@@ -1303,11 +1313,12 @@
       </w:r>
       <w:r>
         <w:rPr>
+          <w:rFonts w:asciiTheme="minorHAnsi" w:eastAsiaTheme="minorEastAsia" w:hAnsiTheme="minorHAnsi" w:cstheme="minorBidi"/>
           <w:noProof/>
           <w:snapToGrid/>
-          <w:sz w:val="24"/>
-          <w:szCs w:val="24"/>
-          <w:lang w:val="fr-FR"/>
+          <w:sz w:val="22"/>
+          <w:szCs w:val="22"/>
+          <w:lang w:val="pt-BR"/>
         </w:rPr>
         <w:tab/>
       </w:r>
@@ -1321,7 +1332,7 @@
       <w:r>
         <w:rPr>
           <w:noProof/>
-          <w:lang w:val="fr-FR"/>
+          <w:lang w:val="pt-BR"/>
         </w:rPr>
         <w:tab/>
       </w:r>
@@ -1334,9 +1345,9 @@
       <w:r>
         <w:rPr>
           <w:noProof/>
-          <w:lang w:val="fr-FR"/>
-        </w:rPr>
-        <w:instrText xml:space="preserve"> PAGEREF _Toc18206182 \h </w:instrText>
+          <w:lang w:val="pt-BR"/>
+        </w:rPr>
+        <w:instrText xml:space="preserve"> PAGEREF _Toc74831215 \h </w:instrText>
       </w:r>
       <w:r>
         <w:rPr>
@@ -1352,7 +1363,7 @@
       <w:r>
         <w:rPr>
           <w:noProof/>
-          <w:lang w:val="fr-FR"/>
+          <w:lang w:val="pt-BR"/>
         </w:rPr>
         <w:t>4</w:t>
       </w:r>
@@ -1370,11 +1381,12 @@
           <w:tab w:val="left" w:pos="432"/>
         </w:tabs>
         <w:rPr>
+          <w:rFonts w:asciiTheme="minorHAnsi" w:eastAsiaTheme="minorEastAsia" w:hAnsiTheme="minorHAnsi" w:cstheme="minorBidi"/>
           <w:noProof/>
           <w:snapToGrid/>
-          <w:sz w:val="24"/>
-          <w:szCs w:val="24"/>
-          <w:lang w:val="fr-FR"/>
+          <w:sz w:val="22"/>
+          <w:szCs w:val="22"/>
+          <w:lang w:val="pt-BR"/>
         </w:rPr>
       </w:pPr>
       <w:r>
@@ -1386,11 +1398,12 @@
       </w:r>
       <w:r>
         <w:rPr>
+          <w:rFonts w:asciiTheme="minorHAnsi" w:eastAsiaTheme="minorEastAsia" w:hAnsiTheme="minorHAnsi" w:cstheme="minorBidi"/>
           <w:noProof/>
           <w:snapToGrid/>
-          <w:sz w:val="24"/>
-          <w:szCs w:val="24"/>
-          <w:lang w:val="fr-FR"/>
+          <w:sz w:val="22"/>
+          <w:szCs w:val="22"/>
+          <w:lang w:val="pt-BR"/>
         </w:rPr>
         <w:tab/>
       </w:r>
@@ -1404,7 +1417,7 @@
       <w:r>
         <w:rPr>
           <w:noProof/>
-          <w:lang w:val="fr-FR"/>
+          <w:lang w:val="pt-BR"/>
         </w:rPr>
         <w:tab/>
       </w:r>
@@ -1417,9 +1430,9 @@
       <w:r>
         <w:rPr>
           <w:noProof/>
-          <w:lang w:val="fr-FR"/>
-        </w:rPr>
-        <w:instrText xml:space="preserve"> PAGEREF _Toc18206183 \h </w:instrText>
+          <w:lang w:val="pt-BR"/>
+        </w:rPr>
+        <w:instrText xml:space="preserve"> PAGEREF _Toc74831216 \h </w:instrText>
       </w:r>
       <w:r>
         <w:rPr>
@@ -1435,7 +1448,7 @@
       <w:r>
         <w:rPr>
           <w:noProof/>
-          <w:lang w:val="fr-FR"/>
+          <w:lang w:val="pt-BR"/>
         </w:rPr>
         <w:t>5</w:t>
       </w:r>
@@ -1453,11 +1466,12 @@
           <w:tab w:val="left" w:pos="1000"/>
         </w:tabs>
         <w:rPr>
+          <w:rFonts w:asciiTheme="minorHAnsi" w:eastAsiaTheme="minorEastAsia" w:hAnsiTheme="minorHAnsi" w:cstheme="minorBidi"/>
           <w:noProof/>
           <w:snapToGrid/>
-          <w:sz w:val="24"/>
-          <w:szCs w:val="24"/>
-          <w:lang w:val="fr-FR"/>
+          <w:sz w:val="22"/>
+          <w:szCs w:val="22"/>
+          <w:lang w:val="pt-BR"/>
         </w:rPr>
       </w:pPr>
       <w:r>
@@ -1469,11 +1483,12 @@
       </w:r>
       <w:r>
         <w:rPr>
+          <w:rFonts w:asciiTheme="minorHAnsi" w:eastAsiaTheme="minorEastAsia" w:hAnsiTheme="minorHAnsi" w:cstheme="minorBidi"/>
           <w:noProof/>
           <w:snapToGrid/>
-          <w:sz w:val="24"/>
-          <w:szCs w:val="24"/>
-          <w:lang w:val="fr-FR"/>
+          <w:sz w:val="22"/>
+          <w:szCs w:val="22"/>
+          <w:lang w:val="pt-BR"/>
         </w:rPr>
         <w:tab/>
       </w:r>
@@ -1487,7 +1502,7 @@
       <w:r>
         <w:rPr>
           <w:noProof/>
-          <w:lang w:val="fr-FR"/>
+          <w:lang w:val="pt-BR"/>
         </w:rPr>
         <w:tab/>
       </w:r>
@@ -1500,9 +1515,9 @@
       <w:r>
         <w:rPr>
           <w:noProof/>
-          <w:lang w:val="fr-FR"/>
-        </w:rPr>
-        <w:instrText xml:space="preserve"> PAGEREF _Toc18206184 \h </w:instrText>
+          <w:lang w:val="pt-BR"/>
+        </w:rPr>
+        <w:instrText xml:space="preserve"> PAGEREF _Toc74831217 \h </w:instrText>
       </w:r>
       <w:r>
         <w:rPr>
@@ -1518,7 +1533,7 @@
       <w:r>
         <w:rPr>
           <w:noProof/>
-          <w:lang w:val="fr-FR"/>
+          <w:lang w:val="pt-BR"/>
         </w:rPr>
         <w:t>5</w:t>
       </w:r>
@@ -1536,10 +1551,11 @@
           <w:tab w:val="left" w:pos="432"/>
         </w:tabs>
         <w:rPr>
+          <w:rFonts w:asciiTheme="minorHAnsi" w:eastAsiaTheme="minorEastAsia" w:hAnsiTheme="minorHAnsi" w:cstheme="minorBidi"/>
           <w:noProof/>
           <w:snapToGrid/>
-          <w:sz w:val="24"/>
-          <w:szCs w:val="24"/>
+          <w:sz w:val="22"/>
+          <w:szCs w:val="22"/>
           <w:lang w:val="pt-BR"/>
         </w:rPr>
       </w:pPr>
@@ -1552,10 +1568,11 @@
       </w:r>
       <w:r>
         <w:rPr>
+          <w:rFonts w:asciiTheme="minorHAnsi" w:eastAsiaTheme="minorEastAsia" w:hAnsiTheme="minorHAnsi" w:cstheme="minorBidi"/>
           <w:noProof/>
           <w:snapToGrid/>
-          <w:sz w:val="24"/>
-          <w:szCs w:val="24"/>
+          <w:sz w:val="22"/>
+          <w:szCs w:val="22"/>
           <w:lang w:val="pt-BR"/>
         </w:rPr>
         <w:tab/>
@@ -1585,7 +1602,7 @@
           <w:noProof/>
           <w:lang w:val="pt-BR"/>
         </w:rPr>
-        <w:instrText xml:space="preserve"> PAGEREF _Toc18206185 \h </w:instrText>
+        <w:instrText xml:space="preserve"> PAGEREF _Toc74831218 \h </w:instrText>
       </w:r>
       <w:r>
         <w:rPr>
@@ -1619,10 +1636,11 @@
           <w:tab w:val="left" w:pos="1000"/>
         </w:tabs>
         <w:rPr>
+          <w:rFonts w:asciiTheme="minorHAnsi" w:eastAsiaTheme="minorEastAsia" w:hAnsiTheme="minorHAnsi" w:cstheme="minorBidi"/>
           <w:noProof/>
           <w:snapToGrid/>
-          <w:sz w:val="24"/>
-          <w:szCs w:val="24"/>
+          <w:sz w:val="22"/>
+          <w:szCs w:val="22"/>
           <w:lang w:val="pt-BR"/>
         </w:rPr>
       </w:pPr>
@@ -1635,10 +1653,11 @@
       </w:r>
       <w:r>
         <w:rPr>
+          <w:rFonts w:asciiTheme="minorHAnsi" w:eastAsiaTheme="minorEastAsia" w:hAnsiTheme="minorHAnsi" w:cstheme="minorBidi"/>
           <w:noProof/>
           <w:snapToGrid/>
-          <w:sz w:val="24"/>
-          <w:szCs w:val="24"/>
+          <w:sz w:val="22"/>
+          <w:szCs w:val="22"/>
           <w:lang w:val="pt-BR"/>
         </w:rPr>
         <w:tab/>
@@ -1668,7 +1687,7 @@
           <w:noProof/>
           <w:lang w:val="pt-BR"/>
         </w:rPr>
-        <w:instrText xml:space="preserve"> PAGEREF _Toc18206186 \h </w:instrText>
+        <w:instrText xml:space="preserve"> PAGEREF _Toc74831219 \h </w:instrText>
       </w:r>
       <w:r>
         <w:rPr>
@@ -1702,11 +1721,12 @@
           <w:tab w:val="left" w:pos="1000"/>
         </w:tabs>
         <w:rPr>
+          <w:rFonts w:asciiTheme="minorHAnsi" w:eastAsiaTheme="minorEastAsia" w:hAnsiTheme="minorHAnsi" w:cstheme="minorBidi"/>
           <w:noProof/>
           <w:snapToGrid/>
-          <w:sz w:val="24"/>
-          <w:szCs w:val="24"/>
-          <w:lang w:val="fr-FR"/>
+          <w:sz w:val="22"/>
+          <w:szCs w:val="22"/>
+          <w:lang w:val="pt-BR"/>
         </w:rPr>
       </w:pPr>
       <w:r>
@@ -1718,11 +1738,12 @@
       </w:r>
       <w:r>
         <w:rPr>
+          <w:rFonts w:asciiTheme="minorHAnsi" w:eastAsiaTheme="minorEastAsia" w:hAnsiTheme="minorHAnsi" w:cstheme="minorBidi"/>
           <w:noProof/>
           <w:snapToGrid/>
-          <w:sz w:val="24"/>
-          <w:szCs w:val="24"/>
-          <w:lang w:val="fr-FR"/>
+          <w:sz w:val="22"/>
+          <w:szCs w:val="22"/>
+          <w:lang w:val="pt-BR"/>
         </w:rPr>
         <w:tab/>
       </w:r>
@@ -1736,7 +1757,7 @@
       <w:r>
         <w:rPr>
           <w:noProof/>
-          <w:lang w:val="fr-FR"/>
+          <w:lang w:val="pt-BR"/>
         </w:rPr>
         <w:tab/>
       </w:r>
@@ -1749,9 +1770,9 @@
       <w:r>
         <w:rPr>
           <w:noProof/>
-          <w:lang w:val="fr-FR"/>
-        </w:rPr>
-        <w:instrText xml:space="preserve"> PAGEREF _Toc18206187 \h </w:instrText>
+          <w:lang w:val="pt-BR"/>
+        </w:rPr>
+        <w:instrText xml:space="preserve"> PAGEREF _Toc74831220 \h </w:instrText>
       </w:r>
       <w:r>
         <w:rPr>
@@ -1767,7 +1788,7 @@
       <w:r>
         <w:rPr>
           <w:noProof/>
-          <w:lang w:val="fr-FR"/>
+          <w:lang w:val="pt-BR"/>
         </w:rPr>
         <w:t>5</w:t>
       </w:r>
@@ -1785,11 +1806,12 @@
           <w:tab w:val="left" w:pos="432"/>
         </w:tabs>
         <w:rPr>
+          <w:rFonts w:asciiTheme="minorHAnsi" w:eastAsiaTheme="minorEastAsia" w:hAnsiTheme="minorHAnsi" w:cstheme="minorBidi"/>
           <w:noProof/>
           <w:snapToGrid/>
-          <w:sz w:val="24"/>
-          <w:szCs w:val="24"/>
-          <w:lang w:val="fr-FR"/>
+          <w:sz w:val="22"/>
+          <w:szCs w:val="22"/>
+          <w:lang w:val="pt-BR"/>
         </w:rPr>
       </w:pPr>
       <w:r>
@@ -1801,11 +1823,12 @@
       </w:r>
       <w:r>
         <w:rPr>
+          <w:rFonts w:asciiTheme="minorHAnsi" w:eastAsiaTheme="minorEastAsia" w:hAnsiTheme="minorHAnsi" w:cstheme="minorBidi"/>
           <w:noProof/>
           <w:snapToGrid/>
-          <w:sz w:val="24"/>
-          <w:szCs w:val="24"/>
-          <w:lang w:val="fr-FR"/>
+          <w:sz w:val="22"/>
+          <w:szCs w:val="22"/>
+          <w:lang w:val="pt-BR"/>
         </w:rPr>
         <w:tab/>
       </w:r>
@@ -1819,7 +1842,7 @@
       <w:r>
         <w:rPr>
           <w:noProof/>
-          <w:lang w:val="fr-FR"/>
+          <w:lang w:val="pt-BR"/>
         </w:rPr>
         <w:tab/>
       </w:r>
@@ -1832,9 +1855,9 @@
       <w:r>
         <w:rPr>
           <w:noProof/>
-          <w:lang w:val="fr-FR"/>
-        </w:rPr>
-        <w:instrText xml:space="preserve"> PAGEREF _Toc18206188 \h </w:instrText>
+          <w:lang w:val="pt-BR"/>
+        </w:rPr>
+        <w:instrText xml:space="preserve"> PAGEREF _Toc74831221 \h </w:instrText>
       </w:r>
       <w:r>
         <w:rPr>
@@ -1850,9 +1873,9 @@
       <w:r>
         <w:rPr>
           <w:noProof/>
-          <w:lang w:val="fr-FR"/>
-        </w:rPr>
-        <w:t>5</w:t>
+          <w:lang w:val="pt-BR"/>
+        </w:rPr>
+        <w:t>6</w:t>
       </w:r>
       <w:r>
         <w:rPr>
@@ -1868,11 +1891,12 @@
           <w:tab w:val="left" w:pos="432"/>
         </w:tabs>
         <w:rPr>
+          <w:rFonts w:asciiTheme="minorHAnsi" w:eastAsiaTheme="minorEastAsia" w:hAnsiTheme="minorHAnsi" w:cstheme="minorBidi"/>
           <w:noProof/>
           <w:snapToGrid/>
-          <w:sz w:val="24"/>
-          <w:szCs w:val="24"/>
-          <w:lang w:val="fr-FR"/>
+          <w:sz w:val="22"/>
+          <w:szCs w:val="22"/>
+          <w:lang w:val="pt-BR"/>
         </w:rPr>
       </w:pPr>
       <w:r>
@@ -1884,11 +1908,12 @@
       </w:r>
       <w:r>
         <w:rPr>
+          <w:rFonts w:asciiTheme="minorHAnsi" w:eastAsiaTheme="minorEastAsia" w:hAnsiTheme="minorHAnsi" w:cstheme="minorBidi"/>
           <w:noProof/>
           <w:snapToGrid/>
-          <w:sz w:val="24"/>
-          <w:szCs w:val="24"/>
-          <w:lang w:val="fr-FR"/>
+          <w:sz w:val="22"/>
+          <w:szCs w:val="22"/>
+          <w:lang w:val="pt-BR"/>
         </w:rPr>
         <w:tab/>
       </w:r>
@@ -1902,7 +1927,7 @@
       <w:r>
         <w:rPr>
           <w:noProof/>
-          <w:lang w:val="fr-FR"/>
+          <w:lang w:val="pt-BR"/>
         </w:rPr>
         <w:tab/>
       </w:r>
@@ -1915,9 +1940,9 @@
       <w:r>
         <w:rPr>
           <w:noProof/>
-          <w:lang w:val="fr-FR"/>
-        </w:rPr>
-        <w:instrText xml:space="preserve"> PAGEREF _Toc18206189 \h </w:instrText>
+          <w:lang w:val="pt-BR"/>
+        </w:rPr>
+        <w:instrText xml:space="preserve"> PAGEREF _Toc74831222 \h </w:instrText>
       </w:r>
       <w:r>
         <w:rPr>
@@ -1933,9 +1958,9 @@
       <w:r>
         <w:rPr>
           <w:noProof/>
-          <w:lang w:val="fr-FR"/>
-        </w:rPr>
-        <w:t>5</w:t>
+          <w:lang w:val="pt-BR"/>
+        </w:rPr>
+        <w:t>6</w:t>
       </w:r>
       <w:r>
         <w:rPr>
@@ -1951,10 +1976,11 @@
           <w:tab w:val="left" w:pos="432"/>
         </w:tabs>
         <w:rPr>
+          <w:rFonts w:asciiTheme="minorHAnsi" w:eastAsiaTheme="minorEastAsia" w:hAnsiTheme="minorHAnsi" w:cstheme="minorBidi"/>
           <w:noProof/>
           <w:snapToGrid/>
-          <w:sz w:val="24"/>
-          <w:szCs w:val="24"/>
+          <w:sz w:val="22"/>
+          <w:szCs w:val="22"/>
           <w:lang w:val="pt-BR"/>
         </w:rPr>
       </w:pPr>
@@ -1967,10 +1993,11 @@
       </w:r>
       <w:r>
         <w:rPr>
+          <w:rFonts w:asciiTheme="minorHAnsi" w:eastAsiaTheme="minorEastAsia" w:hAnsiTheme="minorHAnsi" w:cstheme="minorBidi"/>
           <w:noProof/>
           <w:snapToGrid/>
-          <w:sz w:val="24"/>
-          <w:szCs w:val="24"/>
+          <w:sz w:val="22"/>
+          <w:szCs w:val="22"/>
           <w:lang w:val="pt-BR"/>
         </w:rPr>
         <w:tab/>
@@ -2000,7 +2027,7 @@
           <w:noProof/>
           <w:lang w:val="pt-BR"/>
         </w:rPr>
-        <w:instrText xml:space="preserve"> PAGEREF _Toc18206190 \h </w:instrText>
+        <w:instrText xml:space="preserve"> PAGEREF _Toc74831223 \h </w:instrText>
       </w:r>
       <w:r>
         <w:rPr>
@@ -2018,7 +2045,7 @@
           <w:noProof/>
           <w:lang w:val="pt-BR"/>
         </w:rPr>
-        <w:t>5</w:t>
+        <w:t>6</w:t>
       </w:r>
       <w:r>
         <w:rPr>
@@ -2034,10 +2061,11 @@
           <w:tab w:val="left" w:pos="1000"/>
         </w:tabs>
         <w:rPr>
+          <w:rFonts w:asciiTheme="minorHAnsi" w:eastAsiaTheme="minorEastAsia" w:hAnsiTheme="minorHAnsi" w:cstheme="minorBidi"/>
           <w:noProof/>
           <w:snapToGrid/>
-          <w:sz w:val="24"/>
-          <w:szCs w:val="24"/>
+          <w:sz w:val="22"/>
+          <w:szCs w:val="22"/>
           <w:lang w:val="pt-BR"/>
         </w:rPr>
       </w:pPr>
@@ -2050,10 +2078,11 @@
       </w:r>
       <w:r>
         <w:rPr>
+          <w:rFonts w:asciiTheme="minorHAnsi" w:eastAsiaTheme="minorEastAsia" w:hAnsiTheme="minorHAnsi" w:cstheme="minorBidi"/>
           <w:noProof/>
           <w:snapToGrid/>
-          <w:sz w:val="24"/>
-          <w:szCs w:val="24"/>
+          <w:sz w:val="22"/>
+          <w:szCs w:val="22"/>
           <w:lang w:val="pt-BR"/>
         </w:rPr>
         <w:tab/>
@@ -2083,7 +2112,7 @@
           <w:noProof/>
           <w:lang w:val="pt-BR"/>
         </w:rPr>
-        <w:instrText xml:space="preserve"> PAGEREF _Toc18206191 \h </w:instrText>
+        <w:instrText xml:space="preserve"> PAGEREF _Toc74831224 \h </w:instrText>
       </w:r>
       <w:r>
         <w:rPr>
@@ -2101,7 +2130,7 @@
           <w:noProof/>
           <w:lang w:val="pt-BR"/>
         </w:rPr>
-        <w:t>5</w:t>
+        <w:t>6</w:t>
       </w:r>
       <w:r>
         <w:rPr>
@@ -2117,11 +2146,12 @@
           <w:tab w:val="left" w:pos="1000"/>
         </w:tabs>
         <w:rPr>
+          <w:rFonts w:asciiTheme="minorHAnsi" w:eastAsiaTheme="minorEastAsia" w:hAnsiTheme="minorHAnsi" w:cstheme="minorBidi"/>
           <w:noProof/>
           <w:snapToGrid/>
-          <w:sz w:val="24"/>
-          <w:szCs w:val="24"/>
-          <w:lang w:val="fr-FR"/>
+          <w:sz w:val="22"/>
+          <w:szCs w:val="22"/>
+          <w:lang w:val="pt-BR"/>
         </w:rPr>
       </w:pPr>
       <w:r>
@@ -2133,11 +2163,12 @@
       </w:r>
       <w:r>
         <w:rPr>
+          <w:rFonts w:asciiTheme="minorHAnsi" w:eastAsiaTheme="minorEastAsia" w:hAnsiTheme="minorHAnsi" w:cstheme="minorBidi"/>
           <w:noProof/>
           <w:snapToGrid/>
-          <w:sz w:val="24"/>
-          <w:szCs w:val="24"/>
-          <w:lang w:val="fr-FR"/>
+          <w:sz w:val="22"/>
+          <w:szCs w:val="22"/>
+          <w:lang w:val="pt-BR"/>
         </w:rPr>
         <w:tab/>
       </w:r>
@@ -2151,7 +2182,7 @@
       <w:r>
         <w:rPr>
           <w:noProof/>
-          <w:lang w:val="fr-FR"/>
+          <w:lang w:val="pt-BR"/>
         </w:rPr>
         <w:tab/>
       </w:r>
@@ -2164,9 +2195,9 @@
       <w:r>
         <w:rPr>
           <w:noProof/>
-          <w:lang w:val="fr-FR"/>
-        </w:rPr>
-        <w:instrText xml:space="preserve"> PAGEREF _Toc18206192 \h </w:instrText>
+          <w:lang w:val="pt-BR"/>
+        </w:rPr>
+        <w:instrText xml:space="preserve"> PAGEREF _Toc74831225 \h </w:instrText>
       </w:r>
       <w:r>
         <w:rPr>
@@ -2182,7 +2213,7 @@
       <w:r>
         <w:rPr>
           <w:noProof/>
-          <w:lang w:val="fr-FR"/>
+          <w:lang w:val="pt-BR"/>
         </w:rPr>
         <w:t>6</w:t>
       </w:r>
@@ -2200,11 +2231,12 @@
           <w:tab w:val="left" w:pos="432"/>
         </w:tabs>
         <w:rPr>
+          <w:rFonts w:asciiTheme="minorHAnsi" w:eastAsiaTheme="minorEastAsia" w:hAnsiTheme="minorHAnsi" w:cstheme="minorBidi"/>
           <w:noProof/>
           <w:snapToGrid/>
-          <w:sz w:val="24"/>
-          <w:szCs w:val="24"/>
-          <w:lang w:val="fr-FR"/>
+          <w:sz w:val="22"/>
+          <w:szCs w:val="22"/>
+          <w:lang w:val="pt-BR"/>
         </w:rPr>
       </w:pPr>
       <w:r>
@@ -2216,11 +2248,12 @@
       </w:r>
       <w:r>
         <w:rPr>
+          <w:rFonts w:asciiTheme="minorHAnsi" w:eastAsiaTheme="minorEastAsia" w:hAnsiTheme="minorHAnsi" w:cstheme="minorBidi"/>
           <w:noProof/>
           <w:snapToGrid/>
-          <w:sz w:val="24"/>
-          <w:szCs w:val="24"/>
-          <w:lang w:val="fr-FR"/>
+          <w:sz w:val="22"/>
+          <w:szCs w:val="22"/>
+          <w:lang w:val="pt-BR"/>
         </w:rPr>
         <w:tab/>
       </w:r>
@@ -2229,12 +2262,12 @@
           <w:noProof/>
           <w:lang w:val="pt-BR"/>
         </w:rPr>
-        <w:t>Visão de Dados (opcional)</w:t>
-      </w:r>
-      <w:r>
-        <w:rPr>
-          <w:noProof/>
-          <w:lang w:val="fr-FR"/>
+        <w:t>Tamanho e Desempenho</w:t>
+      </w:r>
+      <w:r>
+        <w:rPr>
+          <w:noProof/>
+          <w:lang w:val="pt-BR"/>
         </w:rPr>
         <w:tab/>
       </w:r>
@@ -2247,9 +2280,9 @@
       <w:r>
         <w:rPr>
           <w:noProof/>
-          <w:lang w:val="fr-FR"/>
-        </w:rPr>
-        <w:instrText xml:space="preserve"> PAGEREF _Toc18206193 \h </w:instrText>
+          <w:lang w:val="pt-BR"/>
+        </w:rPr>
+        <w:instrText xml:space="preserve"> PAGEREF _Toc74831226 \h </w:instrText>
       </w:r>
       <w:r>
         <w:rPr>
@@ -2265,7 +2298,7 @@
       <w:r>
         <w:rPr>
           <w:noProof/>
-          <w:lang w:val="fr-FR"/>
+          <w:lang w:val="pt-BR"/>
         </w:rPr>
         <w:t>6</w:t>
       </w:r>
@@ -2283,10 +2316,12 @@
           <w:tab w:val="left" w:pos="864"/>
         </w:tabs>
         <w:rPr>
+          <w:rFonts w:asciiTheme="minorHAnsi" w:eastAsiaTheme="minorEastAsia" w:hAnsiTheme="minorHAnsi" w:cstheme="minorBidi"/>
           <w:noProof/>
           <w:snapToGrid/>
-          <w:sz w:val="24"/>
-          <w:szCs w:val="24"/>
+          <w:sz w:val="22"/>
+          <w:szCs w:val="22"/>
+          <w:lang w:val="pt-BR"/>
         </w:rPr>
       </w:pPr>
       <w:r>
@@ -2298,10 +2333,12 @@
       </w:r>
       <w:r>
         <w:rPr>
+          <w:rFonts w:asciiTheme="minorHAnsi" w:eastAsiaTheme="minorEastAsia" w:hAnsiTheme="minorHAnsi" w:cstheme="minorBidi"/>
           <w:noProof/>
           <w:snapToGrid/>
-          <w:sz w:val="24"/>
-          <w:szCs w:val="24"/>
+          <w:sz w:val="22"/>
+          <w:szCs w:val="22"/>
+          <w:lang w:val="pt-BR"/>
         </w:rPr>
         <w:tab/>
       </w:r>
@@ -2310,11 +2347,12 @@
           <w:noProof/>
           <w:lang w:val="pt-BR"/>
         </w:rPr>
-        <w:t>Tamanho e Desempenho</w:t>
-      </w:r>
-      <w:r>
-        <w:rPr>
-          <w:noProof/>
+        <w:t>Qualidade</w:t>
+      </w:r>
+      <w:r>
+        <w:rPr>
+          <w:noProof/>
+          <w:lang w:val="pt-BR"/>
         </w:rPr>
         <w:tab/>
       </w:r>
@@ -2327,8 +2365,9 @@
       <w:r>
         <w:rPr>
           <w:noProof/>
-        </w:rPr>
-        <w:instrText xml:space="preserve"> PAGEREF _Toc18206194 \h </w:instrText>
+          <w:lang w:val="pt-BR"/>
+        </w:rPr>
+        <w:instrText xml:space="preserve"> PAGEREF _Toc74831227 \h </w:instrText>
       </w:r>
       <w:r>
         <w:rPr>
@@ -2344,89 +2383,7 @@
       <w:r>
         <w:rPr>
           <w:noProof/>
-        </w:rPr>
-        <w:t>6</w:t>
-      </w:r>
-      <w:r>
-        <w:rPr>
-          <w:noProof/>
-        </w:rPr>
-        <w:fldChar w:fldCharType="end"/>
-      </w:r>
-    </w:p>
-    <w:p>
-      <w:pPr>
-        <w:pStyle w:val="Sumrio1"/>
-        <w:tabs>
-          <w:tab w:val="left" w:pos="864"/>
-        </w:tabs>
-        <w:rPr>
-          <w:noProof/>
-          <w:snapToGrid/>
-          <w:sz w:val="24"/>
-          <w:szCs w:val="24"/>
-          <w:lang w:val="fr-FR"/>
-        </w:rPr>
-      </w:pPr>
-      <w:r>
-        <w:rPr>
-          <w:noProof/>
-          <w:lang w:val="pt-BR"/>
-        </w:rPr>
-        <w:t>11.</w:t>
-      </w:r>
-      <w:r>
-        <w:rPr>
-          <w:noProof/>
-          <w:snapToGrid/>
-          <w:sz w:val="24"/>
-          <w:szCs w:val="24"/>
-          <w:lang w:val="fr-FR"/>
-        </w:rPr>
-        <w:tab/>
-      </w:r>
-      <w:r>
-        <w:rPr>
-          <w:noProof/>
-          <w:lang w:val="pt-BR"/>
-        </w:rPr>
-        <w:t>Qualidade</w:t>
-      </w:r>
-      <w:r>
-        <w:rPr>
-          <w:noProof/>
-          <w:lang w:val="fr-FR"/>
-        </w:rPr>
-        <w:tab/>
-      </w:r>
-      <w:r>
-        <w:rPr>
-          <w:noProof/>
-        </w:rPr>
-        <w:fldChar w:fldCharType="begin"/>
-      </w:r>
-      <w:r>
-        <w:rPr>
-          <w:noProof/>
-          <w:lang w:val="fr-FR"/>
-        </w:rPr>
-        <w:instrText xml:space="preserve"> PAGEREF _Toc18206195 \h </w:instrText>
-      </w:r>
-      <w:r>
-        <w:rPr>
-          <w:noProof/>
-        </w:rPr>
-      </w:r>
-      <w:r>
-        <w:rPr>
-          <w:noProof/>
-        </w:rPr>
-        <w:fldChar w:fldCharType="separate"/>
-      </w:r>
-      <w:r>
-        <w:rPr>
-          <w:noProof/>
-          <w:lang w:val="fr-FR"/>
+          <w:lang w:val="pt-BR"/>
         </w:rPr>
         <w:t>6</w:t>
       </w:r>
@@ -2506,7 +2463,7 @@
         </w:rPr>
       </w:pPr>
       <w:bookmarkStart w:id="0" w:name="_Toc456598586"/>
-      <w:bookmarkStart w:id="1" w:name="_Toc18206175"/>
+      <w:bookmarkStart w:id="1" w:name="_Toc74831208"/>
       <w:r>
         <w:rPr>
           <w:rFonts w:ascii="Times New Roman" w:hAnsi="Times New Roman"/>
@@ -2572,7 +2529,7 @@
         </w:rPr>
       </w:pPr>
       <w:bookmarkStart w:id="2" w:name="_Toc456598587"/>
-      <w:bookmarkStart w:id="3" w:name="_Toc18206176"/>
+      <w:bookmarkStart w:id="3" w:name="_Toc74831209"/>
       <w:r>
         <w:rPr>
           <w:rFonts w:ascii="Times New Roman" w:hAnsi="Times New Roman"/>
@@ -2651,7 +2608,7 @@
           <w:lang w:val="pt-BR"/>
         </w:rPr>
       </w:pPr>
-      <w:bookmarkStart w:id="5" w:name="_Toc18206177"/>
+      <w:bookmarkStart w:id="5" w:name="_Toc74831210"/>
       <w:r>
         <w:rPr>
           <w:rFonts w:ascii="Times New Roman" w:hAnsi="Times New Roman"/>
@@ -2689,7 +2646,7 @@
           <w:lang w:val="pt-BR"/>
         </w:rPr>
       </w:pPr>
-      <w:bookmarkStart w:id="7" w:name="_Toc18206178"/>
+      <w:bookmarkStart w:id="7" w:name="_Toc74831211"/>
       <w:r>
         <w:rPr>
           <w:rFonts w:ascii="Times New Roman" w:hAnsi="Times New Roman"/>
@@ -2755,7 +2712,7 @@
         </w:rPr>
       </w:pPr>
       <w:bookmarkStart w:id="8" w:name="_Toc456598590"/>
-      <w:bookmarkStart w:id="9" w:name="_Toc18206179"/>
+      <w:bookmarkStart w:id="9" w:name="_Toc74831212"/>
       <w:r>
         <w:rPr>
           <w:rFonts w:ascii="Times New Roman" w:hAnsi="Times New Roman"/>
@@ -2821,7 +2778,7 @@
         </w:rPr>
       </w:pPr>
       <w:bookmarkStart w:id="10" w:name="_Toc456598591"/>
-      <w:bookmarkStart w:id="11" w:name="_Toc18206180"/>
+      <w:bookmarkStart w:id="11" w:name="_Toc74831213"/>
       <w:r>
         <w:rPr>
           <w:rFonts w:ascii="Times New Roman" w:hAnsi="Times New Roman"/>
@@ -2887,7 +2844,7 @@
           <w:lang w:val="pt-BR"/>
         </w:rPr>
       </w:pPr>
-      <w:bookmarkStart w:id="12" w:name="_Toc18206181"/>
+      <w:bookmarkStart w:id="12" w:name="_Toc74831214"/>
       <w:r>
         <w:rPr>
           <w:rFonts w:ascii="Times New Roman" w:hAnsi="Times New Roman"/>
@@ -3045,7 +3002,7 @@
           <w:lang w:val="pt-BR"/>
         </w:rPr>
       </w:pPr>
-      <w:bookmarkStart w:id="13" w:name="_Toc18206182"/>
+      <w:bookmarkStart w:id="13" w:name="_Toc74831215"/>
       <w:r>
         <w:rPr>
           <w:rFonts w:ascii="Times New Roman" w:hAnsi="Times New Roman"/>
@@ -3091,7 +3048,7 @@
           <w:lang w:val="pt-BR"/>
         </w:rPr>
       </w:pPr>
-      <w:bookmarkStart w:id="14" w:name="_Toc18206183"/>
+      <w:bookmarkStart w:id="14" w:name="_Toc74831216"/>
       <w:r>
         <w:rPr>
           <w:rFonts w:ascii="Times New Roman" w:hAnsi="Times New Roman"/>
@@ -3115,6 +3072,44 @@
     </w:p>
     <w:p>
       <w:pPr>
+        <w:pStyle w:val="InfoBlue"/>
+        <w:spacing w:after="0" w:line="240" w:lineRule="auto"/>
+        <w:rPr>
+          <w:lang w:val="pt-BR"/>
+        </w:rPr>
+      </w:pPr>
+      <w:r>
+        <w:rPr>
+          <w:lang w:val="pt-BR"/>
+        </w:rPr>
+        <w:t>[Esta seção lista casos de uso ou cenários do modelo de casos de uso quando eles representam funcionalidade central e significativa do sistema final ou, quando têm uma grande cobertura arquitetural — eles experimentam muitos elementos arquiteturais ou quando enfatizam ou ilustram um ponto complexo e específico da arquitetura.]</w:t>
+      </w:r>
+    </w:p>
+    <w:p>
+      <w:pPr>
+        <w:pStyle w:val="Ttulo2"/>
+        <w:rPr>
+          <w:rFonts w:ascii="Times New Roman" w:hAnsi="Times New Roman"/>
+          <w:sz w:val="22"/>
+          <w:szCs w:val="22"/>
+          <w:lang w:val="pt-BR"/>
+        </w:rPr>
+      </w:pPr>
+      <w:bookmarkStart w:id="15" w:name="_Toc74831217"/>
+      <w:r>
+        <w:rPr>
+          <w:rFonts w:ascii="Times New Roman" w:hAnsi="Times New Roman"/>
+          <w:sz w:val="22"/>
+          <w:szCs w:val="22"/>
+          <w:lang w:val="pt-BR"/>
+        </w:rPr>
+        <w:t>Realizações de Casos de Uso</w:t>
+      </w:r>
+      <w:bookmarkEnd w:id="15"/>
+    </w:p>
+    <w:p>
+      <w:pPr>
+        <w:jc w:val="center"/>
         <w:rPr>
           <w:lang w:val="pt-BR"/>
         </w:rPr>
@@ -3125,10 +3120,10 @@
           <w:lang w:val="pt-BR"/>
         </w:rPr>
         <w:drawing>
-          <wp:inline distT="0" distB="0" distL="0" distR="0" wp14:anchorId="7A3F9D53" wp14:editId="14C9CE50">
-            <wp:extent cx="5943600" cy="4867275"/>
+          <wp:inline distT="0" distB="0" distL="0" distR="0" wp14:anchorId="01627864" wp14:editId="25BB745D">
+            <wp:extent cx="4305300" cy="4025921"/>
             <wp:effectExtent l="0" t="0" r="0" b="0"/>
-            <wp:docPr id="1" name="Imagem 1"/>
+            <wp:docPr id="2" name="Imagem 2"/>
             <wp:cNvGraphicFramePr>
               <a:graphicFrameLocks xmlns:a="http://schemas.openxmlformats.org/drawingml/2006/main" noChangeAspect="1"/>
             </wp:cNvGraphicFramePr>
@@ -3157,7 +3152,7 @@
                   <pic:spPr bwMode="auto">
                     <a:xfrm>
                       <a:off x="0" y="0"/>
-                      <a:ext cx="5943600" cy="4867275"/>
+                      <a:ext cx="4312979" cy="4033102"/>
                     </a:xfrm>
                     <a:prstGeom prst="rect">
                       <a:avLst/>
@@ -3176,57 +3171,6 @@
     </w:p>
     <w:p>
       <w:pPr>
-        <w:pStyle w:val="InfoBlue"/>
-        <w:spacing w:after="0" w:line="240" w:lineRule="auto"/>
-        <w:rPr>
-          <w:lang w:val="pt-BR"/>
-        </w:rPr>
-      </w:pPr>
-      <w:r>
-        <w:rPr>
-          <w:lang w:val="pt-BR"/>
-        </w:rPr>
-        <w:t>[Esta seção lista casos de uso ou cenários do modelo de casos de uso quando eles representam funcionalidade central e significativa do sistema final ou, quando têm uma grande cobertura arquitetural — eles experimentam muitos elementos arquiteturais ou quando enfatizam ou ilustram um ponto complexo e específico da arquitetura.]</w:t>
-      </w:r>
-    </w:p>
-    <w:p>
-      <w:pPr>
-        <w:pStyle w:val="Ttulo2"/>
-        <w:rPr>
-          <w:rFonts w:ascii="Times New Roman" w:hAnsi="Times New Roman"/>
-          <w:sz w:val="22"/>
-          <w:szCs w:val="22"/>
-          <w:lang w:val="pt-BR"/>
-        </w:rPr>
-      </w:pPr>
-      <w:bookmarkStart w:id="15" w:name="_Toc18206184"/>
-      <w:r>
-        <w:rPr>
-          <w:rFonts w:ascii="Times New Roman" w:hAnsi="Times New Roman"/>
-          <w:sz w:val="22"/>
-          <w:szCs w:val="22"/>
-          <w:lang w:val="pt-BR"/>
-        </w:rPr>
-        <w:t>Realizações de Casos de Uso</w:t>
-      </w:r>
-      <w:bookmarkEnd w:id="15"/>
-    </w:p>
-    <w:p>
-      <w:pPr>
-        <w:pStyle w:val="InfoBlue"/>
-        <w:rPr>
-          <w:lang w:val="pt-BR"/>
-        </w:rPr>
-      </w:pPr>
-      <w:r>
-        <w:rPr>
-          <w:lang w:val="pt-BR"/>
-        </w:rPr>
-        <w:t>[Esta seção ilustra o funcionamento do software, apresentando algumas realizações (ou cenários) de casos de uso selecionadas e explica como os diversos elementos do modelo de design contribuem para a respectiva funcionalidade.]</w:t>
-      </w:r>
-    </w:p>
-    <w:p>
-      <w:pPr>
         <w:pStyle w:val="Ttulo1"/>
         <w:ind w:left="360" w:hanging="360"/>
         <w:rPr>
@@ -3236,7 +3180,7 @@
           <w:lang w:val="pt-BR"/>
         </w:rPr>
       </w:pPr>
-      <w:bookmarkStart w:id="16" w:name="_Toc18206185"/>
+      <w:bookmarkStart w:id="16" w:name="_Toc74831218"/>
       <w:r>
         <w:rPr>
           <w:rFonts w:ascii="Times New Roman" w:hAnsi="Times New Roman"/>
@@ -3281,7 +3225,7 @@
           <w:lang w:val="pt-BR"/>
         </w:rPr>
       </w:pPr>
-      <w:bookmarkStart w:id="17" w:name="_Toc18206186"/>
+      <w:bookmarkStart w:id="17" w:name="_Toc74831219"/>
       <w:r>
         <w:rPr>
           <w:rFonts w:ascii="Times New Roman" w:hAnsi="Times New Roman"/>
@@ -3318,14 +3262,7 @@
         <w:rPr>
           <w:lang w:val="pt-BR"/>
         </w:rPr>
-        <w:t xml:space="preserve"> subseção descreve toda a decomposição do modelo de design em termos de camadas e de hierarquia </w:t>
-      </w:r>
-      <w:r>
-        <w:rPr>
-          <w:lang w:val="pt-BR"/>
-        </w:rPr>
-        <w:lastRenderedPageBreak/>
-        <w:t>de pacotes.]</w:t>
+        <w:t xml:space="preserve"> subseção descreve toda a decomposição do modelo de design em termos de camadas e de hierarquia de pacotes.]</w:t>
       </w:r>
     </w:p>
     <w:p>
@@ -3338,7 +3275,7 @@
           <w:lang w:val="pt-BR"/>
         </w:rPr>
       </w:pPr>
-      <w:bookmarkStart w:id="18" w:name="_Toc18206187"/>
+      <w:bookmarkStart w:id="18" w:name="_Toc74831220"/>
       <w:r>
         <w:rPr>
           <w:rFonts w:ascii="Times New Roman" w:hAnsi="Times New Roman"/>
@@ -3389,7 +3326,7 @@
           <w:lang w:val="pt-BR"/>
         </w:rPr>
       </w:pPr>
-      <w:bookmarkStart w:id="19" w:name="_Toc18206188"/>
+      <w:bookmarkStart w:id="19" w:name="_Toc74831221"/>
       <w:r>
         <w:rPr>
           <w:rFonts w:ascii="Times New Roman" w:hAnsi="Times New Roman"/>
@@ -3397,6 +3334,7 @@
           <w:szCs w:val="22"/>
           <w:lang w:val="pt-BR"/>
         </w:rPr>
+        <w:lastRenderedPageBreak/>
         <w:t>Visão de Processos</w:t>
       </w:r>
       <w:bookmarkEnd w:id="19"/>
@@ -3435,7 +3373,7 @@
           <w:lang w:val="pt-BR"/>
         </w:rPr>
       </w:pPr>
-      <w:bookmarkStart w:id="20" w:name="_Toc18206189"/>
+      <w:bookmarkStart w:id="20" w:name="_Toc74831222"/>
       <w:r>
         <w:rPr>
           <w:rFonts w:ascii="Times New Roman" w:hAnsi="Times New Roman"/>
@@ -3495,7 +3433,7 @@
           <w:lang w:val="pt-BR"/>
         </w:rPr>
       </w:pPr>
-      <w:bookmarkStart w:id="21" w:name="_Toc18206190"/>
+      <w:bookmarkStart w:id="21" w:name="_Toc74831223"/>
       <w:r>
         <w:rPr>
           <w:rFonts w:ascii="Times New Roman" w:hAnsi="Times New Roman"/>
@@ -3540,7 +3478,7 @@
           <w:lang w:val="pt-BR"/>
         </w:rPr>
       </w:pPr>
-      <w:bookmarkStart w:id="22" w:name="_Toc18206191"/>
+      <w:bookmarkStart w:id="22" w:name="_Toc74831224"/>
       <w:r>
         <w:rPr>
           <w:rFonts w:ascii="Times New Roman" w:hAnsi="Times New Roman"/>
@@ -3590,7 +3528,7 @@
           <w:lang w:val="pt-BR"/>
         </w:rPr>
       </w:pPr>
-      <w:bookmarkStart w:id="23" w:name="_Toc18206192"/>
+      <w:bookmarkStart w:id="23" w:name="_Toc74831225"/>
       <w:r>
         <w:rPr>
           <w:rFonts w:ascii="Times New Roman" w:hAnsi="Times New Roman"/>
@@ -3627,7 +3565,7 @@
           <w:lang w:val="pt-BR"/>
         </w:rPr>
       </w:pPr>
-      <w:bookmarkStart w:id="24" w:name="_Toc18206193"/>
+      <w:bookmarkStart w:id="24" w:name="_Toc74831226"/>
       <w:r>
         <w:rPr>
           <w:rFonts w:ascii="Times New Roman" w:hAnsi="Times New Roman"/>
@@ -3635,9 +3573,18 @@
           <w:szCs w:val="22"/>
           <w:lang w:val="pt-BR"/>
         </w:rPr>
-        <w:t>Visão de Dados (opcional)</w:t>
+        <w:t>Tamanho e Desempenho</w:t>
       </w:r>
       <w:bookmarkEnd w:id="24"/>
+      <w:r>
+        <w:rPr>
+          <w:rFonts w:ascii="Times New Roman" w:hAnsi="Times New Roman"/>
+          <w:sz w:val="22"/>
+          <w:szCs w:val="22"/>
+          <w:lang w:val="pt-BR"/>
+        </w:rPr>
+        <w:t xml:space="preserve"> </w:t>
+      </w:r>
     </w:p>
     <w:p>
       <w:pPr>
@@ -3650,7 +3597,7 @@
         <w:rPr>
           <w:lang w:val="pt-BR"/>
         </w:rPr>
-        <w:t>[Uma descrição da perspectiva de armazenamento de dados persistentes do sistema. Esta seção será opcional se os dados persistentes forem poucos ou inexistentes ou se a conversão entre o Modelo de Design e o Modelo de Dados for trivial.]</w:t>
+        <w:t>[Uma descrição das principais características de dimensionamento do software que têm um impacto na arquitetura, bem como as restrições do desempenho desejado.]</w:t>
       </w:r>
     </w:p>
     <w:p>
@@ -3664,7 +3611,7 @@
           <w:lang w:val="pt-BR"/>
         </w:rPr>
       </w:pPr>
-      <w:bookmarkStart w:id="25" w:name="_Toc18206194"/>
+      <w:bookmarkStart w:id="25" w:name="_Toc74831227"/>
       <w:r>
         <w:rPr>
           <w:rFonts w:ascii="Times New Roman" w:hAnsi="Times New Roman"/>
@@ -3672,55 +3619,9 @@
           <w:szCs w:val="22"/>
           <w:lang w:val="pt-BR"/>
         </w:rPr>
-        <w:t>Tamanho e Desempenho</w:t>
+        <w:t>Qualidade</w:t>
       </w:r>
       <w:bookmarkEnd w:id="25"/>
-      <w:r>
-        <w:rPr>
-          <w:rFonts w:ascii="Times New Roman" w:hAnsi="Times New Roman"/>
-          <w:sz w:val="22"/>
-          <w:szCs w:val="22"/>
-          <w:lang w:val="pt-BR"/>
-        </w:rPr>
-        <w:t xml:space="preserve"> </w:t>
-      </w:r>
-    </w:p>
-    <w:p>
-      <w:pPr>
-        <w:pStyle w:val="InfoBlue"/>
-        <w:rPr>
-          <w:lang w:val="pt-BR"/>
-        </w:rPr>
-      </w:pPr>
-      <w:r>
-        <w:rPr>
-          <w:lang w:val="pt-BR"/>
-        </w:rPr>
-        <w:t>[Uma descrição das principais características de dimensionamento do software que têm um impacto na arquitetura, bem como as restrições do desempenho desejado.]</w:t>
-      </w:r>
-    </w:p>
-    <w:p>
-      <w:pPr>
-        <w:pStyle w:val="Ttulo1"/>
-        <w:ind w:left="360" w:hanging="360"/>
-        <w:rPr>
-          <w:rFonts w:ascii="Times New Roman" w:hAnsi="Times New Roman"/>
-          <w:sz w:val="22"/>
-          <w:szCs w:val="22"/>
-          <w:lang w:val="pt-BR"/>
-        </w:rPr>
-      </w:pPr>
-      <w:bookmarkStart w:id="26" w:name="_Toc18206195"/>
-      <w:r>
-        <w:rPr>
-          <w:rFonts w:ascii="Times New Roman" w:hAnsi="Times New Roman"/>
-          <w:sz w:val="22"/>
-          <w:szCs w:val="22"/>
-          <w:lang w:val="pt-BR"/>
-        </w:rPr>
-        <w:t>Qualidade</w:t>
-      </w:r>
-      <w:bookmarkEnd w:id="26"/>
       <w:r>
         <w:rPr>
           <w:rFonts w:ascii="Times New Roman" w:hAnsi="Times New Roman"/>
@@ -6405,7 +6306,7 @@
     <w:basedOn w:val="Normal"/>
     <w:next w:val="Normal"/>
     <w:autoRedefine/>
-    <w:semiHidden/>
+    <w:uiPriority w:val="39"/>
     <w:pPr>
       <w:tabs>
         <w:tab w:val="right" w:pos="9360"/>
@@ -6419,7 +6320,7 @@
     <w:basedOn w:val="Normal"/>
     <w:next w:val="Normal"/>
     <w:autoRedefine/>
-    <w:semiHidden/>
+    <w:uiPriority w:val="39"/>
     <w:pPr>
       <w:tabs>
         <w:tab w:val="right" w:pos="9360"/>

</xml_diff>

<commit_message>
Adicionado o documento Arquitetura de Software
</commit_message>
<xml_diff>
--- a/Analise_projeto/Documento de Arquitetura de Software.docx
+++ b/Analise_projeto/Documento de Arquitetura de Software.docx
@@ -435,16 +435,8 @@
               <w:rPr>
                 <w:lang w:val="pt-BR"/>
               </w:rPr>
-              <w:t xml:space="preserve"> Victor </w:t>
+              <w:t xml:space="preserve"> Victor Toselli</w:t>
             </w:r>
-            <w:proofErr w:type="spellStart"/>
-            <w:r>
-              <w:rPr>
-                <w:lang w:val="pt-BR"/>
-              </w:rPr>
-              <w:t>Toselli</w:t>
-            </w:r>
-            <w:proofErr w:type="spellEnd"/>
           </w:p>
         </w:tc>
       </w:tr>
@@ -2478,6 +2470,158 @@
     </w:p>
     <w:p>
       <w:pPr>
+        <w:ind w:left="720"/>
+        <w:jc w:val="both"/>
+        <w:rPr>
+          <w:sz w:val="22"/>
+          <w:szCs w:val="22"/>
+          <w:lang w:val="pt-BR"/>
+        </w:rPr>
+      </w:pPr>
+      <w:r>
+        <w:rPr>
+          <w:sz w:val="22"/>
+          <w:szCs w:val="22"/>
+          <w:lang w:val="pt-BR"/>
+        </w:rPr>
+        <w:t>Este documento tem o objetivo de explicar a arquitetura por trás do software proposto para</w:t>
+      </w:r>
+      <w:r>
+        <w:rPr>
+          <w:sz w:val="22"/>
+          <w:szCs w:val="22"/>
+          <w:lang w:val="pt-BR"/>
+        </w:rPr>
+        <w:t xml:space="preserve"> </w:t>
+      </w:r>
+      <w:r>
+        <w:rPr>
+          <w:sz w:val="22"/>
+          <w:szCs w:val="22"/>
+          <w:lang w:val="pt-BR"/>
+        </w:rPr>
+        <w:t>resolução do problema da empresa Tech</w:t>
+      </w:r>
+      <w:r>
+        <w:rPr>
+          <w:sz w:val="22"/>
+          <w:szCs w:val="22"/>
+          <w:lang w:val="pt-BR"/>
+        </w:rPr>
+        <w:t xml:space="preserve"> </w:t>
+      </w:r>
+      <w:r>
+        <w:rPr>
+          <w:sz w:val="22"/>
+          <w:szCs w:val="22"/>
+          <w:lang w:val="pt-BR"/>
+        </w:rPr>
+        <w:t>Maintenance.</w:t>
+      </w:r>
+    </w:p>
+    <w:p>
+      <w:pPr>
+        <w:pStyle w:val="Ttulo2"/>
+        <w:rPr>
+          <w:rFonts w:ascii="Times New Roman" w:hAnsi="Times New Roman"/>
+          <w:sz w:val="22"/>
+          <w:szCs w:val="22"/>
+          <w:lang w:val="pt-BR"/>
+        </w:rPr>
+      </w:pPr>
+      <w:bookmarkStart w:id="2" w:name="_Toc456598587"/>
+      <w:bookmarkStart w:id="3" w:name="_Toc74831209"/>
+      <w:r>
+        <w:rPr>
+          <w:rFonts w:ascii="Times New Roman" w:hAnsi="Times New Roman"/>
+          <w:sz w:val="22"/>
+          <w:szCs w:val="22"/>
+          <w:lang w:val="pt-BR"/>
+        </w:rPr>
+        <w:t>Finalidade</w:t>
+      </w:r>
+      <w:bookmarkEnd w:id="2"/>
+      <w:bookmarkEnd w:id="3"/>
+    </w:p>
+    <w:p>
+      <w:pPr>
+        <w:ind w:left="720"/>
+        <w:jc w:val="both"/>
+        <w:rPr>
+          <w:sz w:val="22"/>
+          <w:szCs w:val="22"/>
+          <w:lang w:val="pt-BR"/>
+        </w:rPr>
+      </w:pPr>
+      <w:bookmarkStart w:id="4" w:name="_Toc456598588"/>
+      <w:r>
+        <w:rPr>
+          <w:sz w:val="22"/>
+          <w:szCs w:val="22"/>
+          <w:lang w:val="pt-BR"/>
+        </w:rPr>
+        <w:t>Este documento oferece uma visão geral arquitetural abrangente do sistema, usando diversas visões arquiteturais para representar diferentes aspectos do sistema. O objetivo deste documento é capturar e comunicar as decisões arquiteturais significativas que foram tomadas em relação ao sistema.</w:t>
+      </w:r>
+    </w:p>
+    <w:p>
+      <w:pPr>
+        <w:pStyle w:val="Ttulo2"/>
+        <w:rPr>
+          <w:rFonts w:ascii="Times New Roman" w:hAnsi="Times New Roman"/>
+          <w:sz w:val="22"/>
+          <w:szCs w:val="22"/>
+          <w:lang w:val="pt-BR"/>
+        </w:rPr>
+      </w:pPr>
+      <w:bookmarkStart w:id="5" w:name="_Toc74831210"/>
+      <w:r>
+        <w:rPr>
+          <w:rFonts w:ascii="Times New Roman" w:hAnsi="Times New Roman"/>
+          <w:sz w:val="22"/>
+          <w:szCs w:val="22"/>
+          <w:lang w:val="pt-BR"/>
+        </w:rPr>
+        <w:t>Escopo</w:t>
+      </w:r>
+      <w:bookmarkEnd w:id="4"/>
+      <w:bookmarkEnd w:id="5"/>
+    </w:p>
+    <w:p>
+      <w:pPr>
+        <w:ind w:left="720"/>
+        <w:rPr>
+          <w:sz w:val="22"/>
+          <w:szCs w:val="22"/>
+          <w:lang w:val="pt-BR"/>
+        </w:rPr>
+      </w:pPr>
+    </w:p>
+    <w:p>
+      <w:pPr>
+        <w:pStyle w:val="Ttulo2"/>
+        <w:rPr>
+          <w:rFonts w:ascii="Times New Roman" w:hAnsi="Times New Roman"/>
+          <w:sz w:val="22"/>
+          <w:szCs w:val="22"/>
+          <w:lang w:val="pt-BR"/>
+        </w:rPr>
+      </w:pPr>
+      <w:bookmarkStart w:id="6" w:name="_Toc456598591"/>
+      <w:bookmarkStart w:id="7" w:name="_Toc74831213"/>
+      <w:r>
+        <w:rPr>
+          <w:rFonts w:ascii="Times New Roman" w:hAnsi="Times New Roman"/>
+          <w:sz w:val="22"/>
+          <w:szCs w:val="22"/>
+          <w:lang w:val="pt-BR"/>
+        </w:rPr>
+        <w:t>Visão Geral</w:t>
+      </w:r>
+      <w:bookmarkEnd w:id="6"/>
+      <w:bookmarkEnd w:id="7"/>
+    </w:p>
+    <w:p>
+      <w:pPr>
         <w:pStyle w:val="InfoBlue"/>
         <w:rPr>
           <w:lang w:val="pt-BR"/>
@@ -2487,7 +2631,7 @@
         <w:rPr>
           <w:lang w:val="pt-BR"/>
         </w:rPr>
-        <w:t xml:space="preserve">[A introdução do </w:t>
+        <w:t xml:space="preserve">[Esta subseção descreve o que o restante do </w:t>
       </w:r>
       <w:r>
         <w:rPr>
@@ -2501,7 +2645,53 @@
         <w:rPr>
           <w:lang w:val="pt-BR"/>
         </w:rPr>
-        <w:t xml:space="preserve"> fornece uma visão geral do documento inteiro. Ela inclui a finalidade, o escopo, as definições, os acrônimos, as abreviações, as referências e a visão geral do </w:t>
+        <w:t xml:space="preserve"> contém e explica como o documento está organizado.]</w:t>
+      </w:r>
+    </w:p>
+    <w:p>
+      <w:pPr>
+        <w:pStyle w:val="Ttulo1"/>
+        <w:ind w:left="360" w:hanging="360"/>
+        <w:rPr>
+          <w:rFonts w:ascii="Times New Roman" w:hAnsi="Times New Roman"/>
+          <w:sz w:val="22"/>
+          <w:szCs w:val="22"/>
+          <w:lang w:val="pt-BR"/>
+        </w:rPr>
+      </w:pPr>
+      <w:bookmarkStart w:id="8" w:name="_Toc74831214"/>
+      <w:r>
+        <w:rPr>
+          <w:rFonts w:ascii="Times New Roman" w:hAnsi="Times New Roman"/>
+          <w:sz w:val="22"/>
+          <w:szCs w:val="22"/>
+          <w:lang w:val="pt-BR"/>
+        </w:rPr>
+        <w:t>Representação Arquitetural</w:t>
+      </w:r>
+      <w:bookmarkEnd w:id="8"/>
+      <w:r>
+        <w:rPr>
+          <w:rFonts w:ascii="Times New Roman" w:hAnsi="Times New Roman"/>
+          <w:sz w:val="22"/>
+          <w:szCs w:val="22"/>
+          <w:lang w:val="pt-BR"/>
+        </w:rPr>
+        <w:t xml:space="preserve"> </w:t>
+      </w:r>
+    </w:p>
+    <w:p>
+      <w:pPr>
+        <w:pStyle w:val="InfoBlue"/>
+        <w:rPr>
+          <w:lang w:val="pt-BR"/>
+        </w:rPr>
+      </w:pPr>
+      <w:r>
+        <w:rPr>
+          <w:lang w:val="pt-BR"/>
+        </w:rPr>
+        <w:t xml:space="preserve">[Esta seção descreve qual é a arquitetura de software do sistema atual e como ela é representada. Da </w:t>
       </w:r>
       <w:r>
         <w:rPr>
@@ -2509,79 +2699,13 @@
           <w:bCs/>
           <w:lang w:val="pt-BR"/>
         </w:rPr>
-        <w:t>Documento de Arquitetura de Software</w:t>
-      </w:r>
-      <w:r>
-        <w:rPr>
-          <w:lang w:val="pt-BR"/>
-        </w:rPr>
-        <w:t>.]</w:t>
-      </w:r>
-    </w:p>
-    <w:p>
-      <w:pPr>
-        <w:pStyle w:val="Ttulo2"/>
-        <w:rPr>
-          <w:rFonts w:ascii="Times New Roman" w:hAnsi="Times New Roman"/>
-          <w:sz w:val="22"/>
-          <w:szCs w:val="22"/>
-          <w:lang w:val="pt-BR"/>
-        </w:rPr>
-      </w:pPr>
-      <w:bookmarkStart w:id="2" w:name="_Toc456598587"/>
-      <w:bookmarkStart w:id="3" w:name="_Toc74831209"/>
-      <w:r>
-        <w:rPr>
-          <w:rFonts w:ascii="Times New Roman" w:hAnsi="Times New Roman"/>
-          <w:sz w:val="22"/>
-          <w:szCs w:val="22"/>
-          <w:lang w:val="pt-BR"/>
-        </w:rPr>
-        <w:t>Finalidade</w:t>
-      </w:r>
-      <w:bookmarkEnd w:id="2"/>
-      <w:bookmarkEnd w:id="3"/>
-    </w:p>
-    <w:p>
-      <w:pPr>
-        <w:ind w:left="720"/>
-        <w:jc w:val="both"/>
-        <w:rPr>
-          <w:sz w:val="22"/>
-          <w:szCs w:val="22"/>
-          <w:lang w:val="pt-BR"/>
-        </w:rPr>
-      </w:pPr>
-      <w:bookmarkStart w:id="4" w:name="_Toc456598588"/>
-      <w:r>
-        <w:rPr>
-          <w:sz w:val="22"/>
-          <w:szCs w:val="22"/>
-          <w:lang w:val="pt-BR"/>
-        </w:rPr>
-        <w:t>Este documento oferece uma visão geral arquitetural abrangente do sistema, usando diversas visões arquiteturais para representar diferentes aspectos do sistema. O objetivo deste documento é capturar e comunicar as decisões arquiteturais significativas que foram tomadas em relação ao sistema.</w:t>
-      </w:r>
-    </w:p>
-    <w:p>
-      <w:pPr>
-        <w:ind w:left="720"/>
-        <w:rPr>
-          <w:lang w:val="pt-BR"/>
-        </w:rPr>
-      </w:pPr>
-    </w:p>
-    <w:p>
-      <w:pPr>
-        <w:pStyle w:val="InfoBlue"/>
-        <w:rPr>
-          <w:lang w:val="pt-BR"/>
-        </w:rPr>
-      </w:pPr>
-      <w:r>
-        <w:rPr>
-          <w:lang w:val="pt-BR"/>
-        </w:rPr>
-        <w:t xml:space="preserve">[Esta seção define o papel ou finalidade do </w:t>
+        <w:t>Visão de Casos de Uso</w:t>
+      </w:r>
+      <w:r>
+        <w:rPr>
+          <w:lang w:val="pt-BR"/>
+        </w:rPr>
+        <w:t xml:space="preserve">, </w:t>
       </w:r>
       <w:r>
         <w:rPr>
@@ -2589,102 +2713,13 @@
           <w:bCs/>
           <w:lang w:val="pt-BR"/>
         </w:rPr>
-        <w:t>Documento de Arquitetura de Software</w:t>
-      </w:r>
-      <w:r>
-        <w:rPr>
-          <w:lang w:val="pt-BR"/>
-        </w:rPr>
-        <w:t>, na documentação do projeto como um todo, e descreve rapidamente a estrutura do documento. O público-alvo específico do documento é identificado, com uma indicação de como ele espera usar o documento.]</w:t>
-      </w:r>
-    </w:p>
-    <w:p>
-      <w:pPr>
-        <w:pStyle w:val="Ttulo2"/>
-        <w:rPr>
-          <w:rFonts w:ascii="Times New Roman" w:hAnsi="Times New Roman"/>
-          <w:sz w:val="22"/>
-          <w:szCs w:val="22"/>
-          <w:lang w:val="pt-BR"/>
-        </w:rPr>
-      </w:pPr>
-      <w:bookmarkStart w:id="5" w:name="_Toc74831210"/>
-      <w:r>
-        <w:rPr>
-          <w:rFonts w:ascii="Times New Roman" w:hAnsi="Times New Roman"/>
-          <w:sz w:val="22"/>
-          <w:szCs w:val="22"/>
-          <w:lang w:val="pt-BR"/>
-        </w:rPr>
-        <w:t>Escopo</w:t>
-      </w:r>
-      <w:bookmarkEnd w:id="4"/>
-      <w:bookmarkEnd w:id="5"/>
-    </w:p>
-    <w:p>
-      <w:pPr>
-        <w:pStyle w:val="InfoBlue"/>
-        <w:rPr>
-          <w:lang w:val="pt-BR"/>
-        </w:rPr>
-      </w:pPr>
-      <w:bookmarkStart w:id="6" w:name="_Toc456598589"/>
-      <w:r>
-        <w:rPr>
-          <w:lang w:val="pt-BR"/>
-        </w:rPr>
-        <w:t xml:space="preserve"> [Uma breve descrição da utilidade do Documento de Arquitetura de Software, do que é afetado por esse documento ou influenciado por ele.]</w:t>
-      </w:r>
-    </w:p>
-    <w:p>
-      <w:pPr>
-        <w:pStyle w:val="Ttulo2"/>
-        <w:rPr>
-          <w:rFonts w:ascii="Times New Roman" w:hAnsi="Times New Roman"/>
-          <w:sz w:val="22"/>
-          <w:szCs w:val="22"/>
-          <w:lang w:val="pt-BR"/>
-        </w:rPr>
-      </w:pPr>
-      <w:bookmarkStart w:id="7" w:name="_Toc74831211"/>
-      <w:r>
-        <w:rPr>
-          <w:rFonts w:ascii="Times New Roman" w:hAnsi="Times New Roman"/>
-          <w:sz w:val="22"/>
-          <w:szCs w:val="22"/>
-          <w:lang w:val="pt-BR"/>
-        </w:rPr>
-        <w:t>Definições, Acrônimos e Abreviações</w:t>
-      </w:r>
-      <w:bookmarkEnd w:id="6"/>
-      <w:bookmarkEnd w:id="7"/>
-    </w:p>
-    <w:p>
-      <w:pPr>
-        <w:pStyle w:val="InfoBlue"/>
-        <w:rPr>
-          <w:lang w:val="pt-BR"/>
-        </w:rPr>
-      </w:pPr>
-      <w:r>
-        <w:rPr>
-          <w:lang w:val="pt-BR"/>
-        </w:rPr>
-        <w:t>[</w:t>
-      </w:r>
-      <w:proofErr w:type="spellStart"/>
-      <w:r>
-        <w:rPr>
-          <w:lang w:val="pt-BR"/>
-        </w:rPr>
-        <w:t>Esta</w:t>
-      </w:r>
-      <w:proofErr w:type="spellEnd"/>
-      <w:r>
-        <w:rPr>
-          <w:lang w:val="pt-BR"/>
-        </w:rPr>
-        <w:t xml:space="preserve"> subseção contém as definições de todos os termos, acrônimos e abreviações necessários para interpretar corretamente o </w:t>
+        <w:t>Visão</w:t>
+      </w:r>
+      <w:r>
+        <w:rPr>
+          <w:lang w:val="pt-BR"/>
+        </w:rPr>
+        <w:t xml:space="preserve"> </w:t>
       </w:r>
       <w:r>
         <w:rPr>
@@ -2692,65 +2727,13 @@
           <w:bCs/>
           <w:lang w:val="pt-BR"/>
         </w:rPr>
-        <w:t>Documento de Arquitetura de Software</w:t>
-      </w:r>
-      <w:r>
-        <w:rPr>
-          <w:lang w:val="pt-BR"/>
-        </w:rPr>
-        <w:t>.  Essas informações podem ser fornecidas fazendo referências ao Glossário do projeto.]</w:t>
-      </w:r>
-    </w:p>
-    <w:p>
-      <w:pPr>
-        <w:pStyle w:val="Ttulo2"/>
-        <w:rPr>
-          <w:rFonts w:ascii="Times New Roman" w:hAnsi="Times New Roman"/>
-          <w:sz w:val="22"/>
-          <w:szCs w:val="22"/>
-          <w:lang w:val="pt-BR"/>
-        </w:rPr>
-      </w:pPr>
-      <w:bookmarkStart w:id="8" w:name="_Toc456598590"/>
-      <w:bookmarkStart w:id="9" w:name="_Toc74831212"/>
-      <w:r>
-        <w:rPr>
-          <w:rFonts w:ascii="Times New Roman" w:hAnsi="Times New Roman"/>
-          <w:sz w:val="22"/>
-          <w:szCs w:val="22"/>
-          <w:lang w:val="pt-BR"/>
-        </w:rPr>
-        <w:t>Referências</w:t>
-      </w:r>
-      <w:bookmarkEnd w:id="8"/>
-      <w:bookmarkEnd w:id="9"/>
-    </w:p>
-    <w:p>
-      <w:pPr>
-        <w:pStyle w:val="InfoBlue"/>
-        <w:rPr>
-          <w:lang w:val="pt-BR"/>
-        </w:rPr>
-      </w:pPr>
-      <w:r>
-        <w:rPr>
-          <w:lang w:val="pt-BR"/>
-        </w:rPr>
-        <w:t>[</w:t>
-      </w:r>
-      <w:proofErr w:type="spellStart"/>
-      <w:r>
-        <w:rPr>
-          <w:lang w:val="pt-BR"/>
-        </w:rPr>
-        <w:t>Esta</w:t>
-      </w:r>
-      <w:proofErr w:type="spellEnd"/>
-      <w:r>
-        <w:rPr>
-          <w:lang w:val="pt-BR"/>
-        </w:rPr>
-        <w:t xml:space="preserve"> subseção fornece uma lista completa dos documentos mencionados em outra parte do </w:t>
+        <w:t>Lógica</w:t>
+      </w:r>
+      <w:r>
+        <w:rPr>
+          <w:lang w:val="pt-BR"/>
+        </w:rPr>
+        <w:t xml:space="preserve">, </w:t>
       </w:r>
       <w:r>
         <w:rPr>
@@ -2758,65 +2741,13 @@
           <w:bCs/>
           <w:lang w:val="pt-BR"/>
         </w:rPr>
-        <w:t>Documento de Arquitetura de Software</w:t>
-      </w:r>
-      <w:r>
-        <w:rPr>
-          <w:lang w:val="pt-BR"/>
-        </w:rPr>
-        <w:t>. Identifique cada documento por título, número do relatório (se aplicável), data e organização de publicação. Especifique as fontes a partir das quais as referências podem ser obtidas. Essas informações podem ser fornecidas por um anexo ou outro documento.]</w:t>
-      </w:r>
-    </w:p>
-    <w:p>
-      <w:pPr>
-        <w:pStyle w:val="Ttulo2"/>
-        <w:rPr>
-          <w:rFonts w:ascii="Times New Roman" w:hAnsi="Times New Roman"/>
-          <w:sz w:val="22"/>
-          <w:szCs w:val="22"/>
-          <w:lang w:val="pt-BR"/>
-        </w:rPr>
-      </w:pPr>
-      <w:bookmarkStart w:id="10" w:name="_Toc456598591"/>
-      <w:bookmarkStart w:id="11" w:name="_Toc74831213"/>
-      <w:r>
-        <w:rPr>
-          <w:rFonts w:ascii="Times New Roman" w:hAnsi="Times New Roman"/>
-          <w:sz w:val="22"/>
-          <w:szCs w:val="22"/>
-          <w:lang w:val="pt-BR"/>
-        </w:rPr>
-        <w:t>Visão Geral</w:t>
-      </w:r>
-      <w:bookmarkEnd w:id="10"/>
-      <w:bookmarkEnd w:id="11"/>
-    </w:p>
-    <w:p>
-      <w:pPr>
-        <w:pStyle w:val="InfoBlue"/>
-        <w:rPr>
-          <w:lang w:val="pt-BR"/>
-        </w:rPr>
-      </w:pPr>
-      <w:r>
-        <w:rPr>
-          <w:lang w:val="pt-BR"/>
-        </w:rPr>
-        <w:t>[</w:t>
-      </w:r>
-      <w:proofErr w:type="spellStart"/>
-      <w:r>
-        <w:rPr>
-          <w:lang w:val="pt-BR"/>
-        </w:rPr>
-        <w:t>Esta</w:t>
-      </w:r>
-      <w:proofErr w:type="spellEnd"/>
-      <w:r>
-        <w:rPr>
-          <w:lang w:val="pt-BR"/>
-        </w:rPr>
-        <w:t xml:space="preserve"> subseção descreve o que o restante do </w:t>
+        <w:t>Visão de Processos</w:t>
+      </w:r>
+      <w:r>
+        <w:rPr>
+          <w:lang w:val="pt-BR"/>
+        </w:rPr>
+        <w:t xml:space="preserve">, </w:t>
       </w:r>
       <w:r>
         <w:rPr>
@@ -2824,13 +2755,55 @@
           <w:bCs/>
           <w:lang w:val="pt-BR"/>
         </w:rPr>
-        <w:t>Documento de Arquitetura de Software</w:t>
-      </w:r>
-      <w:r>
-        <w:rPr>
-          <w:lang w:val="pt-BR"/>
-        </w:rPr>
-        <w:t xml:space="preserve"> contém e explica como o documento está organizado.]</w:t>
+        <w:t>Visão de</w:t>
+      </w:r>
+      <w:r>
+        <w:rPr>
+          <w:lang w:val="pt-BR"/>
+        </w:rPr>
+        <w:t xml:space="preserve"> </w:t>
+      </w:r>
+      <w:r>
+        <w:rPr>
+          <w:b/>
+          <w:bCs/>
+          <w:lang w:val="pt-BR"/>
+        </w:rPr>
+        <w:t>Implantação</w:t>
+      </w:r>
+      <w:r>
+        <w:rPr>
+          <w:lang w:val="pt-BR"/>
+        </w:rPr>
+        <w:t xml:space="preserve"> e </w:t>
+      </w:r>
+      <w:r>
+        <w:rPr>
+          <w:b/>
+          <w:bCs/>
+          <w:lang w:val="pt-BR"/>
+        </w:rPr>
+        <w:t>Visão de</w:t>
+      </w:r>
+      <w:r>
+        <w:rPr>
+          <w:lang w:val="pt-BR"/>
+        </w:rPr>
+        <w:t xml:space="preserve"> </w:t>
+      </w:r>
+      <w:r>
+        <w:rPr>
+          <w:b/>
+          <w:bCs/>
+          <w:lang w:val="pt-BR"/>
+        </w:rPr>
+        <w:t>Implementação</w:t>
+      </w:r>
+      <w:r>
+        <w:rPr>
+          <w:lang w:val="pt-BR"/>
+        </w:rPr>
+        <w:t>, enumera as visões necessárias e, para cada visão, explica quais tipos de elementos de modelo ela contém.]</w:t>
       </w:r>
     </w:p>
     <w:p>
@@ -2844,7 +2817,7 @@
           <w:lang w:val="pt-BR"/>
         </w:rPr>
       </w:pPr>
-      <w:bookmarkStart w:id="12" w:name="_Toc74831214"/>
+      <w:bookmarkStart w:id="9" w:name="_Toc74831215"/>
       <w:r>
         <w:rPr>
           <w:rFonts w:ascii="Times New Roman" w:hAnsi="Times New Roman"/>
@@ -2852,9 +2825,9 @@
           <w:szCs w:val="22"/>
           <w:lang w:val="pt-BR"/>
         </w:rPr>
-        <w:t>Representação Arquitetural</w:t>
-      </w:r>
-      <w:bookmarkEnd w:id="12"/>
+        <w:t>Metas e Restrições da Arquitetura</w:t>
+      </w:r>
+      <w:bookmarkEnd w:id="9"/>
       <w:r>
         <w:rPr>
           <w:rFonts w:ascii="Times New Roman" w:hAnsi="Times New Roman"/>
@@ -2876,119 +2849,7 @@
         <w:rPr>
           <w:lang w:val="pt-BR"/>
         </w:rPr>
-        <w:t xml:space="preserve">[Esta seção descreve qual é a arquitetura de software do sistema atual e como ela é representada. Da </w:t>
-      </w:r>
-      <w:r>
-        <w:rPr>
-          <w:b/>
-          <w:bCs/>
-          <w:lang w:val="pt-BR"/>
-        </w:rPr>
-        <w:t>Visão de Casos de Uso</w:t>
-      </w:r>
-      <w:r>
-        <w:rPr>
-          <w:lang w:val="pt-BR"/>
-        </w:rPr>
-        <w:t xml:space="preserve">, </w:t>
-      </w:r>
-      <w:r>
-        <w:rPr>
-          <w:b/>
-          <w:bCs/>
-          <w:lang w:val="pt-BR"/>
-        </w:rPr>
-        <w:t>Visão</w:t>
-      </w:r>
-      <w:r>
-        <w:rPr>
-          <w:lang w:val="pt-BR"/>
-        </w:rPr>
-        <w:t xml:space="preserve"> </w:t>
-      </w:r>
-      <w:r>
-        <w:rPr>
-          <w:b/>
-          <w:bCs/>
-          <w:lang w:val="pt-BR"/>
-        </w:rPr>
-        <w:t>Lógica</w:t>
-      </w:r>
-      <w:r>
-        <w:rPr>
-          <w:lang w:val="pt-BR"/>
-        </w:rPr>
-        <w:t xml:space="preserve">, </w:t>
-      </w:r>
-      <w:r>
-        <w:rPr>
-          <w:b/>
-          <w:bCs/>
-          <w:lang w:val="pt-BR"/>
-        </w:rPr>
-        <w:t>Visão de Processos</w:t>
-      </w:r>
-      <w:r>
-        <w:rPr>
-          <w:lang w:val="pt-BR"/>
-        </w:rPr>
-        <w:t xml:space="preserve">, </w:t>
-      </w:r>
-      <w:r>
-        <w:rPr>
-          <w:b/>
-          <w:bCs/>
-          <w:lang w:val="pt-BR"/>
-        </w:rPr>
-        <w:t>Visão de</w:t>
-      </w:r>
-      <w:r>
-        <w:rPr>
-          <w:lang w:val="pt-BR"/>
-        </w:rPr>
-        <w:t xml:space="preserve"> </w:t>
-      </w:r>
-      <w:r>
-        <w:rPr>
-          <w:b/>
-          <w:bCs/>
-          <w:lang w:val="pt-BR"/>
-        </w:rPr>
-        <w:t>Implantação</w:t>
-      </w:r>
-      <w:r>
-        <w:rPr>
-          <w:lang w:val="pt-BR"/>
-        </w:rPr>
-        <w:t xml:space="preserve"> e </w:t>
-      </w:r>
-      <w:r>
-        <w:rPr>
-          <w:b/>
-          <w:bCs/>
-          <w:lang w:val="pt-BR"/>
-        </w:rPr>
-        <w:t>Visão de</w:t>
-      </w:r>
-      <w:r>
-        <w:rPr>
-          <w:lang w:val="pt-BR"/>
-        </w:rPr>
-        <w:t xml:space="preserve"> </w:t>
-      </w:r>
-      <w:r>
-        <w:rPr>
-          <w:b/>
-          <w:bCs/>
-          <w:lang w:val="pt-BR"/>
-        </w:rPr>
-        <w:t>Implementação</w:t>
-      </w:r>
-      <w:r>
-        <w:rPr>
-          <w:lang w:val="pt-BR"/>
-        </w:rPr>
-        <w:t>, enumera as visões necessárias e, para cada visão, explica quais tipos de elementos de modelo ela contém.]</w:t>
+        <w:t>[Esta seção descreve os requisitos e objetivos do software que têm algum impacto sobre a arquitetura; por exemplo, segurança, garantia, privacidade, uso de um produto desenvolvido internamente e pronto para ser usado, portabilidade, distribuição e reutilização. Ela também captura as restrições especiais que podem ser aplicáveis: estratégia de design e implementação, ferramentas de desenvolvimento, estrutura das equipes, cronograma, código-fonte legado e assim por diante.]</w:t>
       </w:r>
     </w:p>
     <w:p>
@@ -3002,53 +2863,7 @@
           <w:lang w:val="pt-BR"/>
         </w:rPr>
       </w:pPr>
-      <w:bookmarkStart w:id="13" w:name="_Toc74831215"/>
-      <w:r>
-        <w:rPr>
-          <w:rFonts w:ascii="Times New Roman" w:hAnsi="Times New Roman"/>
-          <w:sz w:val="22"/>
-          <w:szCs w:val="22"/>
-          <w:lang w:val="pt-BR"/>
-        </w:rPr>
-        <w:t>Metas e Restrições da Arquitetura</w:t>
-      </w:r>
-      <w:bookmarkEnd w:id="13"/>
-      <w:r>
-        <w:rPr>
-          <w:rFonts w:ascii="Times New Roman" w:hAnsi="Times New Roman"/>
-          <w:sz w:val="22"/>
-          <w:szCs w:val="22"/>
-          <w:lang w:val="pt-BR"/>
-        </w:rPr>
-        <w:t xml:space="preserve"> </w:t>
-      </w:r>
-    </w:p>
-    <w:p>
-      <w:pPr>
-        <w:pStyle w:val="InfoBlue"/>
-        <w:rPr>
-          <w:lang w:val="pt-BR"/>
-        </w:rPr>
-      </w:pPr>
-      <w:r>
-        <w:rPr>
-          <w:lang w:val="pt-BR"/>
-        </w:rPr>
-        <w:t>[Esta seção descreve os requisitos e objetivos do software que têm algum impacto sobre a arquitetura; por exemplo, segurança, garantia, privacidade, uso de um produto desenvolvido internamente e pronto para ser usado, portabilidade, distribuição e reutilização. Ela também captura as restrições especiais que podem ser aplicáveis: estratégia de design e implementação, ferramentas de desenvolvimento, estrutura das equipes, cronograma, código-fonte legado e assim por diante.]</w:t>
-      </w:r>
-    </w:p>
-    <w:p>
-      <w:pPr>
-        <w:pStyle w:val="Ttulo1"/>
-        <w:ind w:left="360" w:hanging="360"/>
-        <w:rPr>
-          <w:rFonts w:ascii="Times New Roman" w:hAnsi="Times New Roman"/>
-          <w:sz w:val="22"/>
-          <w:szCs w:val="22"/>
-          <w:lang w:val="pt-BR"/>
-        </w:rPr>
-      </w:pPr>
-      <w:bookmarkStart w:id="14" w:name="_Toc74831216"/>
+      <w:bookmarkStart w:id="10" w:name="_Toc74831216"/>
       <w:r>
         <w:rPr>
           <w:rFonts w:ascii="Times New Roman" w:hAnsi="Times New Roman"/>
@@ -3059,7 +2874,7 @@
         <w:lastRenderedPageBreak/>
         <w:t>Visão de Casos de Uso</w:t>
       </w:r>
-      <w:bookmarkEnd w:id="14"/>
+      <w:bookmarkEnd w:id="10"/>
       <w:r>
         <w:rPr>
           <w:rFonts w:ascii="Times New Roman" w:hAnsi="Times New Roman"/>
@@ -3072,21 +2887,6 @@
     </w:p>
     <w:p>
       <w:pPr>
-        <w:pStyle w:val="InfoBlue"/>
-        <w:spacing w:after="0" w:line="240" w:lineRule="auto"/>
-        <w:rPr>
-          <w:lang w:val="pt-BR"/>
-        </w:rPr>
-      </w:pPr>
-      <w:r>
-        <w:rPr>
-          <w:lang w:val="pt-BR"/>
-        </w:rPr>
-        <w:t>[Esta seção lista casos de uso ou cenários do modelo de casos de uso quando eles representam funcionalidade central e significativa do sistema final ou, quando têm uma grande cobertura arquitetural — eles experimentam muitos elementos arquiteturais ou quando enfatizam ou ilustram um ponto complexo e específico da arquitetura.]</w:t>
-      </w:r>
-    </w:p>
-    <w:p>
-      <w:pPr>
         <w:pStyle w:val="Ttulo2"/>
         <w:rPr>
           <w:rFonts w:ascii="Times New Roman" w:hAnsi="Times New Roman"/>
@@ -3095,7 +2895,7 @@
           <w:lang w:val="pt-BR"/>
         </w:rPr>
       </w:pPr>
-      <w:bookmarkStart w:id="15" w:name="_Toc74831217"/>
+      <w:bookmarkStart w:id="11" w:name="_Toc74831217"/>
       <w:r>
         <w:rPr>
           <w:rFonts w:ascii="Times New Roman" w:hAnsi="Times New Roman"/>
@@ -3105,7 +2905,7 @@
         </w:rPr>
         <w:t>Realizações de Casos de Uso</w:t>
       </w:r>
-      <w:bookmarkEnd w:id="15"/>
+      <w:bookmarkEnd w:id="11"/>
     </w:p>
     <w:p>
       <w:pPr>
@@ -3180,7 +2980,7 @@
           <w:lang w:val="pt-BR"/>
         </w:rPr>
       </w:pPr>
-      <w:bookmarkStart w:id="16" w:name="_Toc74831218"/>
+      <w:bookmarkStart w:id="12" w:name="_Toc74831218"/>
       <w:r>
         <w:rPr>
           <w:rFonts w:ascii="Times New Roman" w:hAnsi="Times New Roman"/>
@@ -3190,7 +2990,7 @@
         </w:rPr>
         <w:t>Visão Lógica</w:t>
       </w:r>
-      <w:bookmarkEnd w:id="16"/>
+      <w:bookmarkEnd w:id="12"/>
       <w:r>
         <w:rPr>
           <w:rFonts w:ascii="Times New Roman" w:hAnsi="Times New Roman"/>
@@ -3225,7 +3025,7 @@
           <w:lang w:val="pt-BR"/>
         </w:rPr>
       </w:pPr>
-      <w:bookmarkStart w:id="17" w:name="_Toc74831219"/>
+      <w:bookmarkStart w:id="13" w:name="_Toc74831219"/>
       <w:r>
         <w:rPr>
           <w:rFonts w:ascii="Times New Roman" w:hAnsi="Times New Roman"/>
@@ -3235,7 +3035,7 @@
         </w:rPr>
         <w:t>Visão Geral</w:t>
       </w:r>
-      <w:bookmarkEnd w:id="17"/>
+      <w:bookmarkEnd w:id="13"/>
     </w:p>
     <w:p>
       <w:pPr>
@@ -3248,21 +3048,7 @@
         <w:rPr>
           <w:lang w:val="pt-BR"/>
         </w:rPr>
-        <w:t>[</w:t>
-      </w:r>
-      <w:proofErr w:type="spellStart"/>
-      <w:r>
-        <w:rPr>
-          <w:lang w:val="pt-BR"/>
-        </w:rPr>
-        <w:t>Esta</w:t>
-      </w:r>
-      <w:proofErr w:type="spellEnd"/>
-      <w:r>
-        <w:rPr>
-          <w:lang w:val="pt-BR"/>
-        </w:rPr>
-        <w:t xml:space="preserve"> subseção descreve toda a decomposição do modelo de design em termos de camadas e de hierarquia de pacotes.]</w:t>
+        <w:t>[Esta subseção descreve toda a decomposição do modelo de design em termos de camadas e de hierarquia de pacotes.]</w:t>
       </w:r>
     </w:p>
     <w:p>
@@ -3275,7 +3061,7 @@
           <w:lang w:val="pt-BR"/>
         </w:rPr>
       </w:pPr>
-      <w:bookmarkStart w:id="18" w:name="_Toc74831220"/>
+      <w:bookmarkStart w:id="14" w:name="_Toc74831220"/>
       <w:r>
         <w:rPr>
           <w:rFonts w:ascii="Times New Roman" w:hAnsi="Times New Roman"/>
@@ -3285,7 +3071,7 @@
         </w:rPr>
         <w:t>Pacotes de Design Significativos do Ponto de Vista da Arquitetura</w:t>
       </w:r>
-      <w:bookmarkEnd w:id="18"/>
+      <w:bookmarkEnd w:id="14"/>
     </w:p>
     <w:p>
       <w:pPr>
@@ -3326,7 +3112,7 @@
           <w:lang w:val="pt-BR"/>
         </w:rPr>
       </w:pPr>
-      <w:bookmarkStart w:id="19" w:name="_Toc74831221"/>
+      <w:bookmarkStart w:id="15" w:name="_Toc74831221"/>
       <w:r>
         <w:rPr>
           <w:rFonts w:ascii="Times New Roman" w:hAnsi="Times New Roman"/>
@@ -3334,32 +3120,38 @@
           <w:szCs w:val="22"/>
           <w:lang w:val="pt-BR"/>
         </w:rPr>
+        <w:t>Visão de Processos</w:t>
+      </w:r>
+      <w:bookmarkEnd w:id="15"/>
+      <w:r>
+        <w:rPr>
+          <w:rFonts w:ascii="Times New Roman" w:hAnsi="Times New Roman"/>
+          <w:sz w:val="22"/>
+          <w:szCs w:val="22"/>
+          <w:lang w:val="pt-BR"/>
+        </w:rPr>
+        <w:t xml:space="preserve"> </w:t>
+      </w:r>
+    </w:p>
+    <w:p>
+      <w:pPr>
+        <w:pStyle w:val="InfoBlue"/>
+        <w:rPr>
+          <w:lang w:val="pt-BR"/>
+        </w:rPr>
+      </w:pPr>
+      <w:r>
+        <w:rPr>
+          <w:lang w:val="pt-BR"/>
+        </w:rPr>
+        <w:t xml:space="preserve">[Esta seção descreve a decomposição do sistema em processos leves (threads simples de controle) e processos pesados (agrupamentos de processos leves). Organize a seção em grupos de processos que se </w:t>
+      </w:r>
+      <w:r>
+        <w:rPr>
+          <w:lang w:val="pt-BR"/>
+        </w:rPr>
         <w:lastRenderedPageBreak/>
-        <w:t>Visão de Processos</w:t>
-      </w:r>
-      <w:bookmarkEnd w:id="19"/>
-      <w:r>
-        <w:rPr>
-          <w:rFonts w:ascii="Times New Roman" w:hAnsi="Times New Roman"/>
-          <w:sz w:val="22"/>
-          <w:szCs w:val="22"/>
-          <w:lang w:val="pt-BR"/>
-        </w:rPr>
-        <w:t xml:space="preserve"> </w:t>
-      </w:r>
-    </w:p>
-    <w:p>
-      <w:pPr>
-        <w:pStyle w:val="InfoBlue"/>
-        <w:rPr>
-          <w:lang w:val="pt-BR"/>
-        </w:rPr>
-      </w:pPr>
-      <w:r>
-        <w:rPr>
-          <w:lang w:val="pt-BR"/>
-        </w:rPr>
-        <w:t>[Esta seção descreve a decomposição do sistema em processos leves (threads simples de controle) e processos pesados (agrupamentos de processos leves). Organize a seção em grupos de processos que se comunicam ou interagem. Descreva os modos principais de comunicação entre processos, como transmissão de mensagens e interrupções.]</w:t>
+        <w:t>comunicam ou interagem. Descreva os modos principais de comunicação entre processos, como transmissão de mensagens e interrupções.]</w:t>
       </w:r>
     </w:p>
     <w:p>
@@ -3373,7 +3165,7 @@
           <w:lang w:val="pt-BR"/>
         </w:rPr>
       </w:pPr>
-      <w:bookmarkStart w:id="20" w:name="_Toc74831222"/>
+      <w:bookmarkStart w:id="16" w:name="_Toc74831222"/>
       <w:r>
         <w:rPr>
           <w:rFonts w:ascii="Times New Roman" w:hAnsi="Times New Roman"/>
@@ -3383,7 +3175,7 @@
         </w:rPr>
         <w:t>Visão de Implantação</w:t>
       </w:r>
-      <w:bookmarkEnd w:id="20"/>
+      <w:bookmarkEnd w:id="16"/>
       <w:r>
         <w:rPr>
           <w:rFonts w:ascii="Times New Roman" w:hAnsi="Times New Roman"/>
@@ -3433,7 +3225,7 @@
           <w:lang w:val="pt-BR"/>
         </w:rPr>
       </w:pPr>
-      <w:bookmarkStart w:id="21" w:name="_Toc74831223"/>
+      <w:bookmarkStart w:id="17" w:name="_Toc74831223"/>
       <w:r>
         <w:rPr>
           <w:rFonts w:ascii="Times New Roman" w:hAnsi="Times New Roman"/>
@@ -3443,7 +3235,7 @@
         </w:rPr>
         <w:t>Visão da Implementação</w:t>
       </w:r>
-      <w:bookmarkEnd w:id="21"/>
+      <w:bookmarkEnd w:id="17"/>
       <w:r>
         <w:rPr>
           <w:rFonts w:ascii="Times New Roman" w:hAnsi="Times New Roman"/>
@@ -3478,7 +3270,7 @@
           <w:lang w:val="pt-BR"/>
         </w:rPr>
       </w:pPr>
-      <w:bookmarkStart w:id="22" w:name="_Toc74831224"/>
+      <w:bookmarkStart w:id="18" w:name="_Toc74831224"/>
       <w:r>
         <w:rPr>
           <w:rFonts w:ascii="Times New Roman" w:hAnsi="Times New Roman"/>
@@ -3488,7 +3280,7 @@
         </w:rPr>
         <w:t>Visão Geral</w:t>
       </w:r>
-      <w:bookmarkEnd w:id="22"/>
+      <w:bookmarkEnd w:id="18"/>
     </w:p>
     <w:p>
       <w:pPr>
@@ -3501,21 +3293,7 @@
         <w:rPr>
           <w:lang w:val="pt-BR"/>
         </w:rPr>
-        <w:t>[</w:t>
-      </w:r>
-      <w:proofErr w:type="spellStart"/>
-      <w:r>
-        <w:rPr>
-          <w:lang w:val="pt-BR"/>
-        </w:rPr>
-        <w:t>Esta</w:t>
-      </w:r>
-      <w:proofErr w:type="spellEnd"/>
-      <w:r>
-        <w:rPr>
-          <w:lang w:val="pt-BR"/>
-        </w:rPr>
-        <w:t xml:space="preserve"> subseção nomeia e define as diversas camadas e o seu conteúdo, as regras que determinam a inclusão em uma camada específica e as fronteiras entre as camadas. Inclua um diagrama de componentes que mostre os relacionamentos entre as camadas. ]</w:t>
+        <w:t>[Esta subseção nomeia e define as diversas camadas e o seu conteúdo, as regras que determinam a inclusão em uma camada específica e as fronteiras entre as camadas. Inclua um diagrama de componentes que mostre os relacionamentos entre as camadas. ]</w:t>
       </w:r>
     </w:p>
     <w:p>
@@ -3528,7 +3306,7 @@
           <w:lang w:val="pt-BR"/>
         </w:rPr>
       </w:pPr>
-      <w:bookmarkStart w:id="23" w:name="_Toc74831225"/>
+      <w:bookmarkStart w:id="19" w:name="_Toc74831225"/>
       <w:r>
         <w:rPr>
           <w:rFonts w:ascii="Times New Roman" w:hAnsi="Times New Roman"/>
@@ -3538,7 +3316,7 @@
         </w:rPr>
         <w:t>Camadas</w:t>
       </w:r>
-      <w:bookmarkEnd w:id="23"/>
+      <w:bookmarkEnd w:id="19"/>
     </w:p>
     <w:p>
       <w:pPr>
@@ -3565,7 +3343,7 @@
           <w:lang w:val="pt-BR"/>
         </w:rPr>
       </w:pPr>
-      <w:bookmarkStart w:id="24" w:name="_Toc74831226"/>
+      <w:bookmarkStart w:id="20" w:name="_Toc74831226"/>
       <w:r>
         <w:rPr>
           <w:rFonts w:ascii="Times New Roman" w:hAnsi="Times New Roman"/>
@@ -3575,7 +3353,7 @@
         </w:rPr>
         <w:t>Tamanho e Desempenho</w:t>
       </w:r>
-      <w:bookmarkEnd w:id="24"/>
+      <w:bookmarkEnd w:id="20"/>
       <w:r>
         <w:rPr>
           <w:rFonts w:ascii="Times New Roman" w:hAnsi="Times New Roman"/>
@@ -3611,7 +3389,7 @@
           <w:lang w:val="pt-BR"/>
         </w:rPr>
       </w:pPr>
-      <w:bookmarkStart w:id="25" w:name="_Toc74831227"/>
+      <w:bookmarkStart w:id="21" w:name="_Toc74831227"/>
       <w:r>
         <w:rPr>
           <w:rFonts w:ascii="Times New Roman" w:hAnsi="Times New Roman"/>
@@ -3621,7 +3399,7 @@
         </w:rPr>
         <w:t>Qualidade</w:t>
       </w:r>
-      <w:bookmarkEnd w:id="25"/>
+      <w:bookmarkEnd w:id="21"/>
       <w:r>
         <w:rPr>
           <w:rFonts w:ascii="Times New Roman" w:hAnsi="Times New Roman"/>
@@ -4219,7 +3997,19 @@
             <w:rPr>
               <w:lang w:val="pt-BR"/>
             </w:rPr>
-            <w:t>AP001</w:t>
+            <w:t>A</w:t>
+          </w:r>
+          <w:r>
+            <w:rPr>
+              <w:lang w:val="pt-BR"/>
+            </w:rPr>
+            <w:t>S</w:t>
+          </w:r>
+          <w:r>
+            <w:rPr>
+              <w:lang w:val="pt-BR"/>
+            </w:rPr>
+            <w:t>001</w:t>
           </w:r>
         </w:p>
       </w:tc>

</xml_diff>